<commit_message>
Fixing the Orignal Residual plots
I kept the transformations in the original residual plots by mistake
</commit_message>
<xml_diff>
--- a/Project Proposal.docx
+++ b/Project Proposal.docx
@@ -9,6 +9,7 @@
         <w:jc w:val="center"/>
         <w:rPr>
           <w:rFonts w:ascii="Times New Roman" w:eastAsia="Times New Roman" w:hAnsi="Times New Roman" w:cs="Times New Roman"/>
+          <w:caps/>
           <w:color w:val="2D3B45"/>
           <w:sz w:val="24"/>
           <w:szCs w:val="24"/>
@@ -66,17 +67,15 @@
           <w:szCs w:val="24"/>
         </w:rPr>
       </w:pPr>
-      <w:ins w:id="0" w:author="Austin Hadamuscin" w:date="2022-03-14T20:49:00Z">
-        <w:r>
-          <w:rPr>
-            <w:rFonts w:ascii="Times New Roman" w:eastAsia="Times New Roman" w:hAnsi="Times New Roman" w:cs="Times New Roman"/>
-            <w:color w:val="2D3B45"/>
-            <w:sz w:val="24"/>
-            <w:szCs w:val="24"/>
-          </w:rPr>
-          <w:t xml:space="preserve"> </w:t>
-        </w:r>
-      </w:ins>
+      <w:r>
+        <w:rPr>
+          <w:rFonts w:ascii="Times New Roman" w:eastAsia="Times New Roman" w:hAnsi="Times New Roman" w:cs="Times New Roman"/>
+          <w:color w:val="2D3B45"/>
+          <w:sz w:val="24"/>
+          <w:szCs w:val="24"/>
+        </w:rPr>
+        <w:t xml:space="preserve"> </w:t>
+      </w:r>
       <w:r>
         <w:rPr>
           <w:rFonts w:ascii="Times New Roman" w:eastAsia="Times New Roman" w:hAnsi="Times New Roman" w:cs="Times New Roman"/>
@@ -140,17 +139,6 @@
         </w:rPr>
         <w:t xml:space="preserve">hrough </w:t>
       </w:r>
-      <w:del w:id="1" w:author="Austin Hadamuscin" w:date="2022-03-14T21:18:00Z">
-        <w:r>
-          <w:rPr>
-            <w:rFonts w:ascii="Times New Roman" w:eastAsia="Times New Roman" w:hAnsi="Times New Roman" w:cs="Times New Roman"/>
-            <w:color w:val="2D3B45"/>
-            <w:sz w:val="24"/>
-            <w:szCs w:val="24"/>
-          </w:rPr>
-          <w:delText xml:space="preserve">economic </w:delText>
-        </w:r>
-      </w:del>
       <w:r>
         <w:rPr>
           <w:rFonts w:ascii="Times New Roman" w:eastAsia="Times New Roman" w:hAnsi="Times New Roman" w:cs="Times New Roman"/>
@@ -160,17 +148,15 @@
         </w:rPr>
         <w:t>N</w:t>
       </w:r>
-      <w:ins w:id="2" w:author="Austin Hadamuscin" w:date="2022-03-14T21:18:00Z">
-        <w:r>
-          <w:rPr>
-            <w:rFonts w:ascii="Times New Roman" w:eastAsia="Times New Roman" w:hAnsi="Times New Roman" w:cs="Times New Roman"/>
-            <w:color w:val="2D3B45"/>
-            <w:sz w:val="24"/>
-            <w:szCs w:val="24"/>
-          </w:rPr>
-          <w:t xml:space="preserve">ational </w:t>
-        </w:r>
-      </w:ins>
+      <w:r>
+        <w:rPr>
+          <w:rFonts w:ascii="Times New Roman" w:eastAsia="Times New Roman" w:hAnsi="Times New Roman" w:cs="Times New Roman"/>
+          <w:color w:val="2D3B45"/>
+          <w:sz w:val="24"/>
+          <w:szCs w:val="24"/>
+        </w:rPr>
+        <w:t xml:space="preserve">ational </w:t>
+      </w:r>
       <w:r>
         <w:rPr>
           <w:rFonts w:ascii="Times New Roman" w:eastAsia="Times New Roman" w:hAnsi="Times New Roman" w:cs="Times New Roman"/>
@@ -333,28 +319,15 @@
         </w:rPr>
         <w:t xml:space="preserve">There are many aspects when it comes to having a </w:t>
       </w:r>
-      <w:del w:id="3" w:author="Austin Hadamuscin" w:date="2022-03-14T19:00:00Z">
-        <w:r>
-          <w:rPr>
-            <w:rFonts w:ascii="Times New Roman" w:eastAsia="Times New Roman" w:hAnsi="Times New Roman" w:cs="Times New Roman"/>
-            <w:color w:val="2D3B45"/>
-            <w:sz w:val="24"/>
-            <w:szCs w:val="24"/>
-          </w:rPr>
-          <w:delText xml:space="preserve">health </w:delText>
-        </w:r>
-      </w:del>
-      <w:ins w:id="4" w:author="Austin Hadamuscin" w:date="2022-03-14T19:00:00Z">
-        <w:r>
-          <w:rPr>
-            <w:rFonts w:ascii="Times New Roman" w:eastAsia="Times New Roman" w:hAnsi="Times New Roman" w:cs="Times New Roman"/>
-            <w:color w:val="2D3B45"/>
-            <w:sz w:val="24"/>
-            <w:szCs w:val="24"/>
-          </w:rPr>
-          <w:t xml:space="preserve">healthy </w:t>
-        </w:r>
-      </w:ins>
+      <w:r>
+        <w:rPr>
+          <w:rFonts w:ascii="Times New Roman" w:eastAsia="Times New Roman" w:hAnsi="Times New Roman" w:cs="Times New Roman"/>
+          <w:color w:val="2D3B45"/>
+          <w:sz w:val="24"/>
+          <w:szCs w:val="24"/>
+        </w:rPr>
+        <w:t xml:space="preserve">healthy </w:t>
+      </w:r>
       <w:r>
         <w:rPr>
           <w:rFonts w:ascii="Times New Roman" w:eastAsia="Times New Roman" w:hAnsi="Times New Roman" w:cs="Times New Roman"/>
@@ -364,145 +337,105 @@
         </w:rPr>
         <w:t>life</w:t>
       </w:r>
-      <w:ins w:id="5" w:author="Austin Hadamuscin" w:date="2022-03-14T21:09:00Z">
-        <w:r>
-          <w:rPr>
-            <w:rFonts w:ascii="Times New Roman" w:eastAsia="Times New Roman" w:hAnsi="Times New Roman" w:cs="Times New Roman"/>
-            <w:color w:val="2D3B45"/>
-            <w:sz w:val="24"/>
-            <w:szCs w:val="24"/>
-          </w:rPr>
-          <w:t>.</w:t>
-        </w:r>
-      </w:ins>
-      <w:ins w:id="6" w:author="Austin Hadamuscin" w:date="2022-03-15T11:03:00Z">
-        <w:r>
-          <w:rPr>
-            <w:rFonts w:ascii="Times New Roman" w:eastAsia="Times New Roman" w:hAnsi="Times New Roman" w:cs="Times New Roman"/>
-            <w:color w:val="2D3B45"/>
-            <w:sz w:val="24"/>
-            <w:szCs w:val="24"/>
-          </w:rPr>
-          <w:t xml:space="preserve"> </w:t>
-        </w:r>
-        <w:r>
-          <w:rPr>
-            <w:rFonts w:ascii="Times New Roman" w:eastAsia="Times New Roman" w:hAnsi="Times New Roman" w:cs="Times New Roman"/>
-            <w:color w:val="2D3B45"/>
-            <w:sz w:val="24"/>
-            <w:szCs w:val="24"/>
-          </w:rPr>
-          <w:t>Measuring a healthy life</w:t>
-        </w:r>
-      </w:ins>
-      <w:ins w:id="7" w:author="Austin Hadamuscin" w:date="2022-03-15T11:52:00Z">
-        <w:r>
-          <w:rPr>
-            <w:rFonts w:ascii="Times New Roman" w:eastAsia="Times New Roman" w:hAnsi="Times New Roman" w:cs="Times New Roman"/>
-            <w:color w:val="2D3B45"/>
-            <w:sz w:val="24"/>
-            <w:szCs w:val="24"/>
-          </w:rPr>
-          <w:t xml:space="preserve"> and determining the factors that lead to a heal</w:t>
-        </w:r>
-      </w:ins>
-      <w:ins w:id="8" w:author="Austin Hadamuscin" w:date="2022-03-15T11:53:00Z">
-        <w:r>
-          <w:rPr>
-            <w:rFonts w:ascii="Times New Roman" w:eastAsia="Times New Roman" w:hAnsi="Times New Roman" w:cs="Times New Roman"/>
-            <w:color w:val="2D3B45"/>
-            <w:sz w:val="24"/>
-            <w:szCs w:val="24"/>
-          </w:rPr>
-          <w:t>thy life</w:t>
-        </w:r>
-      </w:ins>
-      <w:ins w:id="9" w:author="Austin Hadamuscin" w:date="2022-03-15T11:03:00Z">
-        <w:r>
-          <w:rPr>
-            <w:rFonts w:ascii="Times New Roman" w:eastAsia="Times New Roman" w:hAnsi="Times New Roman" w:cs="Times New Roman"/>
-            <w:color w:val="2D3B45"/>
-            <w:sz w:val="24"/>
-            <w:szCs w:val="24"/>
-          </w:rPr>
-          <w:t xml:space="preserve"> is a </w:t>
-        </w:r>
-      </w:ins>
-      <w:ins w:id="10" w:author="Austin Hadamuscin" w:date="2022-03-15T11:51:00Z">
-        <w:r>
-          <w:rPr>
-            <w:rFonts w:ascii="Times New Roman" w:eastAsia="Times New Roman" w:hAnsi="Times New Roman" w:cs="Times New Roman"/>
-            <w:color w:val="2D3B45"/>
-            <w:sz w:val="24"/>
-            <w:szCs w:val="24"/>
-          </w:rPr>
-          <w:t>tricky</w:t>
-        </w:r>
-      </w:ins>
-      <w:ins w:id="11" w:author="Austin Hadamuscin" w:date="2022-03-15T11:03:00Z">
-        <w:r>
-          <w:rPr>
-            <w:rFonts w:ascii="Times New Roman" w:eastAsia="Times New Roman" w:hAnsi="Times New Roman" w:cs="Times New Roman"/>
-            <w:color w:val="2D3B45"/>
-            <w:sz w:val="24"/>
-            <w:szCs w:val="24"/>
-          </w:rPr>
-          <w:t xml:space="preserve"> task</w:t>
-        </w:r>
-      </w:ins>
-      <w:ins w:id="12" w:author="Austin Hadamuscin" w:date="2022-03-15T11:51:00Z">
-        <w:r>
-          <w:rPr>
-            <w:rFonts w:ascii="Times New Roman" w:eastAsia="Times New Roman" w:hAnsi="Times New Roman" w:cs="Times New Roman"/>
-            <w:color w:val="2D3B45"/>
-            <w:sz w:val="24"/>
-            <w:szCs w:val="24"/>
-          </w:rPr>
-          <w:t>,</w:t>
-        </w:r>
-      </w:ins>
-      <w:ins w:id="13" w:author="Austin Hadamuscin" w:date="2022-03-15T11:04:00Z">
-        <w:r>
-          <w:rPr>
-            <w:rFonts w:ascii="Times New Roman" w:eastAsia="Times New Roman" w:hAnsi="Times New Roman" w:cs="Times New Roman"/>
-            <w:color w:val="2D3B45"/>
-            <w:sz w:val="24"/>
-            <w:szCs w:val="24"/>
-          </w:rPr>
-          <w:t xml:space="preserve"> but</w:t>
-        </w:r>
-      </w:ins>
-      <w:r>
-        <w:rPr>
-          <w:rFonts w:ascii="Times New Roman" w:eastAsia="Times New Roman" w:hAnsi="Times New Roman" w:cs="Times New Roman"/>
-          <w:color w:val="2D3B45"/>
-          <w:sz w:val="24"/>
-          <w:szCs w:val="24"/>
-        </w:rPr>
-        <w:t xml:space="preserve"> </w:t>
-      </w:r>
-      <w:ins w:id="14" w:author="Austin Hadamuscin" w:date="2022-03-15T11:04:00Z">
-        <w:r>
-          <w:rPr>
-            <w:rFonts w:ascii="Times New Roman" w:eastAsia="Times New Roman" w:hAnsi="Times New Roman" w:cs="Times New Roman"/>
-            <w:color w:val="2D3B45"/>
-            <w:sz w:val="24"/>
-            <w:szCs w:val="24"/>
-          </w:rPr>
-          <w:t>i</w:t>
-        </w:r>
-      </w:ins>
-      <w:del w:id="15" w:author="Austin Hadamuscin" w:date="2022-03-14T21:09:00Z">
-        <w:r>
-          <w:rPr>
-            <w:rFonts w:ascii="Times New Roman" w:eastAsia="Times New Roman" w:hAnsi="Times New Roman" w:cs="Times New Roman"/>
-            <w:color w:val="2D3B45"/>
-            <w:sz w:val="24"/>
-            <w:szCs w:val="24"/>
-          </w:rPr>
-          <w:delText>i</w:delText>
-        </w:r>
-      </w:del>
+      <w:r>
+        <w:rPr>
+          <w:rFonts w:ascii="Times New Roman" w:eastAsia="Times New Roman" w:hAnsi="Times New Roman" w:cs="Times New Roman"/>
+          <w:color w:val="2D3B45"/>
+          <w:sz w:val="24"/>
+          <w:szCs w:val="24"/>
+        </w:rPr>
+        <w:t>.</w:t>
+      </w:r>
+      <w:r>
+        <w:rPr>
+          <w:rFonts w:ascii="Times New Roman" w:eastAsia="Times New Roman" w:hAnsi="Times New Roman" w:cs="Times New Roman"/>
+          <w:color w:val="2D3B45"/>
+          <w:sz w:val="24"/>
+          <w:szCs w:val="24"/>
+        </w:rPr>
+        <w:t xml:space="preserve"> </w:t>
+      </w:r>
+      <w:r>
+        <w:rPr>
+          <w:rFonts w:ascii="Times New Roman" w:eastAsia="Times New Roman" w:hAnsi="Times New Roman" w:cs="Times New Roman"/>
+          <w:color w:val="2D3B45"/>
+          <w:sz w:val="24"/>
+          <w:szCs w:val="24"/>
+        </w:rPr>
+        <w:t>Measuring a healthy life</w:t>
+      </w:r>
+      <w:r>
+        <w:rPr>
+          <w:rFonts w:ascii="Times New Roman" w:eastAsia="Times New Roman" w:hAnsi="Times New Roman" w:cs="Times New Roman"/>
+          <w:color w:val="2D3B45"/>
+          <w:sz w:val="24"/>
+          <w:szCs w:val="24"/>
+        </w:rPr>
+        <w:t xml:space="preserve"> and determining the factors that lead to a healthy life</w:t>
+      </w:r>
+      <w:r>
+        <w:rPr>
+          <w:rFonts w:ascii="Times New Roman" w:eastAsia="Times New Roman" w:hAnsi="Times New Roman" w:cs="Times New Roman"/>
+          <w:color w:val="2D3B45"/>
+          <w:sz w:val="24"/>
+          <w:szCs w:val="24"/>
+        </w:rPr>
+        <w:t xml:space="preserve"> is a </w:t>
+      </w:r>
+      <w:r>
+        <w:rPr>
+          <w:rFonts w:ascii="Times New Roman" w:eastAsia="Times New Roman" w:hAnsi="Times New Roman" w:cs="Times New Roman"/>
+          <w:color w:val="2D3B45"/>
+          <w:sz w:val="24"/>
+          <w:szCs w:val="24"/>
+        </w:rPr>
+        <w:t>tricky</w:t>
+      </w:r>
+      <w:r>
+        <w:rPr>
+          <w:rFonts w:ascii="Times New Roman" w:eastAsia="Times New Roman" w:hAnsi="Times New Roman" w:cs="Times New Roman"/>
+          <w:color w:val="2D3B45"/>
+          <w:sz w:val="24"/>
+          <w:szCs w:val="24"/>
+        </w:rPr>
+        <w:t xml:space="preserve"> task</w:t>
+      </w:r>
+      <w:r>
+        <w:rPr>
+          <w:rFonts w:ascii="Times New Roman" w:eastAsia="Times New Roman" w:hAnsi="Times New Roman" w:cs="Times New Roman"/>
+          <w:color w:val="2D3B45"/>
+          <w:sz w:val="24"/>
+          <w:szCs w:val="24"/>
+        </w:rPr>
+        <w:t>,</w:t>
+      </w:r>
+      <w:r>
+        <w:rPr>
+          <w:rFonts w:ascii="Times New Roman" w:eastAsia="Times New Roman" w:hAnsi="Times New Roman" w:cs="Times New Roman"/>
+          <w:color w:val="2D3B45"/>
+          <w:sz w:val="24"/>
+          <w:szCs w:val="24"/>
+        </w:rPr>
+        <w:t xml:space="preserve"> but</w:t>
+      </w:r>
+      <w:r>
+        <w:rPr>
+          <w:rFonts w:ascii="Times New Roman" w:eastAsia="Times New Roman" w:hAnsi="Times New Roman" w:cs="Times New Roman"/>
+          <w:color w:val="2D3B45"/>
+          <w:sz w:val="24"/>
+          <w:szCs w:val="24"/>
+        </w:rPr>
+        <w:t xml:space="preserve"> </w:t>
+      </w:r>
+      <w:r>
+        <w:rPr>
+          <w:rFonts w:ascii="Times New Roman" w:eastAsia="Times New Roman" w:hAnsi="Times New Roman" w:cs="Times New Roman"/>
+          <w:color w:val="2D3B45"/>
+          <w:sz w:val="24"/>
+          <w:szCs w:val="24"/>
+        </w:rPr>
+        <w:t>i</w:t>
+      </w:r>
       <w:r>
         <w:rPr>
           <w:rFonts w:ascii="Times New Roman" w:eastAsia="Times New Roman" w:hAnsi="Times New Roman" w:cs="Times New Roman"/>
@@ -539,37 +472,15 @@
         </w:rPr>
         <w:t xml:space="preserve"> </w:t>
       </w:r>
-      <w:del w:id="16" w:author="Austin Hadamuscin" w:date="2022-03-14T21:09:00Z">
-        <w:r>
-          <w:rPr>
-            <w:rFonts w:ascii="Times New Roman" w:eastAsia="Times New Roman" w:hAnsi="Times New Roman" w:cs="Times New Roman"/>
-            <w:color w:val="2D3B45"/>
-            <w:sz w:val="24"/>
-            <w:szCs w:val="24"/>
-          </w:rPr>
-          <w:delText>a</w:delText>
-        </w:r>
-        <w:r>
-          <w:rPr>
-            <w:rFonts w:ascii="Times New Roman" w:eastAsia="Times New Roman" w:hAnsi="Times New Roman" w:cs="Times New Roman"/>
-            <w:color w:val="2D3B45"/>
-            <w:sz w:val="24"/>
-            <w:szCs w:val="24"/>
-          </w:rPr>
-          <w:delText xml:space="preserve"> mile a</w:delText>
-        </w:r>
-      </w:del>
-      <w:ins w:id="17" w:author="Austin Hadamuscin" w:date="2022-03-14T21:09:00Z">
-        <w:r>
-          <w:rPr>
-            <w:rFonts w:ascii="Times New Roman" w:eastAsia="Times New Roman" w:hAnsi="Times New Roman" w:cs="Times New Roman"/>
-            <w:color w:val="2D3B45"/>
-            <w:sz w:val="24"/>
-            <w:szCs w:val="24"/>
-          </w:rPr>
-          <w:t>a broad</w:t>
-        </w:r>
-      </w:ins>
+      <w:r>
+        <w:rPr>
+          <w:rFonts w:ascii="Times New Roman" w:eastAsia="Times New Roman" w:hAnsi="Times New Roman" w:cs="Times New Roman"/>
+          <w:color w:val="2D3B45"/>
+          <w:sz w:val="24"/>
+          <w:szCs w:val="24"/>
+        </w:rPr>
+        <w:t>a broad</w:t>
+      </w:r>
       <w:r>
         <w:rPr>
           <w:rFonts w:ascii="Times New Roman" w:eastAsia="Times New Roman" w:hAnsi="Times New Roman" w:cs="Times New Roman"/>
@@ -579,17 +490,15 @@
         </w:rPr>
         <w:t xml:space="preserve"> view</w:t>
       </w:r>
-      <w:ins w:id="18" w:author="Austin Hadamuscin" w:date="2022-03-14T21:09:00Z">
-        <w:r>
-          <w:rPr>
-            <w:rFonts w:ascii="Times New Roman" w:eastAsia="Times New Roman" w:hAnsi="Times New Roman" w:cs="Times New Roman"/>
-            <w:color w:val="2D3B45"/>
-            <w:sz w:val="24"/>
-            <w:szCs w:val="24"/>
-          </w:rPr>
-          <w:t xml:space="preserve"> of health</w:t>
-        </w:r>
-      </w:ins>
+      <w:r>
+        <w:rPr>
+          <w:rFonts w:ascii="Times New Roman" w:eastAsia="Times New Roman" w:hAnsi="Times New Roman" w:cs="Times New Roman"/>
+          <w:color w:val="2D3B45"/>
+          <w:sz w:val="24"/>
+          <w:szCs w:val="24"/>
+        </w:rPr>
+        <w:t xml:space="preserve"> of health</w:t>
+      </w:r>
       <w:r>
         <w:rPr>
           <w:rFonts w:ascii="Times New Roman" w:eastAsia="Times New Roman" w:hAnsi="Times New Roman" w:cs="Times New Roman"/>
@@ -608,72 +517,24 @@
         </w:rPr>
         <w:t xml:space="preserve"> </w:t>
       </w:r>
-      <w:del w:id="19" w:author="Austin Hadamuscin" w:date="2022-03-15T11:05:00Z">
-        <w:r>
-          <w:rPr>
-            <w:rFonts w:ascii="Times New Roman" w:eastAsia="Times New Roman" w:hAnsi="Times New Roman" w:cs="Times New Roman"/>
-            <w:color w:val="2D3B45"/>
-            <w:sz w:val="24"/>
-            <w:szCs w:val="24"/>
-          </w:rPr>
-          <w:delText xml:space="preserve">we </w:delText>
-        </w:r>
-      </w:del>
-      <w:ins w:id="20" w:author="Austin Hadamuscin" w:date="2022-03-15T11:05:00Z">
-        <w:r>
-          <w:rPr>
-            <w:rFonts w:ascii="Times New Roman" w:eastAsia="Times New Roman" w:hAnsi="Times New Roman" w:cs="Times New Roman"/>
-            <w:color w:val="2D3B45"/>
-            <w:sz w:val="24"/>
-            <w:szCs w:val="24"/>
-          </w:rPr>
-          <w:t>on</w:t>
-        </w:r>
-      </w:ins>
-      <w:ins w:id="21" w:author="Austin Hadamuscin" w:date="2022-03-15T11:06:00Z">
-        <w:r>
-          <w:rPr>
-            <w:rFonts w:ascii="Times New Roman" w:eastAsia="Times New Roman" w:hAnsi="Times New Roman" w:cs="Times New Roman"/>
-            <w:color w:val="2D3B45"/>
-            <w:sz w:val="24"/>
-            <w:szCs w:val="24"/>
-          </w:rPr>
-          <w:t>e</w:t>
-        </w:r>
-      </w:ins>
-      <w:ins w:id="22" w:author="Austin Hadamuscin" w:date="2022-03-15T11:05:00Z">
-        <w:r>
-          <w:rPr>
-            <w:rFonts w:ascii="Times New Roman" w:eastAsia="Times New Roman" w:hAnsi="Times New Roman" w:cs="Times New Roman"/>
-            <w:color w:val="2D3B45"/>
-            <w:sz w:val="24"/>
-            <w:szCs w:val="24"/>
-          </w:rPr>
-          <w:t xml:space="preserve"> </w:t>
-        </w:r>
-      </w:ins>
-      <w:del w:id="23" w:author="Austin Hadamuscin" w:date="2022-03-15T11:01:00Z">
-        <w:r>
-          <w:rPr>
-            <w:rFonts w:ascii="Times New Roman" w:eastAsia="Times New Roman" w:hAnsi="Times New Roman" w:cs="Times New Roman"/>
-            <w:color w:val="2D3B45"/>
-            <w:sz w:val="24"/>
-            <w:szCs w:val="24"/>
-          </w:rPr>
-          <w:delText xml:space="preserve">would </w:delText>
-        </w:r>
-      </w:del>
-      <w:ins w:id="24" w:author="Austin Hadamuscin" w:date="2022-03-15T11:01:00Z">
-        <w:r>
-          <w:rPr>
-            <w:rFonts w:ascii="Times New Roman" w:eastAsia="Times New Roman" w:hAnsi="Times New Roman" w:cs="Times New Roman"/>
-            <w:color w:val="2D3B45"/>
-            <w:sz w:val="24"/>
-            <w:szCs w:val="24"/>
-          </w:rPr>
-          <w:t xml:space="preserve">could </w:t>
-        </w:r>
-      </w:ins>
+      <w:r>
+        <w:rPr>
+          <w:rFonts w:ascii="Times New Roman" w:eastAsia="Times New Roman" w:hAnsi="Times New Roman" w:cs="Times New Roman"/>
+          <w:color w:val="2D3B45"/>
+          <w:sz w:val="24"/>
+          <w:szCs w:val="24"/>
+        </w:rPr>
+        <w:t xml:space="preserve">one </w:t>
+      </w:r>
+      <w:r>
+        <w:rPr>
+          <w:rFonts w:ascii="Times New Roman" w:eastAsia="Times New Roman" w:hAnsi="Times New Roman" w:cs="Times New Roman"/>
+          <w:color w:val="2D3B45"/>
+          <w:sz w:val="24"/>
+          <w:szCs w:val="24"/>
+        </w:rPr>
+        <w:t xml:space="preserve">could </w:t>
+      </w:r>
       <w:r>
         <w:rPr>
           <w:rFonts w:ascii="Times New Roman" w:eastAsia="Times New Roman" w:hAnsi="Times New Roman" w:cs="Times New Roman"/>
@@ -683,692 +544,240 @@
         </w:rPr>
         <w:t xml:space="preserve">simply </w:t>
       </w:r>
-      <w:ins w:id="25" w:author="Austin Hadamuscin" w:date="2022-03-15T11:04:00Z">
-        <w:r>
-          <w:rPr>
-            <w:rFonts w:ascii="Times New Roman" w:eastAsia="Times New Roman" w:hAnsi="Times New Roman" w:cs="Times New Roman"/>
-            <w:color w:val="2D3B45"/>
-            <w:sz w:val="24"/>
-            <w:szCs w:val="24"/>
-          </w:rPr>
-          <w:t xml:space="preserve">quantify </w:t>
-        </w:r>
-        <w:r>
-          <w:rPr>
-            <w:rFonts w:ascii="Times New Roman" w:eastAsia="Times New Roman" w:hAnsi="Times New Roman" w:cs="Times New Roman"/>
-            <w:color w:val="2D3B45"/>
-            <w:sz w:val="24"/>
-            <w:szCs w:val="24"/>
-          </w:rPr>
-          <w:t xml:space="preserve">this by </w:t>
-        </w:r>
-      </w:ins>
-      <w:ins w:id="26" w:author="Austin Hadamuscin" w:date="2022-03-15T11:05:00Z">
-        <w:r>
-          <w:rPr>
-            <w:rFonts w:ascii="Times New Roman" w:eastAsia="Times New Roman" w:hAnsi="Times New Roman" w:cs="Times New Roman"/>
-            <w:color w:val="2D3B45"/>
-            <w:sz w:val="24"/>
-            <w:szCs w:val="24"/>
-          </w:rPr>
-          <w:t xml:space="preserve">measuring </w:t>
-        </w:r>
-      </w:ins>
-      <w:ins w:id="27" w:author="Austin Hadamuscin" w:date="2022-03-15T11:52:00Z">
-        <w:r>
-          <w:rPr>
-            <w:rFonts w:ascii="Times New Roman" w:eastAsia="Times New Roman" w:hAnsi="Times New Roman" w:cs="Times New Roman"/>
-            <w:color w:val="2D3B45"/>
-            <w:sz w:val="24"/>
-            <w:szCs w:val="24"/>
-          </w:rPr>
-          <w:t xml:space="preserve">similar </w:t>
-        </w:r>
-      </w:ins>
-      <w:ins w:id="28" w:author="Austin Hadamuscin" w:date="2022-03-15T11:05:00Z">
-        <w:r>
-          <w:rPr>
-            <w:rFonts w:ascii="Times New Roman" w:eastAsia="Times New Roman" w:hAnsi="Times New Roman" w:cs="Times New Roman"/>
-            <w:color w:val="2D3B45"/>
-            <w:sz w:val="24"/>
-            <w:szCs w:val="24"/>
-          </w:rPr>
-          <w:t>individuals</w:t>
-        </w:r>
-      </w:ins>
-      <w:ins w:id="29" w:author="Austin Hadamuscin" w:date="2022-03-15T11:51:00Z">
-        <w:r>
-          <w:rPr>
-            <w:rFonts w:ascii="Times New Roman" w:eastAsia="Times New Roman" w:hAnsi="Times New Roman" w:cs="Times New Roman"/>
-            <w:color w:val="2D3B45"/>
-            <w:sz w:val="24"/>
-            <w:szCs w:val="24"/>
-          </w:rPr>
-          <w:t>’</w:t>
-        </w:r>
-      </w:ins>
-      <w:ins w:id="30" w:author="Austin Hadamuscin" w:date="2022-03-15T11:05:00Z">
-        <w:r>
-          <w:rPr>
-            <w:rFonts w:ascii="Times New Roman" w:eastAsia="Times New Roman" w:hAnsi="Times New Roman" w:cs="Times New Roman"/>
-            <w:color w:val="2D3B45"/>
-            <w:sz w:val="24"/>
-            <w:szCs w:val="24"/>
-          </w:rPr>
-          <w:t xml:space="preserve"> lifespan</w:t>
-        </w:r>
-      </w:ins>
-      <w:ins w:id="31" w:author="Austin Hadamuscin" w:date="2022-03-15T11:51:00Z">
-        <w:r>
-          <w:rPr>
-            <w:rFonts w:ascii="Times New Roman" w:eastAsia="Times New Roman" w:hAnsi="Times New Roman" w:cs="Times New Roman"/>
-            <w:color w:val="2D3B45"/>
-            <w:sz w:val="24"/>
-            <w:szCs w:val="24"/>
-          </w:rPr>
-          <w:t>s</w:t>
-        </w:r>
-      </w:ins>
-      <w:del w:id="32" w:author="Austin Hadamuscin" w:date="2022-03-15T11:04:00Z">
-        <w:r>
-          <w:rPr>
-            <w:rFonts w:ascii="Times New Roman" w:eastAsia="Times New Roman" w:hAnsi="Times New Roman" w:cs="Times New Roman"/>
-            <w:color w:val="2D3B45"/>
-            <w:sz w:val="24"/>
-            <w:szCs w:val="24"/>
-          </w:rPr>
-          <w:delText>say it is</w:delText>
-        </w:r>
-        <w:r>
-          <w:rPr>
-            <w:rFonts w:ascii="Times New Roman" w:eastAsia="Times New Roman" w:hAnsi="Times New Roman" w:cs="Times New Roman"/>
-            <w:color w:val="2D3B45"/>
-            <w:sz w:val="24"/>
-            <w:szCs w:val="24"/>
-          </w:rPr>
-          <w:delText xml:space="preserve"> about</w:delText>
-        </w:r>
-        <w:r>
-          <w:rPr>
-            <w:rFonts w:ascii="Times New Roman" w:eastAsia="Times New Roman" w:hAnsi="Times New Roman" w:cs="Times New Roman"/>
-            <w:color w:val="2D3B45"/>
-            <w:sz w:val="24"/>
-            <w:szCs w:val="24"/>
-          </w:rPr>
-          <w:delText xml:space="preserve"> how long someone live</w:delText>
-        </w:r>
-      </w:del>
-      <w:del w:id="33" w:author="Austin Hadamuscin" w:date="2022-03-15T11:02:00Z">
-        <w:r>
-          <w:rPr>
-            <w:rFonts w:ascii="Times New Roman" w:eastAsia="Times New Roman" w:hAnsi="Times New Roman" w:cs="Times New Roman"/>
-            <w:color w:val="2D3B45"/>
-            <w:sz w:val="24"/>
-            <w:szCs w:val="24"/>
-          </w:rPr>
-          <w:delText>s</w:delText>
-        </w:r>
-      </w:del>
-      <w:del w:id="34" w:author="Austin Hadamuscin" w:date="2022-03-15T11:01:00Z">
-        <w:r>
-          <w:rPr>
-            <w:rFonts w:ascii="Times New Roman" w:eastAsia="Times New Roman" w:hAnsi="Times New Roman" w:cs="Times New Roman"/>
-            <w:color w:val="2D3B45"/>
-            <w:sz w:val="24"/>
-            <w:szCs w:val="24"/>
-          </w:rPr>
-          <w:delText>,</w:delText>
-        </w:r>
-      </w:del>
-      <w:del w:id="35" w:author="Austin Hadamuscin" w:date="2022-03-15T11:02:00Z">
-        <w:r>
-          <w:rPr>
-            <w:rFonts w:ascii="Times New Roman" w:eastAsia="Times New Roman" w:hAnsi="Times New Roman" w:cs="Times New Roman"/>
-            <w:color w:val="2D3B45"/>
-            <w:sz w:val="24"/>
-            <w:szCs w:val="24"/>
-          </w:rPr>
-          <w:delText xml:space="preserve"> however when you look a</w:delText>
-        </w:r>
-        <w:r>
-          <w:rPr>
-            <w:rFonts w:ascii="Times New Roman" w:eastAsia="Times New Roman" w:hAnsi="Times New Roman" w:cs="Times New Roman"/>
-            <w:color w:val="2D3B45"/>
-            <w:sz w:val="24"/>
-            <w:szCs w:val="24"/>
-          </w:rPr>
-          <w:delText>t it a</w:delText>
-        </w:r>
-        <w:r>
-          <w:rPr>
-            <w:rFonts w:ascii="Times New Roman" w:eastAsia="Times New Roman" w:hAnsi="Times New Roman" w:cs="Times New Roman"/>
-            <w:color w:val="2D3B45"/>
-            <w:sz w:val="24"/>
-            <w:szCs w:val="24"/>
-          </w:rPr>
-          <w:delText xml:space="preserve"> bit deeper</w:delText>
-        </w:r>
-        <w:r>
-          <w:rPr>
-            <w:rFonts w:ascii="Times New Roman" w:eastAsia="Times New Roman" w:hAnsi="Times New Roman" w:cs="Times New Roman"/>
-            <w:color w:val="2D3B45"/>
-            <w:sz w:val="24"/>
-            <w:szCs w:val="24"/>
-          </w:rPr>
-          <w:delText>,</w:delText>
-        </w:r>
-        <w:r>
-          <w:rPr>
-            <w:rFonts w:ascii="Times New Roman" w:eastAsia="Times New Roman" w:hAnsi="Times New Roman" w:cs="Times New Roman"/>
-            <w:color w:val="2D3B45"/>
-            <w:sz w:val="24"/>
-            <w:szCs w:val="24"/>
-          </w:rPr>
-          <w:delText xml:space="preserve"> it is more </w:delText>
-        </w:r>
-        <w:r>
-          <w:rPr>
-            <w:rFonts w:ascii="Times New Roman" w:eastAsia="Times New Roman" w:hAnsi="Times New Roman" w:cs="Times New Roman"/>
-            <w:color w:val="2D3B45"/>
-            <w:sz w:val="24"/>
-            <w:szCs w:val="24"/>
-          </w:rPr>
-          <w:delText>than how long someone will live</w:delText>
-        </w:r>
-        <w:r>
-          <w:rPr>
-            <w:rFonts w:ascii="Times New Roman" w:eastAsia="Times New Roman" w:hAnsi="Times New Roman" w:cs="Times New Roman"/>
-            <w:color w:val="2D3B45"/>
-            <w:sz w:val="24"/>
-            <w:szCs w:val="24"/>
-          </w:rPr>
-          <w:delText>.</w:delText>
-        </w:r>
-        <w:r>
-          <w:rPr>
-            <w:rFonts w:ascii="Times New Roman" w:eastAsia="Times New Roman" w:hAnsi="Times New Roman" w:cs="Times New Roman"/>
-            <w:color w:val="2D3B45"/>
-            <w:sz w:val="24"/>
-            <w:szCs w:val="24"/>
-          </w:rPr>
-          <w:delText xml:space="preserve"> </w:delText>
-        </w:r>
-        <w:r>
-          <w:rPr>
-            <w:rFonts w:ascii="Times New Roman" w:eastAsia="Times New Roman" w:hAnsi="Times New Roman" w:cs="Times New Roman"/>
-            <w:color w:val="2D3B45"/>
-            <w:sz w:val="24"/>
-            <w:szCs w:val="24"/>
-          </w:rPr>
-          <w:delText>I</w:delText>
-        </w:r>
-        <w:r>
-          <w:rPr>
-            <w:rFonts w:ascii="Times New Roman" w:eastAsia="Times New Roman" w:hAnsi="Times New Roman" w:cs="Times New Roman"/>
-            <w:color w:val="2D3B45"/>
-            <w:sz w:val="24"/>
-            <w:szCs w:val="24"/>
-          </w:rPr>
-          <w:delText xml:space="preserve">t is </w:delText>
-        </w:r>
-        <w:r>
-          <w:rPr>
-            <w:rFonts w:ascii="Times New Roman" w:eastAsia="Times New Roman" w:hAnsi="Times New Roman" w:cs="Times New Roman"/>
-            <w:color w:val="2D3B45"/>
-            <w:sz w:val="24"/>
-            <w:szCs w:val="24"/>
-          </w:rPr>
-          <w:delText xml:space="preserve">about the </w:delText>
-        </w:r>
-      </w:del>
-      <w:del w:id="36" w:author="Austin Hadamuscin" w:date="2022-03-14T19:04:00Z">
-        <w:r>
-          <w:rPr>
-            <w:rFonts w:ascii="Times New Roman" w:eastAsia="Times New Roman" w:hAnsi="Times New Roman" w:cs="Times New Roman"/>
-            <w:color w:val="2D3B45"/>
-            <w:sz w:val="24"/>
-            <w:szCs w:val="24"/>
-          </w:rPr>
-          <w:delText>individual</w:delText>
-        </w:r>
-        <w:r>
-          <w:rPr>
-            <w:rFonts w:ascii="Times New Roman" w:eastAsia="Times New Roman" w:hAnsi="Times New Roman" w:cs="Times New Roman"/>
-            <w:color w:val="2D3B45"/>
-            <w:sz w:val="24"/>
-            <w:szCs w:val="24"/>
-          </w:rPr>
-          <w:delText xml:space="preserve"> </w:delText>
-        </w:r>
-      </w:del>
-      <w:del w:id="37" w:author="Austin Hadamuscin" w:date="2022-03-15T11:02:00Z">
-        <w:r>
-          <w:rPr>
-            <w:rFonts w:ascii="Times New Roman" w:eastAsia="Times New Roman" w:hAnsi="Times New Roman" w:cs="Times New Roman"/>
-            <w:color w:val="2D3B45"/>
-            <w:sz w:val="24"/>
-            <w:szCs w:val="24"/>
-          </w:rPr>
-          <w:delText xml:space="preserve">factors that make up </w:delText>
-        </w:r>
-      </w:del>
-      <w:del w:id="38" w:author="Austin Hadamuscin" w:date="2022-03-14T21:06:00Z">
-        <w:r>
-          <w:rPr>
-            <w:rFonts w:ascii="Times New Roman" w:eastAsia="Times New Roman" w:hAnsi="Times New Roman" w:cs="Times New Roman"/>
-            <w:color w:val="2D3B45"/>
-            <w:sz w:val="24"/>
-            <w:szCs w:val="24"/>
-          </w:rPr>
-          <w:delText xml:space="preserve">a </w:delText>
-        </w:r>
-      </w:del>
-      <w:del w:id="39" w:author="Austin Hadamuscin" w:date="2022-03-14T19:04:00Z">
-        <w:r>
-          <w:rPr>
-            <w:rFonts w:ascii="Times New Roman" w:eastAsia="Times New Roman" w:hAnsi="Times New Roman" w:cs="Times New Roman"/>
-            <w:color w:val="2D3B45"/>
-            <w:sz w:val="24"/>
-            <w:szCs w:val="24"/>
-          </w:rPr>
-          <w:delText xml:space="preserve">person </w:delText>
-        </w:r>
-      </w:del>
-      <w:del w:id="40" w:author="Austin Hadamuscin" w:date="2022-03-15T11:02:00Z">
-        <w:r>
-          <w:rPr>
-            <w:rFonts w:ascii="Times New Roman" w:eastAsia="Times New Roman" w:hAnsi="Times New Roman" w:cs="Times New Roman"/>
-            <w:color w:val="2D3B45"/>
-            <w:sz w:val="24"/>
-            <w:szCs w:val="24"/>
-          </w:rPr>
-          <w:delText xml:space="preserve">life and how </w:delText>
-        </w:r>
-        <w:r>
-          <w:rPr>
-            <w:rFonts w:ascii="Times New Roman" w:eastAsia="Times New Roman" w:hAnsi="Times New Roman" w:cs="Times New Roman"/>
-            <w:color w:val="2D3B45"/>
-            <w:sz w:val="24"/>
-            <w:szCs w:val="24"/>
-          </w:rPr>
-          <w:delText xml:space="preserve">those </w:delText>
-        </w:r>
-      </w:del>
-      <w:del w:id="41" w:author="Austin Hadamuscin" w:date="2022-03-14T19:04:00Z">
-        <w:r>
-          <w:rPr>
-            <w:rFonts w:ascii="Times New Roman" w:eastAsia="Times New Roman" w:hAnsi="Times New Roman" w:cs="Times New Roman"/>
-            <w:color w:val="2D3B45"/>
-            <w:sz w:val="24"/>
-            <w:szCs w:val="24"/>
-          </w:rPr>
-          <w:delText xml:space="preserve">individual </w:delText>
-        </w:r>
-      </w:del>
-      <w:del w:id="42" w:author="Austin Hadamuscin" w:date="2022-03-15T11:02:00Z">
-        <w:r>
-          <w:rPr>
-            <w:rFonts w:ascii="Times New Roman" w:eastAsia="Times New Roman" w:hAnsi="Times New Roman" w:cs="Times New Roman"/>
-            <w:color w:val="2D3B45"/>
-            <w:sz w:val="24"/>
-            <w:szCs w:val="24"/>
-          </w:rPr>
-          <w:delText xml:space="preserve">factors </w:delText>
-        </w:r>
-        <w:r>
-          <w:rPr>
-            <w:rFonts w:ascii="Times New Roman" w:eastAsia="Times New Roman" w:hAnsi="Times New Roman" w:cs="Times New Roman"/>
-            <w:color w:val="2D3B45"/>
-            <w:sz w:val="24"/>
-            <w:szCs w:val="24"/>
-          </w:rPr>
-          <w:delText>affect</w:delText>
-        </w:r>
-        <w:r>
-          <w:rPr>
-            <w:rFonts w:ascii="Times New Roman" w:eastAsia="Times New Roman" w:hAnsi="Times New Roman" w:cs="Times New Roman"/>
-            <w:color w:val="2D3B45"/>
-            <w:sz w:val="24"/>
-            <w:szCs w:val="24"/>
-          </w:rPr>
-          <w:delText xml:space="preserve"> </w:delText>
-        </w:r>
-        <w:r>
-          <w:rPr>
-            <w:rFonts w:ascii="Times New Roman" w:eastAsia="Times New Roman" w:hAnsi="Times New Roman" w:cs="Times New Roman"/>
-            <w:color w:val="2D3B45"/>
-            <w:sz w:val="24"/>
-            <w:szCs w:val="24"/>
-          </w:rPr>
-          <w:delText xml:space="preserve">the duration </w:delText>
-        </w:r>
-        <w:r>
-          <w:rPr>
-            <w:rFonts w:ascii="Times New Roman" w:eastAsia="Times New Roman" w:hAnsi="Times New Roman" w:cs="Times New Roman"/>
-            <w:color w:val="2D3B45"/>
-            <w:sz w:val="24"/>
-            <w:szCs w:val="24"/>
-          </w:rPr>
-          <w:delText>of someone’s</w:delText>
-        </w:r>
-        <w:r>
-          <w:rPr>
-            <w:rFonts w:ascii="Times New Roman" w:eastAsia="Times New Roman" w:hAnsi="Times New Roman" w:cs="Times New Roman"/>
-            <w:color w:val="2D3B45"/>
-            <w:sz w:val="24"/>
-            <w:szCs w:val="24"/>
-          </w:rPr>
-          <w:delText xml:space="preserve"> li</w:delText>
-        </w:r>
-        <w:r>
-          <w:rPr>
-            <w:rFonts w:ascii="Times New Roman" w:eastAsia="Times New Roman" w:hAnsi="Times New Roman" w:cs="Times New Roman"/>
-            <w:color w:val="2D3B45"/>
-            <w:sz w:val="24"/>
-            <w:szCs w:val="24"/>
-          </w:rPr>
-          <w:delText>f</w:delText>
-        </w:r>
-      </w:del>
-      <w:ins w:id="43" w:author="Austin Hadamuscin" w:date="2022-03-15T11:05:00Z">
-        <w:r>
-          <w:rPr>
-            <w:rFonts w:ascii="Times New Roman" w:eastAsia="Times New Roman" w:hAnsi="Times New Roman" w:cs="Times New Roman"/>
-            <w:color w:val="2D3B45"/>
-            <w:sz w:val="24"/>
-            <w:szCs w:val="24"/>
-          </w:rPr>
-          <w:t>.</w:t>
-        </w:r>
-      </w:ins>
-      <w:del w:id="44" w:author="Austin Hadamuscin" w:date="2022-03-15T11:02:00Z">
-        <w:r>
-          <w:rPr>
-            <w:rFonts w:ascii="Times New Roman" w:eastAsia="Times New Roman" w:hAnsi="Times New Roman" w:cs="Times New Roman"/>
-            <w:color w:val="2D3B45"/>
-            <w:sz w:val="24"/>
-            <w:szCs w:val="24"/>
-          </w:rPr>
-          <w:delText>e</w:delText>
-        </w:r>
-      </w:del>
-      <w:del w:id="45" w:author="Austin Hadamuscin" w:date="2022-03-15T11:05:00Z">
-        <w:r>
-          <w:rPr>
-            <w:rFonts w:ascii="Times New Roman" w:eastAsia="Times New Roman" w:hAnsi="Times New Roman" w:cs="Times New Roman"/>
-            <w:color w:val="2D3B45"/>
-            <w:sz w:val="24"/>
-            <w:szCs w:val="24"/>
-          </w:rPr>
-          <w:delText>.</w:delText>
-        </w:r>
-      </w:del>
-      <w:ins w:id="46" w:author="Austin Hadamuscin" w:date="2022-03-14T19:05:00Z">
-        <w:r>
-          <w:rPr>
-            <w:rFonts w:ascii="Times New Roman" w:eastAsia="Times New Roman" w:hAnsi="Times New Roman" w:cs="Times New Roman"/>
-            <w:color w:val="2D3B45"/>
-            <w:sz w:val="24"/>
-            <w:szCs w:val="24"/>
-          </w:rPr>
-          <w:t xml:space="preserve"> An easy and convenient way to </w:t>
-        </w:r>
-      </w:ins>
-      <w:ins w:id="47" w:author="Austin Hadamuscin" w:date="2022-03-14T19:09:00Z">
-        <w:r>
-          <w:rPr>
-            <w:rFonts w:ascii="Times New Roman" w:eastAsia="Times New Roman" w:hAnsi="Times New Roman" w:cs="Times New Roman"/>
-            <w:color w:val="2D3B45"/>
-            <w:sz w:val="24"/>
-            <w:szCs w:val="24"/>
-          </w:rPr>
-          <w:t>group</w:t>
-        </w:r>
-      </w:ins>
-      <w:ins w:id="48" w:author="Austin Hadamuscin" w:date="2022-03-15T11:53:00Z">
-        <w:r>
-          <w:rPr>
-            <w:rFonts w:ascii="Times New Roman" w:eastAsia="Times New Roman" w:hAnsi="Times New Roman" w:cs="Times New Roman"/>
-            <w:color w:val="2D3B45"/>
-            <w:sz w:val="24"/>
-            <w:szCs w:val="24"/>
-          </w:rPr>
-          <w:t xml:space="preserve"> similar</w:t>
-        </w:r>
-      </w:ins>
-      <w:ins w:id="49" w:author="Austin Hadamuscin" w:date="2022-03-14T19:09:00Z">
-        <w:r>
-          <w:rPr>
-            <w:rFonts w:ascii="Times New Roman" w:eastAsia="Times New Roman" w:hAnsi="Times New Roman" w:cs="Times New Roman"/>
-            <w:color w:val="2D3B45"/>
-            <w:sz w:val="24"/>
-            <w:szCs w:val="24"/>
-          </w:rPr>
-          <w:t xml:space="preserve"> </w:t>
-        </w:r>
-      </w:ins>
-      <w:ins w:id="50" w:author="Austin Hadamuscin" w:date="2022-03-14T19:10:00Z">
-        <w:r>
-          <w:rPr>
-            <w:rFonts w:ascii="Times New Roman" w:eastAsia="Times New Roman" w:hAnsi="Times New Roman" w:cs="Times New Roman"/>
-            <w:color w:val="2D3B45"/>
-            <w:sz w:val="24"/>
-            <w:szCs w:val="24"/>
-          </w:rPr>
-          <w:t>individuals</w:t>
-        </w:r>
-        <w:r>
-          <w:rPr>
-            <w:rFonts w:ascii="Times New Roman" w:eastAsia="Times New Roman" w:hAnsi="Times New Roman" w:cs="Times New Roman"/>
-            <w:color w:val="2D3B45"/>
-            <w:sz w:val="24"/>
-            <w:szCs w:val="24"/>
-          </w:rPr>
-          <w:t xml:space="preserve"> is </w:t>
-        </w:r>
-      </w:ins>
-      <w:ins w:id="51" w:author="Austin Hadamuscin" w:date="2022-03-14T19:11:00Z">
-        <w:r>
-          <w:rPr>
-            <w:rFonts w:ascii="Times New Roman" w:eastAsia="Times New Roman" w:hAnsi="Times New Roman" w:cs="Times New Roman"/>
-            <w:color w:val="2D3B45"/>
-            <w:sz w:val="24"/>
-            <w:szCs w:val="24"/>
-          </w:rPr>
-          <w:t>by country.</w:t>
-        </w:r>
-      </w:ins>
-      <w:r>
-        <w:rPr>
-          <w:rFonts w:ascii="Times New Roman" w:eastAsia="Times New Roman" w:hAnsi="Times New Roman" w:cs="Times New Roman"/>
-          <w:color w:val="2D3B45"/>
-          <w:sz w:val="24"/>
-          <w:szCs w:val="24"/>
-        </w:rPr>
-        <w:t xml:space="preserve"> </w:t>
-      </w:r>
-      <w:del w:id="52" w:author="Austin Hadamuscin" w:date="2022-03-14T19:18:00Z">
-        <w:r>
-          <w:rPr>
-            <w:rFonts w:ascii="Times New Roman" w:eastAsia="Times New Roman" w:hAnsi="Times New Roman" w:cs="Times New Roman"/>
-            <w:color w:val="2D3B45"/>
-            <w:sz w:val="24"/>
-            <w:szCs w:val="24"/>
-          </w:rPr>
-          <w:delText xml:space="preserve">Although each country is different there are some key indicators that we can use to see </w:delText>
-        </w:r>
-        <w:r>
-          <w:rPr>
-            <w:rFonts w:ascii="Times New Roman" w:eastAsia="Times New Roman" w:hAnsi="Times New Roman" w:cs="Times New Roman"/>
-            <w:color w:val="2D3B45"/>
-            <w:sz w:val="24"/>
-            <w:szCs w:val="24"/>
-          </w:rPr>
-          <w:delText>how individual factors effect longevity in a</w:delText>
-        </w:r>
-        <w:r>
-          <w:rPr>
-            <w:rFonts w:ascii="Times New Roman" w:eastAsia="Times New Roman" w:hAnsi="Times New Roman" w:cs="Times New Roman"/>
-            <w:color w:val="2D3B45"/>
-            <w:sz w:val="24"/>
-            <w:szCs w:val="24"/>
-          </w:rPr>
-          <w:delText xml:space="preserve"> specific</w:delText>
-        </w:r>
-        <w:r>
-          <w:rPr>
-            <w:rFonts w:ascii="Times New Roman" w:eastAsia="Times New Roman" w:hAnsi="Times New Roman" w:cs="Times New Roman"/>
-            <w:color w:val="2D3B45"/>
-            <w:sz w:val="24"/>
-            <w:szCs w:val="24"/>
-          </w:rPr>
-          <w:delText xml:space="preserve"> population of people.</w:delText>
-        </w:r>
-        <w:r>
-          <w:rPr>
-            <w:rFonts w:ascii="Times New Roman" w:eastAsia="Times New Roman" w:hAnsi="Times New Roman" w:cs="Times New Roman"/>
-            <w:color w:val="2D3B45"/>
-            <w:sz w:val="24"/>
-            <w:szCs w:val="24"/>
-          </w:rPr>
-          <w:delText xml:space="preserve"> </w:delText>
-        </w:r>
-        <w:r>
-          <w:rPr>
-            <w:rFonts w:ascii="Times New Roman" w:eastAsia="Times New Roman" w:hAnsi="Times New Roman" w:cs="Times New Roman"/>
-            <w:color w:val="2D3B45"/>
-            <w:sz w:val="24"/>
-            <w:szCs w:val="24"/>
-          </w:rPr>
-          <w:delText xml:space="preserve"> </w:delText>
-        </w:r>
-      </w:del>
-      <w:ins w:id="53" w:author="Austin Hadamuscin" w:date="2022-03-14T19:18:00Z">
-        <w:r>
-          <w:rPr>
-            <w:rFonts w:ascii="Times New Roman" w:eastAsia="Times New Roman" w:hAnsi="Times New Roman" w:cs="Times New Roman"/>
-            <w:color w:val="2D3B45"/>
-            <w:sz w:val="24"/>
-            <w:szCs w:val="24"/>
-          </w:rPr>
-          <w:t xml:space="preserve"> Although most countries </w:t>
-        </w:r>
-      </w:ins>
-      <w:ins w:id="54" w:author="Austin Hadamuscin" w:date="2022-03-15T11:55:00Z">
-        <w:r>
-          <w:rPr>
-            <w:rFonts w:ascii="Times New Roman" w:eastAsia="Times New Roman" w:hAnsi="Times New Roman" w:cs="Times New Roman"/>
-            <w:color w:val="2D3B45"/>
-            <w:sz w:val="24"/>
-            <w:szCs w:val="24"/>
-          </w:rPr>
-          <w:t>contain</w:t>
-        </w:r>
-      </w:ins>
-      <w:ins w:id="55" w:author="Austin Hadamuscin" w:date="2022-03-15T11:56:00Z">
-        <w:r>
-          <w:rPr>
-            <w:rFonts w:ascii="Times New Roman" w:eastAsia="Times New Roman" w:hAnsi="Times New Roman" w:cs="Times New Roman"/>
-            <w:color w:val="2D3B45"/>
-            <w:sz w:val="24"/>
-            <w:szCs w:val="24"/>
-          </w:rPr>
-          <w:t xml:space="preserve"> </w:t>
-        </w:r>
-      </w:ins>
-      <w:ins w:id="56" w:author="Austin Hadamuscin" w:date="2022-03-14T19:18:00Z">
-        <w:r>
-          <w:rPr>
-            <w:rFonts w:ascii="Times New Roman" w:eastAsia="Times New Roman" w:hAnsi="Times New Roman" w:cs="Times New Roman"/>
-            <w:color w:val="2D3B45"/>
-            <w:sz w:val="24"/>
-            <w:szCs w:val="24"/>
-          </w:rPr>
-          <w:t>residents from many different ethnicities, social statuses, religions, etc</w:t>
-        </w:r>
-      </w:ins>
-      <w:ins w:id="57" w:author="Austin Hadamuscin" w:date="2022-03-15T11:54:00Z">
-        <w:r>
-          <w:rPr>
-            <w:rFonts w:ascii="Times New Roman" w:eastAsia="Times New Roman" w:hAnsi="Times New Roman" w:cs="Times New Roman"/>
-            <w:color w:val="2D3B45"/>
-            <w:sz w:val="24"/>
-            <w:szCs w:val="24"/>
-          </w:rPr>
-          <w:t>.</w:t>
-        </w:r>
-      </w:ins>
-      <w:ins w:id="58" w:author="Austin Hadamuscin" w:date="2022-03-14T19:18:00Z">
-        <w:r>
-          <w:rPr>
-            <w:rFonts w:ascii="Times New Roman" w:eastAsia="Times New Roman" w:hAnsi="Times New Roman" w:cs="Times New Roman"/>
-            <w:color w:val="2D3B45"/>
-            <w:sz w:val="24"/>
-            <w:szCs w:val="24"/>
-          </w:rPr>
-          <w:t>,</w:t>
-        </w:r>
-      </w:ins>
-      <w:ins w:id="59" w:author="Austin Hadamuscin" w:date="2022-03-15T11:54:00Z">
-        <w:r>
-          <w:rPr>
-            <w:rFonts w:ascii="Times New Roman" w:eastAsia="Times New Roman" w:hAnsi="Times New Roman" w:cs="Times New Roman"/>
-            <w:color w:val="2D3B45"/>
-            <w:sz w:val="24"/>
-            <w:szCs w:val="24"/>
-          </w:rPr>
-          <w:t xml:space="preserve"> </w:t>
-        </w:r>
-        <w:r>
-          <w:rPr>
-            <w:rFonts w:ascii="Times New Roman" w:eastAsia="Times New Roman" w:hAnsi="Times New Roman" w:cs="Times New Roman"/>
-            <w:color w:val="2D3B45"/>
-            <w:sz w:val="24"/>
-            <w:szCs w:val="24"/>
-          </w:rPr>
-          <w:t>they share</w:t>
-        </w:r>
-      </w:ins>
-      <w:r>
-        <w:rPr>
-          <w:rFonts w:ascii="Times New Roman" w:eastAsia="Times New Roman" w:hAnsi="Times New Roman" w:cs="Times New Roman"/>
-          <w:color w:val="2D3B45"/>
-          <w:sz w:val="24"/>
-          <w:szCs w:val="24"/>
-        </w:rPr>
-        <w:t xml:space="preserve"> the same</w:t>
-      </w:r>
-      <w:ins w:id="60" w:author="Austin Hadamuscin" w:date="2022-03-15T11:54:00Z">
-        <w:r>
-          <w:rPr>
-            <w:rFonts w:ascii="Times New Roman" w:eastAsia="Times New Roman" w:hAnsi="Times New Roman" w:cs="Times New Roman"/>
-            <w:color w:val="2D3B45"/>
-            <w:sz w:val="24"/>
-            <w:szCs w:val="24"/>
-          </w:rPr>
-          <w:t xml:space="preserve"> government policies</w:t>
-        </w:r>
-      </w:ins>
-      <w:r>
-        <w:rPr>
-          <w:rFonts w:ascii="Times New Roman" w:eastAsia="Times New Roman" w:hAnsi="Times New Roman" w:cs="Times New Roman"/>
-          <w:color w:val="2D3B45"/>
-          <w:sz w:val="24"/>
-          <w:szCs w:val="24"/>
-        </w:rPr>
-        <w:t xml:space="preserve"> and</w:t>
-      </w:r>
-      <w:ins w:id="61" w:author="Austin Hadamuscin" w:date="2022-03-15T11:54:00Z">
-        <w:r>
-          <w:rPr>
-            <w:rFonts w:ascii="Times New Roman" w:eastAsia="Times New Roman" w:hAnsi="Times New Roman" w:cs="Times New Roman"/>
-            <w:color w:val="2D3B45"/>
-            <w:sz w:val="24"/>
-            <w:szCs w:val="24"/>
-          </w:rPr>
-          <w:t xml:space="preserve"> </w:t>
-        </w:r>
-      </w:ins>
+      <w:r>
+        <w:rPr>
+          <w:rFonts w:ascii="Times New Roman" w:eastAsia="Times New Roman" w:hAnsi="Times New Roman" w:cs="Times New Roman"/>
+          <w:color w:val="2D3B45"/>
+          <w:sz w:val="24"/>
+          <w:szCs w:val="24"/>
+        </w:rPr>
+        <w:t xml:space="preserve">quantify </w:t>
+      </w:r>
+      <w:r>
+        <w:rPr>
+          <w:rFonts w:ascii="Times New Roman" w:eastAsia="Times New Roman" w:hAnsi="Times New Roman" w:cs="Times New Roman"/>
+          <w:color w:val="2D3B45"/>
+          <w:sz w:val="24"/>
+          <w:szCs w:val="24"/>
+        </w:rPr>
+        <w:t xml:space="preserve">this by </w:t>
+      </w:r>
+      <w:r>
+        <w:rPr>
+          <w:rFonts w:ascii="Times New Roman" w:eastAsia="Times New Roman" w:hAnsi="Times New Roman" w:cs="Times New Roman"/>
+          <w:color w:val="2D3B45"/>
+          <w:sz w:val="24"/>
+          <w:szCs w:val="24"/>
+        </w:rPr>
+        <w:t xml:space="preserve">measuring </w:t>
+      </w:r>
+      <w:r>
+        <w:rPr>
+          <w:rFonts w:ascii="Times New Roman" w:eastAsia="Times New Roman" w:hAnsi="Times New Roman" w:cs="Times New Roman"/>
+          <w:color w:val="2D3B45"/>
+          <w:sz w:val="24"/>
+          <w:szCs w:val="24"/>
+        </w:rPr>
+        <w:t xml:space="preserve">similar </w:t>
+      </w:r>
+      <w:r>
+        <w:rPr>
+          <w:rFonts w:ascii="Times New Roman" w:eastAsia="Times New Roman" w:hAnsi="Times New Roman" w:cs="Times New Roman"/>
+          <w:color w:val="2D3B45"/>
+          <w:sz w:val="24"/>
+          <w:szCs w:val="24"/>
+        </w:rPr>
+        <w:t>individuals</w:t>
+      </w:r>
+      <w:r>
+        <w:rPr>
+          <w:rFonts w:ascii="Times New Roman" w:eastAsia="Times New Roman" w:hAnsi="Times New Roman" w:cs="Times New Roman"/>
+          <w:color w:val="2D3B45"/>
+          <w:sz w:val="24"/>
+          <w:szCs w:val="24"/>
+        </w:rPr>
+        <w:t>’</w:t>
+      </w:r>
+      <w:r>
+        <w:rPr>
+          <w:rFonts w:ascii="Times New Roman" w:eastAsia="Times New Roman" w:hAnsi="Times New Roman" w:cs="Times New Roman"/>
+          <w:color w:val="2D3B45"/>
+          <w:sz w:val="24"/>
+          <w:szCs w:val="24"/>
+        </w:rPr>
+        <w:t xml:space="preserve"> lifespan</w:t>
+      </w:r>
+      <w:r>
+        <w:rPr>
+          <w:rFonts w:ascii="Times New Roman" w:eastAsia="Times New Roman" w:hAnsi="Times New Roman" w:cs="Times New Roman"/>
+          <w:color w:val="2D3B45"/>
+          <w:sz w:val="24"/>
+          <w:szCs w:val="24"/>
+        </w:rPr>
+        <w:t>s</w:t>
+      </w:r>
+      <w:r>
+        <w:rPr>
+          <w:rFonts w:ascii="Times New Roman" w:eastAsia="Times New Roman" w:hAnsi="Times New Roman" w:cs="Times New Roman"/>
+          <w:color w:val="2D3B45"/>
+          <w:sz w:val="24"/>
+          <w:szCs w:val="24"/>
+        </w:rPr>
+        <w:t>.</w:t>
+      </w:r>
+      <w:r>
+        <w:rPr>
+          <w:rFonts w:ascii="Times New Roman" w:eastAsia="Times New Roman" w:hAnsi="Times New Roman" w:cs="Times New Roman"/>
+          <w:color w:val="2D3B45"/>
+          <w:sz w:val="24"/>
+          <w:szCs w:val="24"/>
+        </w:rPr>
+        <w:t xml:space="preserve"> An easy and convenient way to </w:t>
+      </w:r>
+      <w:r>
+        <w:rPr>
+          <w:rFonts w:ascii="Times New Roman" w:eastAsia="Times New Roman" w:hAnsi="Times New Roman" w:cs="Times New Roman"/>
+          <w:color w:val="2D3B45"/>
+          <w:sz w:val="24"/>
+          <w:szCs w:val="24"/>
+        </w:rPr>
+        <w:t>group</w:t>
+      </w:r>
+      <w:r>
+        <w:rPr>
+          <w:rFonts w:ascii="Times New Roman" w:eastAsia="Times New Roman" w:hAnsi="Times New Roman" w:cs="Times New Roman"/>
+          <w:color w:val="2D3B45"/>
+          <w:sz w:val="24"/>
+          <w:szCs w:val="24"/>
+        </w:rPr>
+        <w:t xml:space="preserve"> similar</w:t>
+      </w:r>
+      <w:r>
+        <w:rPr>
+          <w:rFonts w:ascii="Times New Roman" w:eastAsia="Times New Roman" w:hAnsi="Times New Roman" w:cs="Times New Roman"/>
+          <w:color w:val="2D3B45"/>
+          <w:sz w:val="24"/>
+          <w:szCs w:val="24"/>
+        </w:rPr>
+        <w:t xml:space="preserve"> </w:t>
+      </w:r>
+      <w:r>
+        <w:rPr>
+          <w:rFonts w:ascii="Times New Roman" w:eastAsia="Times New Roman" w:hAnsi="Times New Roman" w:cs="Times New Roman"/>
+          <w:color w:val="2D3B45"/>
+          <w:sz w:val="24"/>
+          <w:szCs w:val="24"/>
+        </w:rPr>
+        <w:t>individuals</w:t>
+      </w:r>
+      <w:r>
+        <w:rPr>
+          <w:rFonts w:ascii="Times New Roman" w:eastAsia="Times New Roman" w:hAnsi="Times New Roman" w:cs="Times New Roman"/>
+          <w:color w:val="2D3B45"/>
+          <w:sz w:val="24"/>
+          <w:szCs w:val="24"/>
+        </w:rPr>
+        <w:t xml:space="preserve"> is by country.</w:t>
+      </w:r>
+      <w:r>
+        <w:rPr>
+          <w:rFonts w:ascii="Times New Roman" w:eastAsia="Times New Roman" w:hAnsi="Times New Roman" w:cs="Times New Roman"/>
+          <w:color w:val="2D3B45"/>
+          <w:sz w:val="24"/>
+          <w:szCs w:val="24"/>
+        </w:rPr>
+        <w:t xml:space="preserve"> </w:t>
+      </w:r>
+      <w:r>
+        <w:rPr>
+          <w:rFonts w:ascii="Times New Roman" w:eastAsia="Times New Roman" w:hAnsi="Times New Roman" w:cs="Times New Roman"/>
+          <w:color w:val="2D3B45"/>
+          <w:sz w:val="24"/>
+          <w:szCs w:val="24"/>
+        </w:rPr>
+        <w:t xml:space="preserve"> Although most countries </w:t>
+      </w:r>
+      <w:r>
+        <w:rPr>
+          <w:rFonts w:ascii="Times New Roman" w:eastAsia="Times New Roman" w:hAnsi="Times New Roman" w:cs="Times New Roman"/>
+          <w:color w:val="2D3B45"/>
+          <w:sz w:val="24"/>
+          <w:szCs w:val="24"/>
+        </w:rPr>
+        <w:t>contain</w:t>
+      </w:r>
+      <w:r>
+        <w:rPr>
+          <w:rFonts w:ascii="Times New Roman" w:eastAsia="Times New Roman" w:hAnsi="Times New Roman" w:cs="Times New Roman"/>
+          <w:color w:val="2D3B45"/>
+          <w:sz w:val="24"/>
+          <w:szCs w:val="24"/>
+        </w:rPr>
+        <w:t xml:space="preserve"> </w:t>
+      </w:r>
+      <w:r>
+        <w:rPr>
+          <w:rFonts w:ascii="Times New Roman" w:eastAsia="Times New Roman" w:hAnsi="Times New Roman" w:cs="Times New Roman"/>
+          <w:color w:val="2D3B45"/>
+          <w:sz w:val="24"/>
+          <w:szCs w:val="24"/>
+        </w:rPr>
+        <w:t>residents from many different ethnicities, social statuses, religions, etc</w:t>
+      </w:r>
+      <w:r>
+        <w:rPr>
+          <w:rFonts w:ascii="Times New Roman" w:eastAsia="Times New Roman" w:hAnsi="Times New Roman" w:cs="Times New Roman"/>
+          <w:color w:val="2D3B45"/>
+          <w:sz w:val="24"/>
+          <w:szCs w:val="24"/>
+        </w:rPr>
+        <w:t>.</w:t>
+      </w:r>
+      <w:r>
+        <w:rPr>
+          <w:rFonts w:ascii="Times New Roman" w:eastAsia="Times New Roman" w:hAnsi="Times New Roman" w:cs="Times New Roman"/>
+          <w:color w:val="2D3B45"/>
+          <w:sz w:val="24"/>
+          <w:szCs w:val="24"/>
+        </w:rPr>
+        <w:t>,</w:t>
+      </w:r>
+      <w:r>
+        <w:rPr>
+          <w:rFonts w:ascii="Times New Roman" w:eastAsia="Times New Roman" w:hAnsi="Times New Roman" w:cs="Times New Roman"/>
+          <w:color w:val="2D3B45"/>
+          <w:sz w:val="24"/>
+          <w:szCs w:val="24"/>
+        </w:rPr>
+        <w:t xml:space="preserve"> </w:t>
+      </w:r>
+      <w:r>
+        <w:rPr>
+          <w:rFonts w:ascii="Times New Roman" w:eastAsia="Times New Roman" w:hAnsi="Times New Roman" w:cs="Times New Roman"/>
+          <w:color w:val="2D3B45"/>
+          <w:sz w:val="24"/>
+          <w:szCs w:val="24"/>
+        </w:rPr>
+        <w:t>they share</w:t>
+      </w:r>
+      <w:r>
+        <w:rPr>
+          <w:rFonts w:ascii="Times New Roman" w:eastAsia="Times New Roman" w:hAnsi="Times New Roman" w:cs="Times New Roman"/>
+          <w:color w:val="2D3B45"/>
+          <w:sz w:val="24"/>
+          <w:szCs w:val="24"/>
+        </w:rPr>
+        <w:t xml:space="preserve"> the same government policies and</w:t>
+      </w:r>
+      <w:r>
+        <w:rPr>
+          <w:rFonts w:ascii="Times New Roman" w:eastAsia="Times New Roman" w:hAnsi="Times New Roman" w:cs="Times New Roman"/>
+          <w:color w:val="2D3B45"/>
+          <w:sz w:val="24"/>
+          <w:szCs w:val="24"/>
+        </w:rPr>
+        <w:t xml:space="preserve"> </w:t>
+      </w:r>
       <w:r>
         <w:rPr>
           <w:rFonts w:ascii="Times New Roman" w:eastAsia="Times New Roman" w:hAnsi="Times New Roman" w:cs="Times New Roman"/>
@@ -1378,26 +787,24 @@
         </w:rPr>
         <w:t>a</w:t>
       </w:r>
-      <w:ins w:id="62" w:author="Austin Hadamuscin" w:date="2022-03-15T11:54:00Z">
-        <w:r>
-          <w:rPr>
-            <w:rFonts w:ascii="Times New Roman" w:eastAsia="Times New Roman" w:hAnsi="Times New Roman" w:cs="Times New Roman"/>
-            <w:color w:val="2D3B45"/>
-            <w:sz w:val="24"/>
-            <w:szCs w:val="24"/>
-          </w:rPr>
-          <w:t xml:space="preserve"> general geographical area</w:t>
-        </w:r>
-        <w:r>
-          <w:rPr>
-            <w:rFonts w:ascii="Times New Roman" w:eastAsia="Times New Roman" w:hAnsi="Times New Roman" w:cs="Times New Roman"/>
-            <w:color w:val="2D3B45"/>
-            <w:sz w:val="24"/>
-            <w:szCs w:val="24"/>
-          </w:rPr>
-          <w:t>.</w:t>
-        </w:r>
-      </w:ins>
+      <w:r>
+        <w:rPr>
+          <w:rFonts w:ascii="Times New Roman" w:eastAsia="Times New Roman" w:hAnsi="Times New Roman" w:cs="Times New Roman"/>
+          <w:color w:val="2D3B45"/>
+          <w:sz w:val="24"/>
+          <w:szCs w:val="24"/>
+        </w:rPr>
+        <w:t xml:space="preserve"> general geographical area</w:t>
+      </w:r>
+      <w:r>
+        <w:rPr>
+          <w:rFonts w:ascii="Times New Roman" w:eastAsia="Times New Roman" w:hAnsi="Times New Roman" w:cs="Times New Roman"/>
+          <w:color w:val="2D3B45"/>
+          <w:sz w:val="24"/>
+          <w:szCs w:val="24"/>
+        </w:rPr>
+        <w:t>.</w:t>
+      </w:r>
     </w:p>
     <w:p>
       <w:pPr>
@@ -1405,7 +812,6 @@
         <w:spacing w:before="180" w:after="180" w:line="480" w:lineRule="auto"/>
         <w:jc w:val="both"/>
         <w:rPr>
-          <w:del w:id="63" w:author="Austin Hadamuscin" w:date="2022-03-14T21:40:00Z"/>
           <w:rFonts w:ascii="Times New Roman" w:eastAsia="Times New Roman" w:hAnsi="Times New Roman" w:cs="Times New Roman"/>
           <w:color w:val="2D3B45"/>
           <w:sz w:val="24"/>
@@ -1422,37 +828,15 @@
         <w:tab/>
         <w:t xml:space="preserve"> </w:t>
       </w:r>
-      <w:del w:id="64" w:author="Austin Hadamuscin" w:date="2022-03-14T19:19:00Z">
-        <w:r>
-          <w:rPr>
-            <w:rFonts w:ascii="Times New Roman" w:eastAsia="Times New Roman" w:hAnsi="Times New Roman" w:cs="Times New Roman"/>
-            <w:color w:val="2D3B45"/>
-            <w:sz w:val="24"/>
-            <w:szCs w:val="24"/>
-          </w:rPr>
-          <w:delText>Overall,</w:delText>
-        </w:r>
-        <w:r>
-          <w:rPr>
-            <w:rFonts w:ascii="Times New Roman" w:eastAsia="Times New Roman" w:hAnsi="Times New Roman" w:cs="Times New Roman"/>
-            <w:color w:val="2D3B45"/>
-            <w:sz w:val="24"/>
-            <w:szCs w:val="24"/>
-          </w:rPr>
-          <w:delText xml:space="preserve"> this is</w:delText>
-        </w:r>
-      </w:del>
-      <w:ins w:id="65" w:author="Austin Hadamuscin" w:date="2022-03-14T19:19:00Z">
-        <w:r>
-          <w:rPr>
-            <w:rFonts w:ascii="Times New Roman" w:eastAsia="Times New Roman" w:hAnsi="Times New Roman" w:cs="Times New Roman"/>
-            <w:color w:val="2D3B45"/>
-            <w:sz w:val="24"/>
-            <w:szCs w:val="24"/>
-          </w:rPr>
-          <w:t>Our research topic is</w:t>
-        </w:r>
-      </w:ins>
+      <w:r>
+        <w:rPr>
+          <w:rFonts w:ascii="Times New Roman" w:eastAsia="Times New Roman" w:hAnsi="Times New Roman" w:cs="Times New Roman"/>
+          <w:color w:val="2D3B45"/>
+          <w:sz w:val="24"/>
+          <w:szCs w:val="24"/>
+        </w:rPr>
+        <w:t>Our research topic is</w:t>
+      </w:r>
       <w:r>
         <w:rPr>
           <w:rFonts w:ascii="Times New Roman" w:eastAsia="Times New Roman" w:hAnsi="Times New Roman" w:cs="Times New Roman"/>
@@ -1462,48 +846,24 @@
         </w:rPr>
         <w:t xml:space="preserve"> related to the</w:t>
       </w:r>
-      <w:ins w:id="66" w:author="Austin Hadamuscin" w:date="2022-03-14T21:11:00Z">
-        <w:r>
-          <w:rPr>
-            <w:rFonts w:ascii="Times New Roman" w:eastAsia="Times New Roman" w:hAnsi="Times New Roman" w:cs="Times New Roman"/>
-            <w:color w:val="2D3B45"/>
-            <w:sz w:val="24"/>
-            <w:szCs w:val="24"/>
-          </w:rPr>
-          <w:t xml:space="preserve"> W</w:t>
-        </w:r>
-        <w:r>
-          <w:rPr>
-            <w:rFonts w:ascii="Times New Roman" w:eastAsia="Times New Roman" w:hAnsi="Times New Roman" w:cs="Times New Roman"/>
-            <w:color w:val="2D3B45"/>
-            <w:sz w:val="24"/>
-            <w:szCs w:val="24"/>
-          </w:rPr>
-          <w:t>orld Health Or</w:t>
-        </w:r>
-      </w:ins>
-      <w:ins w:id="67" w:author="Austin Hadamuscin" w:date="2022-03-14T21:12:00Z">
-        <w:r>
-          <w:rPr>
-            <w:rFonts w:ascii="Times New Roman" w:eastAsia="Times New Roman" w:hAnsi="Times New Roman" w:cs="Times New Roman"/>
-            <w:color w:val="2D3B45"/>
-            <w:sz w:val="24"/>
-            <w:szCs w:val="24"/>
-          </w:rPr>
-          <w:t>ganization’s</w:t>
-        </w:r>
-      </w:ins>
-      <w:ins w:id="68" w:author="Austin Hadamuscin" w:date="2022-03-14T21:11:00Z">
-        <w:r>
-          <w:rPr>
-            <w:rFonts w:ascii="Times New Roman" w:eastAsia="Times New Roman" w:hAnsi="Times New Roman" w:cs="Times New Roman"/>
-            <w:color w:val="2D3B45"/>
-            <w:sz w:val="24"/>
-            <w:szCs w:val="24"/>
-          </w:rPr>
-          <w:t xml:space="preserve"> (WHO)</w:t>
-        </w:r>
-      </w:ins>
+      <w:r>
+        <w:rPr>
+          <w:rFonts w:ascii="Times New Roman" w:eastAsia="Times New Roman" w:hAnsi="Times New Roman" w:cs="Times New Roman"/>
+          <w:color w:val="2D3B45"/>
+          <w:sz w:val="24"/>
+          <w:szCs w:val="24"/>
+        </w:rPr>
+        <w:t xml:space="preserve"> W</w:t>
+      </w:r>
+      <w:r>
+        <w:rPr>
+          <w:rFonts w:ascii="Times New Roman" w:eastAsia="Times New Roman" w:hAnsi="Times New Roman" w:cs="Times New Roman"/>
+          <w:color w:val="2D3B45"/>
+          <w:sz w:val="24"/>
+          <w:szCs w:val="24"/>
+        </w:rPr>
+        <w:t>orld Health Organization’s (WHO)</w:t>
+      </w:r>
       <w:r>
         <w:rPr>
           <w:rFonts w:ascii="Times New Roman" w:eastAsia="Times New Roman" w:hAnsi="Times New Roman" w:cs="Times New Roman"/>
@@ -1513,17 +873,15 @@
         </w:rPr>
         <w:t xml:space="preserve"> sustainable development goal</w:t>
       </w:r>
-      <w:ins w:id="69" w:author="Austin Hadamuscin" w:date="2022-03-14T19:31:00Z">
-        <w:r>
-          <w:rPr>
-            <w:rFonts w:ascii="Times New Roman" w:eastAsia="Times New Roman" w:hAnsi="Times New Roman" w:cs="Times New Roman"/>
-            <w:color w:val="2D3B45"/>
-            <w:sz w:val="24"/>
-            <w:szCs w:val="24"/>
-          </w:rPr>
-          <w:t xml:space="preserve"> of</w:t>
-        </w:r>
-      </w:ins>
+      <w:r>
+        <w:rPr>
+          <w:rFonts w:ascii="Times New Roman" w:eastAsia="Times New Roman" w:hAnsi="Times New Roman" w:cs="Times New Roman"/>
+          <w:color w:val="2D3B45"/>
+          <w:sz w:val="24"/>
+          <w:szCs w:val="24"/>
+        </w:rPr>
+        <w:t xml:space="preserve"> of</w:t>
+      </w:r>
       <w:r>
         <w:rPr>
           <w:rFonts w:ascii="Times New Roman" w:eastAsia="Times New Roman" w:hAnsi="Times New Roman" w:cs="Times New Roman"/>
@@ -1533,28 +891,15 @@
         </w:rPr>
         <w:t xml:space="preserve"> “</w:t>
       </w:r>
-      <w:ins w:id="70" w:author="Austin Hadamuscin" w:date="2022-03-14T19:30:00Z">
-        <w:r>
-          <w:rPr>
-            <w:rFonts w:ascii="Times New Roman" w:eastAsia="Times New Roman" w:hAnsi="Times New Roman" w:cs="Times New Roman"/>
-            <w:color w:val="2D3B45"/>
-            <w:sz w:val="24"/>
-            <w:szCs w:val="24"/>
-          </w:rPr>
-          <w:t>g</w:t>
-        </w:r>
-      </w:ins>
-      <w:del w:id="71" w:author="Austin Hadamuscin" w:date="2022-03-14T19:30:00Z">
-        <w:r>
-          <w:rPr>
-            <w:rFonts w:ascii="Times New Roman" w:eastAsia="Times New Roman" w:hAnsi="Times New Roman" w:cs="Times New Roman"/>
-            <w:color w:val="2D3B45"/>
-            <w:sz w:val="24"/>
-            <w:szCs w:val="24"/>
-          </w:rPr>
-          <w:delText>G</w:delText>
-        </w:r>
-      </w:del>
+      <w:r>
+        <w:rPr>
+          <w:rFonts w:ascii="Times New Roman" w:eastAsia="Times New Roman" w:hAnsi="Times New Roman" w:cs="Times New Roman"/>
+          <w:color w:val="2D3B45"/>
+          <w:sz w:val="24"/>
+          <w:szCs w:val="24"/>
+        </w:rPr>
+        <w:t>g</w:t>
+      </w:r>
       <w:r>
         <w:rPr>
           <w:rFonts w:ascii="Times New Roman" w:eastAsia="Times New Roman" w:hAnsi="Times New Roman" w:cs="Times New Roman"/>
@@ -1564,17 +909,15 @@
         </w:rPr>
         <w:t>ood health and well-being</w:t>
       </w:r>
-      <w:ins w:id="72" w:author="Austin Hadamuscin" w:date="2022-03-14T19:21:00Z">
-        <w:r>
-          <w:rPr>
-            <w:rFonts w:ascii="Times New Roman" w:eastAsia="Times New Roman" w:hAnsi="Times New Roman" w:cs="Times New Roman"/>
-            <w:color w:val="2D3B45"/>
-            <w:sz w:val="24"/>
-            <w:szCs w:val="24"/>
-          </w:rPr>
-          <w:t>.</w:t>
-        </w:r>
-      </w:ins>
+      <w:r>
+        <w:rPr>
+          <w:rFonts w:ascii="Times New Roman" w:eastAsia="Times New Roman" w:hAnsi="Times New Roman" w:cs="Times New Roman"/>
+          <w:color w:val="2D3B45"/>
+          <w:sz w:val="24"/>
+          <w:szCs w:val="24"/>
+        </w:rPr>
+        <w:t>.</w:t>
+      </w:r>
       <w:r>
         <w:rPr>
           <w:rFonts w:ascii="Times New Roman" w:eastAsia="Times New Roman" w:hAnsi="Times New Roman" w:cs="Times New Roman"/>
@@ -1584,208 +927,114 @@
         </w:rPr>
         <w:t xml:space="preserve">” </w:t>
       </w:r>
-      <w:del w:id="73" w:author="Austin Hadamuscin" w:date="2022-03-14T19:21:00Z">
-        <w:r>
-          <w:rPr>
-            <w:rFonts w:ascii="Times New Roman" w:eastAsia="Times New Roman" w:hAnsi="Times New Roman" w:cs="Times New Roman"/>
-            <w:color w:val="2D3B45"/>
-            <w:sz w:val="24"/>
-            <w:szCs w:val="24"/>
-          </w:rPr>
-          <w:delText>as someone</w:delText>
-        </w:r>
-        <w:r>
-          <w:rPr>
-            <w:rFonts w:ascii="Times New Roman" w:eastAsia="Times New Roman" w:hAnsi="Times New Roman" w:cs="Times New Roman"/>
-            <w:color w:val="2D3B45"/>
-            <w:sz w:val="24"/>
-            <w:szCs w:val="24"/>
-          </w:rPr>
-          <w:delText xml:space="preserve"> who</w:delText>
-        </w:r>
-        <w:r>
-          <w:rPr>
-            <w:rFonts w:ascii="Times New Roman" w:eastAsia="Times New Roman" w:hAnsi="Times New Roman" w:cs="Times New Roman"/>
-            <w:color w:val="2D3B45"/>
-            <w:sz w:val="24"/>
-            <w:szCs w:val="24"/>
-          </w:rPr>
-          <w:delText xml:space="preserve"> has a good </w:delText>
-        </w:r>
-        <w:r>
-          <w:rPr>
-            <w:rFonts w:ascii="Times New Roman" w:eastAsia="Times New Roman" w:hAnsi="Times New Roman" w:cs="Times New Roman"/>
-            <w:color w:val="2D3B45"/>
-            <w:sz w:val="24"/>
-            <w:szCs w:val="24"/>
-          </w:rPr>
-          <w:delText>life,</w:delText>
-        </w:r>
-        <w:r>
-          <w:rPr>
-            <w:rFonts w:ascii="Times New Roman" w:eastAsia="Times New Roman" w:hAnsi="Times New Roman" w:cs="Times New Roman"/>
-            <w:color w:val="2D3B45"/>
-            <w:sz w:val="24"/>
-            <w:szCs w:val="24"/>
-          </w:rPr>
-          <w:delText xml:space="preserve"> </w:delText>
-        </w:r>
-        <w:r>
-          <w:rPr>
-            <w:rFonts w:ascii="Times New Roman" w:eastAsia="Times New Roman" w:hAnsi="Times New Roman" w:cs="Times New Roman"/>
-            <w:color w:val="2D3B45"/>
-            <w:sz w:val="24"/>
-            <w:szCs w:val="24"/>
-          </w:rPr>
-          <w:delText xml:space="preserve">is also </w:delText>
-        </w:r>
-        <w:r>
-          <w:rPr>
-            <w:rFonts w:ascii="Times New Roman" w:eastAsia="Times New Roman" w:hAnsi="Times New Roman" w:cs="Times New Roman"/>
-            <w:color w:val="2D3B45"/>
-            <w:sz w:val="24"/>
-            <w:szCs w:val="24"/>
-          </w:rPr>
-          <w:delText>more likely to live longer.</w:delText>
-        </w:r>
-        <w:r>
-          <w:rPr>
-            <w:rFonts w:ascii="Times New Roman" w:eastAsia="Times New Roman" w:hAnsi="Times New Roman" w:cs="Times New Roman"/>
-            <w:color w:val="2D3B45"/>
-            <w:sz w:val="24"/>
-            <w:szCs w:val="24"/>
-          </w:rPr>
-          <w:delText xml:space="preserve"> </w:delText>
-        </w:r>
-      </w:del>
-      <w:ins w:id="74" w:author="Austin Hadamuscin" w:date="2022-03-14T19:22:00Z">
-        <w:r>
-          <w:rPr>
-            <w:rFonts w:ascii="Times New Roman" w:eastAsia="Times New Roman" w:hAnsi="Times New Roman" w:cs="Times New Roman"/>
-            <w:color w:val="2D3B45"/>
-            <w:sz w:val="24"/>
-            <w:szCs w:val="24"/>
-          </w:rPr>
-          <w:t xml:space="preserve">We describe </w:t>
-        </w:r>
-        <w:r>
-          <w:rPr>
-            <w:rFonts w:ascii="Times New Roman" w:eastAsia="Times New Roman" w:hAnsi="Times New Roman" w:cs="Times New Roman"/>
-            <w:color w:val="2D3B45"/>
-            <w:sz w:val="24"/>
-            <w:szCs w:val="24"/>
-          </w:rPr>
-          <w:t xml:space="preserve">individuals with good health and well-being </w:t>
-        </w:r>
-      </w:ins>
-      <w:ins w:id="75" w:author="Austin Hadamuscin" w:date="2022-03-14T19:21:00Z">
-        <w:r>
-          <w:rPr>
-            <w:rFonts w:ascii="Times New Roman" w:eastAsia="Times New Roman" w:hAnsi="Times New Roman" w:cs="Times New Roman"/>
-            <w:color w:val="2D3B45"/>
-            <w:sz w:val="24"/>
-            <w:szCs w:val="24"/>
-          </w:rPr>
-          <w:t xml:space="preserve">as </w:t>
-        </w:r>
-      </w:ins>
-      <w:ins w:id="76" w:author="Austin Hadamuscin" w:date="2022-03-14T19:22:00Z">
-        <w:r>
-          <w:rPr>
-            <w:rFonts w:ascii="Times New Roman" w:eastAsia="Times New Roman" w:hAnsi="Times New Roman" w:cs="Times New Roman"/>
-            <w:color w:val="2D3B45"/>
-            <w:sz w:val="24"/>
-            <w:szCs w:val="24"/>
-          </w:rPr>
-          <w:t>those</w:t>
-        </w:r>
-      </w:ins>
-      <w:ins w:id="77" w:author="Austin Hadamuscin" w:date="2022-03-14T19:21:00Z">
-        <w:r>
-          <w:rPr>
-            <w:rFonts w:ascii="Times New Roman" w:eastAsia="Times New Roman" w:hAnsi="Times New Roman" w:cs="Times New Roman"/>
-            <w:color w:val="2D3B45"/>
-            <w:sz w:val="24"/>
-            <w:szCs w:val="24"/>
-          </w:rPr>
-          <w:t xml:space="preserve"> who </w:t>
-        </w:r>
-      </w:ins>
-      <w:ins w:id="78" w:author="Austin Hadamuscin" w:date="2022-03-14T19:23:00Z">
-        <w:r>
-          <w:rPr>
-            <w:rFonts w:ascii="Times New Roman" w:eastAsia="Times New Roman" w:hAnsi="Times New Roman" w:cs="Times New Roman"/>
-            <w:color w:val="2D3B45"/>
-            <w:sz w:val="24"/>
-            <w:szCs w:val="24"/>
-          </w:rPr>
-          <w:t>have</w:t>
-        </w:r>
-      </w:ins>
-      <w:ins w:id="79" w:author="Austin Hadamuscin" w:date="2022-03-14T19:21:00Z">
-        <w:r>
-          <w:rPr>
-            <w:rFonts w:ascii="Times New Roman" w:eastAsia="Times New Roman" w:hAnsi="Times New Roman" w:cs="Times New Roman"/>
-            <w:color w:val="2D3B45"/>
-            <w:sz w:val="24"/>
-            <w:szCs w:val="24"/>
-          </w:rPr>
-          <w:t xml:space="preserve"> a </w:t>
-        </w:r>
-      </w:ins>
-      <w:ins w:id="80" w:author="Austin Hadamuscin" w:date="2022-03-14T21:14:00Z">
-        <w:r>
-          <w:rPr>
-            <w:rFonts w:ascii="Times New Roman" w:eastAsia="Times New Roman" w:hAnsi="Times New Roman" w:cs="Times New Roman"/>
-            <w:color w:val="2D3B45"/>
-            <w:sz w:val="24"/>
-            <w:szCs w:val="24"/>
-          </w:rPr>
-          <w:t xml:space="preserve">longer </w:t>
-        </w:r>
-        <w:r>
-          <w:rPr>
-            <w:rFonts w:ascii="Times New Roman" w:eastAsia="Times New Roman" w:hAnsi="Times New Roman" w:cs="Times New Roman"/>
-            <w:color w:val="2D3B45"/>
-            <w:sz w:val="24"/>
-            <w:szCs w:val="24"/>
-          </w:rPr>
-          <w:t xml:space="preserve">than average </w:t>
-        </w:r>
-      </w:ins>
-      <w:ins w:id="81" w:author="Austin Hadamuscin" w:date="2022-03-14T21:15:00Z">
-        <w:r>
-          <w:rPr>
-            <w:rFonts w:ascii="Times New Roman" w:eastAsia="Times New Roman" w:hAnsi="Times New Roman" w:cs="Times New Roman"/>
-            <w:color w:val="2D3B45"/>
-            <w:sz w:val="24"/>
-            <w:szCs w:val="24"/>
-          </w:rPr>
-          <w:t>lifespan</w:t>
-        </w:r>
-      </w:ins>
-      <w:ins w:id="82" w:author="Austin Hadamuscin" w:date="2022-03-14T19:21:00Z">
-        <w:r>
-          <w:rPr>
-            <w:rFonts w:ascii="Times New Roman" w:eastAsia="Times New Roman" w:hAnsi="Times New Roman" w:cs="Times New Roman"/>
-            <w:color w:val="2D3B45"/>
-            <w:sz w:val="24"/>
-            <w:szCs w:val="24"/>
-          </w:rPr>
-          <w:t>.</w:t>
-        </w:r>
-      </w:ins>
-      <w:ins w:id="83" w:author="Austin Hadamuscin" w:date="2022-03-14T19:24:00Z">
-        <w:r>
-          <w:rPr>
-            <w:rFonts w:ascii="Times New Roman" w:eastAsia="Times New Roman" w:hAnsi="Times New Roman" w:cs="Times New Roman"/>
-            <w:color w:val="2D3B45"/>
-            <w:sz w:val="24"/>
-            <w:szCs w:val="24"/>
-          </w:rPr>
-          <w:t xml:space="preserve"> </w:t>
-        </w:r>
-      </w:ins>
+      <w:r>
+        <w:rPr>
+          <w:rFonts w:ascii="Times New Roman" w:eastAsia="Times New Roman" w:hAnsi="Times New Roman" w:cs="Times New Roman"/>
+          <w:color w:val="2D3B45"/>
+          <w:sz w:val="24"/>
+          <w:szCs w:val="24"/>
+        </w:rPr>
+        <w:t xml:space="preserve">We describe </w:t>
+      </w:r>
+      <w:r>
+        <w:rPr>
+          <w:rFonts w:ascii="Times New Roman" w:eastAsia="Times New Roman" w:hAnsi="Times New Roman" w:cs="Times New Roman"/>
+          <w:color w:val="2D3B45"/>
+          <w:sz w:val="24"/>
+          <w:szCs w:val="24"/>
+        </w:rPr>
+        <w:t xml:space="preserve">individuals with good health and well-being </w:t>
+      </w:r>
+      <w:r>
+        <w:rPr>
+          <w:rFonts w:ascii="Times New Roman" w:eastAsia="Times New Roman" w:hAnsi="Times New Roman" w:cs="Times New Roman"/>
+          <w:color w:val="2D3B45"/>
+          <w:sz w:val="24"/>
+          <w:szCs w:val="24"/>
+        </w:rPr>
+        <w:t xml:space="preserve">as </w:t>
+      </w:r>
+      <w:r>
+        <w:rPr>
+          <w:rFonts w:ascii="Times New Roman" w:eastAsia="Times New Roman" w:hAnsi="Times New Roman" w:cs="Times New Roman"/>
+          <w:color w:val="2D3B45"/>
+          <w:sz w:val="24"/>
+          <w:szCs w:val="24"/>
+        </w:rPr>
+        <w:t>those</w:t>
+      </w:r>
+      <w:r>
+        <w:rPr>
+          <w:rFonts w:ascii="Times New Roman" w:eastAsia="Times New Roman" w:hAnsi="Times New Roman" w:cs="Times New Roman"/>
+          <w:color w:val="2D3B45"/>
+          <w:sz w:val="24"/>
+          <w:szCs w:val="24"/>
+        </w:rPr>
+        <w:t xml:space="preserve"> who </w:t>
+      </w:r>
+      <w:r>
+        <w:rPr>
+          <w:rFonts w:ascii="Times New Roman" w:eastAsia="Times New Roman" w:hAnsi="Times New Roman" w:cs="Times New Roman"/>
+          <w:color w:val="2D3B45"/>
+          <w:sz w:val="24"/>
+          <w:szCs w:val="24"/>
+        </w:rPr>
+        <w:t>have</w:t>
+      </w:r>
+      <w:r>
+        <w:rPr>
+          <w:rFonts w:ascii="Times New Roman" w:eastAsia="Times New Roman" w:hAnsi="Times New Roman" w:cs="Times New Roman"/>
+          <w:color w:val="2D3B45"/>
+          <w:sz w:val="24"/>
+          <w:szCs w:val="24"/>
+        </w:rPr>
+        <w:t xml:space="preserve"> a </w:t>
+      </w:r>
+      <w:r>
+        <w:rPr>
+          <w:rFonts w:ascii="Times New Roman" w:eastAsia="Times New Roman" w:hAnsi="Times New Roman" w:cs="Times New Roman"/>
+          <w:color w:val="2D3B45"/>
+          <w:sz w:val="24"/>
+          <w:szCs w:val="24"/>
+        </w:rPr>
+        <w:t xml:space="preserve">longer </w:t>
+      </w:r>
+      <w:r>
+        <w:rPr>
+          <w:rFonts w:ascii="Times New Roman" w:eastAsia="Times New Roman" w:hAnsi="Times New Roman" w:cs="Times New Roman"/>
+          <w:color w:val="2D3B45"/>
+          <w:sz w:val="24"/>
+          <w:szCs w:val="24"/>
+        </w:rPr>
+        <w:t xml:space="preserve">than average </w:t>
+      </w:r>
+      <w:r>
+        <w:rPr>
+          <w:rFonts w:ascii="Times New Roman" w:eastAsia="Times New Roman" w:hAnsi="Times New Roman" w:cs="Times New Roman"/>
+          <w:color w:val="2D3B45"/>
+          <w:sz w:val="24"/>
+          <w:szCs w:val="24"/>
+        </w:rPr>
+        <w:t>lifespan</w:t>
+      </w:r>
+      <w:r>
+        <w:rPr>
+          <w:rFonts w:ascii="Times New Roman" w:eastAsia="Times New Roman" w:hAnsi="Times New Roman" w:cs="Times New Roman"/>
+          <w:color w:val="2D3B45"/>
+          <w:sz w:val="24"/>
+          <w:szCs w:val="24"/>
+        </w:rPr>
+        <w:t>.</w:t>
+      </w:r>
+      <w:r>
+        <w:rPr>
+          <w:rFonts w:ascii="Times New Roman" w:eastAsia="Times New Roman" w:hAnsi="Times New Roman" w:cs="Times New Roman"/>
+          <w:color w:val="2D3B45"/>
+          <w:sz w:val="24"/>
+          <w:szCs w:val="24"/>
+        </w:rPr>
+        <w:t xml:space="preserve"> </w:t>
+      </w:r>
       <w:r>
         <w:rPr>
           <w:rFonts w:ascii="Times New Roman" w:eastAsia="Times New Roman" w:hAnsi="Times New Roman" w:cs="Times New Roman"/>
@@ -1802,39 +1051,17 @@
           <w:sz w:val="24"/>
           <w:szCs w:val="24"/>
         </w:rPr>
-        <w:t xml:space="preserve">e feel that the </w:t>
-      </w:r>
-      <w:del w:id="84" w:author="Austin Hadamuscin" w:date="2022-03-14T19:24:00Z">
-        <w:r>
-          <w:rPr>
-            <w:rFonts w:ascii="Times New Roman" w:eastAsia="Times New Roman" w:hAnsi="Times New Roman" w:cs="Times New Roman"/>
-            <w:color w:val="2D3B45"/>
-            <w:sz w:val="24"/>
-            <w:szCs w:val="24"/>
-          </w:rPr>
-          <w:delText xml:space="preserve">below </w:delText>
-        </w:r>
-      </w:del>
-      <w:r>
-        <w:rPr>
-          <w:rFonts w:ascii="Times New Roman" w:eastAsia="Times New Roman" w:hAnsi="Times New Roman" w:cs="Times New Roman"/>
-          <w:color w:val="2D3B45"/>
-          <w:sz w:val="24"/>
-          <w:szCs w:val="24"/>
-        </w:rPr>
-        <w:t>indicators</w:t>
-      </w:r>
-      <w:ins w:id="85" w:author="Austin Hadamuscin" w:date="2022-03-14T19:24:00Z">
-        <w:r>
-          <w:rPr>
-            <w:rFonts w:ascii="Times New Roman" w:eastAsia="Times New Roman" w:hAnsi="Times New Roman" w:cs="Times New Roman"/>
-            <w:color w:val="2D3B45"/>
-            <w:sz w:val="24"/>
-            <w:szCs w:val="24"/>
-          </w:rPr>
-          <w:t xml:space="preserve"> below</w:t>
-        </w:r>
-      </w:ins>
+        <w:t>e feel that the indicators</w:t>
+      </w:r>
+      <w:r>
+        <w:rPr>
+          <w:rFonts w:ascii="Times New Roman" w:eastAsia="Times New Roman" w:hAnsi="Times New Roman" w:cs="Times New Roman"/>
+          <w:color w:val="2D3B45"/>
+          <w:sz w:val="24"/>
+          <w:szCs w:val="24"/>
+        </w:rPr>
+        <w:t xml:space="preserve"> below</w:t>
+      </w:r>
       <w:r>
         <w:rPr>
           <w:rFonts w:ascii="Times New Roman" w:eastAsia="Times New Roman" w:hAnsi="Times New Roman" w:cs="Times New Roman"/>
@@ -1853,48 +1080,24 @@
         </w:rPr>
         <w:t xml:space="preserve"> </w:t>
       </w:r>
-      <w:ins w:id="86" w:author="Austin Hadamuscin" w:date="2022-03-14T19:24:00Z">
-        <w:r>
-          <w:rPr>
-            <w:rFonts w:ascii="Times New Roman" w:eastAsia="Times New Roman" w:hAnsi="Times New Roman" w:cs="Times New Roman"/>
-            <w:color w:val="2D3B45"/>
-            <w:sz w:val="24"/>
-            <w:szCs w:val="24"/>
-          </w:rPr>
-          <w:t xml:space="preserve">model </w:t>
-        </w:r>
-      </w:ins>
-      <w:del w:id="87" w:author="Austin Hadamuscin" w:date="2022-03-14T19:24:00Z">
-        <w:r>
-          <w:rPr>
-            <w:rFonts w:ascii="Times New Roman" w:eastAsia="Times New Roman" w:hAnsi="Times New Roman" w:cs="Times New Roman"/>
-            <w:color w:val="2D3B45"/>
-            <w:sz w:val="24"/>
-            <w:szCs w:val="24"/>
-          </w:rPr>
-          <w:delText xml:space="preserve">discuss </w:delText>
-        </w:r>
-      </w:del>
-      <w:ins w:id="88" w:author="Austin Hadamuscin" w:date="2022-03-14T19:25:00Z">
-        <w:r>
-          <w:rPr>
-            <w:rFonts w:ascii="Times New Roman" w:eastAsia="Times New Roman" w:hAnsi="Times New Roman" w:cs="Times New Roman"/>
-            <w:color w:val="2D3B45"/>
-            <w:sz w:val="24"/>
-            <w:szCs w:val="24"/>
-          </w:rPr>
-          <w:t xml:space="preserve">an </w:t>
-        </w:r>
-        <w:r>
-          <w:rPr>
-            <w:rFonts w:ascii="Times New Roman" w:eastAsia="Times New Roman" w:hAnsi="Times New Roman" w:cs="Times New Roman"/>
-            <w:color w:val="2D3B45"/>
-            <w:sz w:val="24"/>
-            <w:szCs w:val="24"/>
-          </w:rPr>
-          <w:t>individual’s average longevity</w:t>
-        </w:r>
-      </w:ins>
+      <w:r>
+        <w:rPr>
+          <w:rFonts w:ascii="Times New Roman" w:eastAsia="Times New Roman" w:hAnsi="Times New Roman" w:cs="Times New Roman"/>
+          <w:color w:val="2D3B45"/>
+          <w:sz w:val="24"/>
+          <w:szCs w:val="24"/>
+        </w:rPr>
+        <w:t xml:space="preserve">model an </w:t>
+      </w:r>
+      <w:r>
+        <w:rPr>
+          <w:rFonts w:ascii="Times New Roman" w:eastAsia="Times New Roman" w:hAnsi="Times New Roman" w:cs="Times New Roman"/>
+          <w:color w:val="2D3B45"/>
+          <w:sz w:val="24"/>
+          <w:szCs w:val="24"/>
+        </w:rPr>
+        <w:t>individual’s average longevity</w:t>
+      </w:r>
       <w:r>
         <w:rPr>
           <w:rFonts w:ascii="Times New Roman" w:eastAsia="Times New Roman" w:hAnsi="Times New Roman" w:cs="Times New Roman"/>
@@ -1904,17 +1107,6 @@
         </w:rPr>
         <w:t>. T</w:t>
       </w:r>
-      <w:del w:id="89" w:author="Austin Hadamuscin" w:date="2022-03-14T19:25:00Z">
-        <w:r>
-          <w:rPr>
-            <w:rFonts w:ascii="Times New Roman" w:eastAsia="Times New Roman" w:hAnsi="Times New Roman" w:cs="Times New Roman"/>
-            <w:color w:val="2D3B45"/>
-            <w:sz w:val="24"/>
-            <w:szCs w:val="24"/>
-          </w:rPr>
-          <w:delText>how long someone will live on aver</w:delText>
-        </w:r>
-      </w:del>
       <w:r>
         <w:rPr>
           <w:rFonts w:ascii="Times New Roman" w:eastAsia="Times New Roman" w:hAnsi="Times New Roman" w:cs="Times New Roman"/>
@@ -1924,28 +1116,15 @@
         </w:rPr>
         <w:t xml:space="preserve">here </w:t>
       </w:r>
-      <w:del w:id="90" w:author="Austin Hadamuscin" w:date="2022-03-14T19:26:00Z">
-        <w:r>
-          <w:rPr>
-            <w:rFonts w:ascii="Times New Roman" w:eastAsia="Times New Roman" w:hAnsi="Times New Roman" w:cs="Times New Roman"/>
-            <w:color w:val="2D3B45"/>
-            <w:sz w:val="24"/>
-            <w:szCs w:val="24"/>
-          </w:rPr>
-          <w:delText xml:space="preserve">has </w:delText>
-        </w:r>
-      </w:del>
-      <w:ins w:id="91" w:author="Austin Hadamuscin" w:date="2022-03-14T19:26:00Z">
-        <w:r>
-          <w:rPr>
-            <w:rFonts w:ascii="Times New Roman" w:eastAsia="Times New Roman" w:hAnsi="Times New Roman" w:cs="Times New Roman"/>
-            <w:color w:val="2D3B45"/>
-            <w:sz w:val="24"/>
-            <w:szCs w:val="24"/>
-          </w:rPr>
-          <w:t xml:space="preserve">have </w:t>
-        </w:r>
-      </w:ins>
+      <w:r>
+        <w:rPr>
+          <w:rFonts w:ascii="Times New Roman" w:eastAsia="Times New Roman" w:hAnsi="Times New Roman" w:cs="Times New Roman"/>
+          <w:color w:val="2D3B45"/>
+          <w:sz w:val="24"/>
+          <w:szCs w:val="24"/>
+        </w:rPr>
+        <w:t xml:space="preserve">have </w:t>
+      </w:r>
       <w:r>
         <w:rPr>
           <w:rFonts w:ascii="Times New Roman" w:eastAsia="Times New Roman" w:hAnsi="Times New Roman" w:cs="Times New Roman"/>
@@ -1955,59 +1134,15 @@
         </w:rPr>
         <w:t xml:space="preserve">been </w:t>
       </w:r>
-      <w:del w:id="92" w:author="Austin Hadamuscin" w:date="2022-03-14T19:26:00Z">
-        <w:r>
-          <w:rPr>
-            <w:rFonts w:ascii="Times New Roman" w:eastAsia="Times New Roman" w:hAnsi="Times New Roman" w:cs="Times New Roman"/>
-            <w:color w:val="2D3B45"/>
-            <w:sz w:val="24"/>
-            <w:szCs w:val="24"/>
-          </w:rPr>
-          <w:delText xml:space="preserve">numerus </w:delText>
-        </w:r>
-      </w:del>
-      <w:ins w:id="93" w:author="Austin Hadamuscin" w:date="2022-03-14T19:26:00Z">
-        <w:r>
-          <w:rPr>
-            <w:rFonts w:ascii="Times New Roman" w:eastAsia="Times New Roman" w:hAnsi="Times New Roman" w:cs="Times New Roman"/>
-            <w:color w:val="2D3B45"/>
-            <w:sz w:val="24"/>
-            <w:szCs w:val="24"/>
-          </w:rPr>
-          <w:t xml:space="preserve">numerous </w:t>
-        </w:r>
-      </w:ins>
-      <w:del w:id="94" w:author="Austin Hadamuscin" w:date="2022-03-14T19:26:00Z">
-        <w:r>
-          <w:rPr>
-            <w:rFonts w:ascii="Times New Roman" w:eastAsia="Times New Roman" w:hAnsi="Times New Roman" w:cs="Times New Roman"/>
-            <w:color w:val="2D3B45"/>
-            <w:sz w:val="24"/>
-            <w:szCs w:val="24"/>
-          </w:rPr>
-          <w:delText>study</w:delText>
-        </w:r>
-        <w:r>
-          <w:rPr>
-            <w:rFonts w:ascii="Times New Roman" w:eastAsia="Times New Roman" w:hAnsi="Times New Roman" w:cs="Times New Roman"/>
-            <w:color w:val="2D3B45"/>
-            <w:sz w:val="24"/>
-            <w:szCs w:val="24"/>
-          </w:rPr>
-          <w:delText xml:space="preserve"> </w:delText>
-        </w:r>
-      </w:del>
-      <w:ins w:id="95" w:author="Austin Hadamuscin" w:date="2022-03-14T19:26:00Z">
-        <w:r>
-          <w:rPr>
-            <w:rFonts w:ascii="Times New Roman" w:eastAsia="Times New Roman" w:hAnsi="Times New Roman" w:cs="Times New Roman"/>
-            <w:color w:val="2D3B45"/>
-            <w:sz w:val="24"/>
-            <w:szCs w:val="24"/>
-          </w:rPr>
-          <w:t xml:space="preserve">studies </w:t>
-        </w:r>
-      </w:ins>
+      <w:r>
+        <w:rPr>
+          <w:rFonts w:ascii="Times New Roman" w:eastAsia="Times New Roman" w:hAnsi="Times New Roman" w:cs="Times New Roman"/>
+          <w:color w:val="2D3B45"/>
+          <w:sz w:val="24"/>
+          <w:szCs w:val="24"/>
+        </w:rPr>
+        <w:t xml:space="preserve">numerous studies </w:t>
+      </w:r>
       <w:r>
         <w:rPr>
           <w:rFonts w:ascii="Times New Roman" w:eastAsia="Times New Roman" w:hAnsi="Times New Roman" w:cs="Times New Roman"/>
@@ -2035,28 +1170,15 @@
         </w:rPr>
         <w:t>BMI, education</w:t>
       </w:r>
-      <w:ins w:id="96" w:author="Austin Hadamuscin" w:date="2022-03-14T19:26:00Z">
-        <w:r>
-          <w:rPr>
-            <w:rFonts w:ascii="Times New Roman" w:eastAsia="Times New Roman" w:hAnsi="Times New Roman" w:cs="Times New Roman"/>
-            <w:color w:val="2D3B45"/>
-            <w:sz w:val="24"/>
-            <w:szCs w:val="24"/>
-          </w:rPr>
-          <w:t xml:space="preserve"> </w:t>
-        </w:r>
-      </w:ins>
-      <w:del w:id="97" w:author="Austin Hadamuscin" w:date="2022-03-14T19:26:00Z">
-        <w:r>
-          <w:rPr>
-            <w:rFonts w:ascii="Times New Roman" w:eastAsia="Times New Roman" w:hAnsi="Times New Roman" w:cs="Times New Roman"/>
-            <w:color w:val="2D3B45"/>
-            <w:sz w:val="24"/>
-            <w:szCs w:val="24"/>
-          </w:rPr>
-          <w:delText xml:space="preserve"> </w:delText>
-        </w:r>
-      </w:del>
+      <w:r>
+        <w:rPr>
+          <w:rFonts w:ascii="Times New Roman" w:eastAsia="Times New Roman" w:hAnsi="Times New Roman" w:cs="Times New Roman"/>
+          <w:color w:val="2D3B45"/>
+          <w:sz w:val="24"/>
+          <w:szCs w:val="24"/>
+        </w:rPr>
+        <w:t xml:space="preserve"> </w:t>
+      </w:r>
       <w:r>
         <w:rPr>
           <w:rFonts w:ascii="Times New Roman" w:eastAsia="Times New Roman" w:hAnsi="Times New Roman" w:cs="Times New Roman"/>
@@ -2066,88 +1188,42 @@
         </w:rPr>
         <w:t xml:space="preserve">level, alcohol consumption, and disease prevalence along with other factors to lifespan. </w:t>
       </w:r>
-      <w:del w:id="98" w:author="Austin Hadamuscin" w:date="2022-03-14T19:29:00Z">
-        <w:r>
-          <w:rPr>
-            <w:rFonts w:ascii="Times New Roman" w:eastAsia="Times New Roman" w:hAnsi="Times New Roman" w:cs="Times New Roman"/>
-            <w:color w:val="2D3B45"/>
-            <w:sz w:val="24"/>
-            <w:szCs w:val="24"/>
-          </w:rPr>
-          <w:delText>We plan on using this data to solve the problem how to increase the life expectancy of countries who have lower than average</w:delText>
-        </w:r>
-        <w:r>
-          <w:rPr>
-            <w:rFonts w:ascii="Times New Roman" w:eastAsia="Times New Roman" w:hAnsi="Times New Roman" w:cs="Times New Roman"/>
-            <w:color w:val="2D3B45"/>
-            <w:sz w:val="24"/>
-            <w:szCs w:val="24"/>
-          </w:rPr>
-          <w:delText xml:space="preserve"> life expectancy.</w:delText>
-        </w:r>
-      </w:del>
-      <w:ins w:id="99" w:author="Austin Hadamuscin" w:date="2022-03-14T19:29:00Z">
-        <w:r>
-          <w:rPr>
-            <w:rFonts w:ascii="Times New Roman" w:eastAsia="Times New Roman" w:hAnsi="Times New Roman" w:cs="Times New Roman"/>
-            <w:color w:val="2D3B45"/>
-            <w:sz w:val="24"/>
-            <w:szCs w:val="24"/>
-          </w:rPr>
-          <w:t xml:space="preserve">We plan to use this data to </w:t>
-        </w:r>
-        <w:r>
-          <w:rPr>
-            <w:rFonts w:ascii="Times New Roman" w:eastAsia="Times New Roman" w:hAnsi="Times New Roman" w:cs="Times New Roman"/>
-            <w:color w:val="2D3B45"/>
-            <w:sz w:val="24"/>
-            <w:szCs w:val="24"/>
-          </w:rPr>
-          <w:t xml:space="preserve">find </w:t>
-        </w:r>
-      </w:ins>
-      <w:ins w:id="100" w:author="Austin Hadamuscin" w:date="2022-03-14T19:30:00Z">
-        <w:r>
-          <w:rPr>
-            <w:rFonts w:ascii="Times New Roman" w:eastAsia="Times New Roman" w:hAnsi="Times New Roman" w:cs="Times New Roman"/>
-            <w:color w:val="2D3B45"/>
-            <w:sz w:val="24"/>
-            <w:szCs w:val="24"/>
-          </w:rPr>
-          <w:t>solutions</w:t>
-        </w:r>
-      </w:ins>
-      <w:ins w:id="101" w:author="Austin Hadamuscin" w:date="2022-03-14T19:31:00Z">
-        <w:r>
-          <w:rPr>
-            <w:rFonts w:ascii="Times New Roman" w:eastAsia="Times New Roman" w:hAnsi="Times New Roman" w:cs="Times New Roman"/>
-            <w:color w:val="2D3B45"/>
-            <w:sz w:val="24"/>
-            <w:szCs w:val="24"/>
-          </w:rPr>
-          <w:t xml:space="preserve"> for countries with shorter life expectancies</w:t>
-        </w:r>
-        <w:r>
-          <w:rPr>
-            <w:rFonts w:ascii="Times New Roman" w:eastAsia="Times New Roman" w:hAnsi="Times New Roman" w:cs="Times New Roman"/>
-            <w:color w:val="2D3B45"/>
-            <w:sz w:val="24"/>
-            <w:szCs w:val="24"/>
-          </w:rPr>
-          <w:t>.</w:t>
-        </w:r>
-      </w:ins>
-      <w:del w:id="102" w:author="Austin Hadamuscin" w:date="2022-03-14T19:30:00Z">
-        <w:r>
-          <w:rPr>
-            <w:rFonts w:ascii="Times New Roman" w:eastAsia="Times New Roman" w:hAnsi="Times New Roman" w:cs="Times New Roman"/>
-            <w:color w:val="2D3B45"/>
-            <w:sz w:val="24"/>
-            <w:szCs w:val="24"/>
-          </w:rPr>
-          <w:delText xml:space="preserve"> </w:delText>
-        </w:r>
-      </w:del>
+      <w:r>
+        <w:rPr>
+          <w:rFonts w:ascii="Times New Roman" w:eastAsia="Times New Roman" w:hAnsi="Times New Roman" w:cs="Times New Roman"/>
+          <w:color w:val="2D3B45"/>
+          <w:sz w:val="24"/>
+          <w:szCs w:val="24"/>
+        </w:rPr>
+        <w:t xml:space="preserve">We plan to use this data to </w:t>
+      </w:r>
+      <w:r>
+        <w:rPr>
+          <w:rFonts w:ascii="Times New Roman" w:eastAsia="Times New Roman" w:hAnsi="Times New Roman" w:cs="Times New Roman"/>
+          <w:color w:val="2D3B45"/>
+          <w:sz w:val="24"/>
+          <w:szCs w:val="24"/>
+        </w:rPr>
+        <w:t>find solutions</w:t>
+      </w:r>
+      <w:r>
+        <w:rPr>
+          <w:rFonts w:ascii="Times New Roman" w:eastAsia="Times New Roman" w:hAnsi="Times New Roman" w:cs="Times New Roman"/>
+          <w:color w:val="2D3B45"/>
+          <w:sz w:val="24"/>
+          <w:szCs w:val="24"/>
+        </w:rPr>
+        <w:t xml:space="preserve"> for countries with shorter life expectancies</w:t>
+      </w:r>
+      <w:r>
+        <w:rPr>
+          <w:rFonts w:ascii="Times New Roman" w:eastAsia="Times New Roman" w:hAnsi="Times New Roman" w:cs="Times New Roman"/>
+          <w:color w:val="2D3B45"/>
+          <w:sz w:val="24"/>
+          <w:szCs w:val="24"/>
+        </w:rPr>
+        <w:t>.</w:t>
+      </w:r>
     </w:p>
     <w:p>
       <w:pPr>
@@ -2161,6 +1237,24 @@
           <w:szCs w:val="24"/>
         </w:rPr>
       </w:pPr>
+      <w:r>
+        <w:rPr>
+          <w:rFonts w:ascii="Times New Roman" w:eastAsia="Times New Roman" w:hAnsi="Times New Roman" w:cs="Times New Roman"/>
+          <w:color w:val="2D3B45"/>
+          <w:sz w:val="24"/>
+          <w:szCs w:val="24"/>
+        </w:rPr>
+        <w:t>1.2 Objective</w:t>
+      </w:r>
+      <w:r>
+        <w:rPr>
+          <w:rFonts w:ascii="Times New Roman" w:eastAsia="Times New Roman" w:hAnsi="Times New Roman" w:cs="Times New Roman"/>
+          <w:color w:val="2D3B45"/>
+          <w:sz w:val="24"/>
+          <w:szCs w:val="24"/>
+        </w:rPr>
+        <w:t>s</w:t>
+      </w:r>
     </w:p>
     <w:p>
       <w:pPr>
@@ -2181,16 +1275,34 @@
           <w:sz w:val="24"/>
           <w:szCs w:val="24"/>
         </w:rPr>
-        <w:t>1.2 Objective</w:t>
-      </w:r>
-      <w:r>
-        <w:rPr>
-          <w:rFonts w:ascii="Times New Roman" w:eastAsia="Times New Roman" w:hAnsi="Times New Roman" w:cs="Times New Roman"/>
-          <w:color w:val="2D3B45"/>
-          <w:sz w:val="24"/>
-          <w:szCs w:val="24"/>
-        </w:rPr>
-        <w:t>s</w:t>
+        <w:t xml:space="preserve">1. </w:t>
+      </w:r>
+      <w:r>
+        <w:rPr>
+          <w:rFonts w:ascii="Times New Roman" w:eastAsia="Times New Roman" w:hAnsi="Times New Roman" w:cs="Times New Roman"/>
+          <w:color w:val="2D3B45"/>
+          <w:sz w:val="24"/>
+          <w:szCs w:val="24"/>
+        </w:rPr>
+        <w:t>T</w:t>
+      </w:r>
+      <w:r>
+        <w:rPr>
+          <w:rFonts w:ascii="Times New Roman" w:eastAsia="Times New Roman" w:hAnsi="Times New Roman" w:cs="Times New Roman"/>
+          <w:color w:val="2D3B45"/>
+          <w:sz w:val="24"/>
+          <w:szCs w:val="24"/>
+        </w:rPr>
+        <w:t>o create easily understandable data visualizations that effectively show our results</w:t>
+      </w:r>
+      <w:r>
+        <w:rPr>
+          <w:rFonts w:ascii="Times New Roman" w:eastAsia="Times New Roman" w:hAnsi="Times New Roman" w:cs="Times New Roman"/>
+          <w:color w:val="2D3B45"/>
+          <w:sz w:val="24"/>
+          <w:szCs w:val="24"/>
+        </w:rPr>
+        <w:t>.</w:t>
       </w:r>
     </w:p>
     <w:p>
@@ -2212,34 +1324,79 @@
           <w:sz w:val="24"/>
           <w:szCs w:val="24"/>
         </w:rPr>
-        <w:t xml:space="preserve">1. </w:t>
-      </w:r>
-      <w:r>
-        <w:rPr>
-          <w:rFonts w:ascii="Times New Roman" w:eastAsia="Times New Roman" w:hAnsi="Times New Roman" w:cs="Times New Roman"/>
-          <w:color w:val="2D3B45"/>
-          <w:sz w:val="24"/>
-          <w:szCs w:val="24"/>
-        </w:rPr>
-        <w:t>T</w:t>
-      </w:r>
-      <w:r>
-        <w:rPr>
-          <w:rFonts w:ascii="Times New Roman" w:eastAsia="Times New Roman" w:hAnsi="Times New Roman" w:cs="Times New Roman"/>
-          <w:color w:val="2D3B45"/>
-          <w:sz w:val="24"/>
-          <w:szCs w:val="24"/>
-        </w:rPr>
-        <w:t>o create easily understandable data visualizations that effectively show our results</w:t>
-      </w:r>
-      <w:r>
-        <w:rPr>
-          <w:rFonts w:ascii="Times New Roman" w:eastAsia="Times New Roman" w:hAnsi="Times New Roman" w:cs="Times New Roman"/>
-          <w:color w:val="2D3B45"/>
-          <w:sz w:val="24"/>
-          <w:szCs w:val="24"/>
-        </w:rPr>
-        <w:t>.</w:t>
+        <w:t xml:space="preserve">2. </w:t>
+      </w:r>
+      <w:r>
+        <w:rPr>
+          <w:rFonts w:ascii="Times New Roman" w:eastAsia="Times New Roman" w:hAnsi="Times New Roman" w:cs="Times New Roman"/>
+          <w:color w:val="2D3B45"/>
+          <w:sz w:val="24"/>
+          <w:szCs w:val="24"/>
+        </w:rPr>
+        <w:t xml:space="preserve">To </w:t>
+      </w:r>
+      <w:r>
+        <w:rPr>
+          <w:rFonts w:ascii="Times New Roman" w:eastAsia="Times New Roman" w:hAnsi="Times New Roman" w:cs="Times New Roman"/>
+          <w:color w:val="2D3B45"/>
+          <w:sz w:val="24"/>
+          <w:szCs w:val="24"/>
+        </w:rPr>
+        <w:t xml:space="preserve">determine the most </w:t>
+      </w:r>
+      <w:r>
+        <w:rPr>
+          <w:rFonts w:ascii="Times New Roman" w:eastAsia="Times New Roman" w:hAnsi="Times New Roman" w:cs="Times New Roman"/>
+          <w:color w:val="2D3B45"/>
+          <w:sz w:val="24"/>
+          <w:szCs w:val="24"/>
+        </w:rPr>
+        <w:t xml:space="preserve">important variables for </w:t>
+      </w:r>
+      <w:r>
+        <w:rPr>
+          <w:rFonts w:ascii="Times New Roman" w:eastAsia="Times New Roman" w:hAnsi="Times New Roman" w:cs="Times New Roman"/>
+          <w:color w:val="2D3B45"/>
+          <w:sz w:val="24"/>
+          <w:szCs w:val="24"/>
+        </w:rPr>
+        <w:t>improving</w:t>
+      </w:r>
+      <w:r>
+        <w:rPr>
+          <w:rFonts w:ascii="Times New Roman" w:eastAsia="Times New Roman" w:hAnsi="Times New Roman" w:cs="Times New Roman"/>
+          <w:color w:val="2D3B45"/>
+          <w:sz w:val="24"/>
+          <w:szCs w:val="24"/>
+        </w:rPr>
+        <w:t xml:space="preserve"> countries’</w:t>
+      </w:r>
+      <w:r>
+        <w:rPr>
+          <w:rFonts w:ascii="Times New Roman" w:eastAsia="Times New Roman" w:hAnsi="Times New Roman" w:cs="Times New Roman"/>
+          <w:color w:val="2D3B45"/>
+          <w:sz w:val="24"/>
+          <w:szCs w:val="24"/>
+        </w:rPr>
+        <w:t xml:space="preserve"> </w:t>
+      </w:r>
+      <w:r>
+        <w:rPr>
+          <w:rFonts w:ascii="Times New Roman" w:eastAsia="Times New Roman" w:hAnsi="Times New Roman" w:cs="Times New Roman"/>
+          <w:color w:val="2D3B45"/>
+          <w:sz w:val="24"/>
+          <w:szCs w:val="24"/>
+        </w:rPr>
+        <w:t xml:space="preserve">average </w:t>
+      </w:r>
+      <w:r>
+        <w:rPr>
+          <w:rFonts w:ascii="Times New Roman" w:eastAsia="Times New Roman" w:hAnsi="Times New Roman" w:cs="Times New Roman"/>
+          <w:color w:val="2D3B45"/>
+          <w:sz w:val="24"/>
+          <w:szCs w:val="24"/>
+        </w:rPr>
+        <w:t xml:space="preserve">lifespan. </w:t>
       </w:r>
     </w:p>
     <w:p>
@@ -2261,105 +1418,70 @@
           <w:sz w:val="24"/>
           <w:szCs w:val="24"/>
         </w:rPr>
-        <w:t xml:space="preserve">2. </w:t>
-      </w:r>
-      <w:r>
-        <w:rPr>
-          <w:rFonts w:ascii="Times New Roman" w:eastAsia="Times New Roman" w:hAnsi="Times New Roman" w:cs="Times New Roman"/>
-          <w:color w:val="2D3B45"/>
-          <w:sz w:val="24"/>
-          <w:szCs w:val="24"/>
-        </w:rPr>
-        <w:t xml:space="preserve">To </w:t>
-      </w:r>
-      <w:r>
-        <w:rPr>
-          <w:rFonts w:ascii="Times New Roman" w:eastAsia="Times New Roman" w:hAnsi="Times New Roman" w:cs="Times New Roman"/>
-          <w:color w:val="2D3B45"/>
-          <w:sz w:val="24"/>
-          <w:szCs w:val="24"/>
-        </w:rPr>
-        <w:t xml:space="preserve">determine the most </w:t>
-      </w:r>
-      <w:r>
-        <w:rPr>
-          <w:rFonts w:ascii="Times New Roman" w:eastAsia="Times New Roman" w:hAnsi="Times New Roman" w:cs="Times New Roman"/>
-          <w:color w:val="2D3B45"/>
-          <w:sz w:val="24"/>
-          <w:szCs w:val="24"/>
-        </w:rPr>
-        <w:t xml:space="preserve">important variables for </w:t>
-      </w:r>
-      <w:r>
-        <w:rPr>
-          <w:rFonts w:ascii="Times New Roman" w:eastAsia="Times New Roman" w:hAnsi="Times New Roman" w:cs="Times New Roman"/>
-          <w:color w:val="2D3B45"/>
-          <w:sz w:val="24"/>
-          <w:szCs w:val="24"/>
-        </w:rPr>
-        <w:t>improving</w:t>
-      </w:r>
-      <w:del w:id="103" w:author="Austin Hadamuscin" w:date="2022-03-14T19:33:00Z">
-        <w:r>
-          <w:rPr>
-            <w:rFonts w:ascii="Times New Roman" w:eastAsia="Times New Roman" w:hAnsi="Times New Roman" w:cs="Times New Roman"/>
-            <w:color w:val="2D3B45"/>
-            <w:sz w:val="24"/>
-            <w:szCs w:val="24"/>
-          </w:rPr>
-          <w:delText xml:space="preserve"> individual countries</w:delText>
-        </w:r>
-      </w:del>
-      <w:ins w:id="104" w:author="Austin Hadamuscin" w:date="2022-03-14T19:33:00Z">
-        <w:r>
-          <w:rPr>
-            <w:rFonts w:ascii="Times New Roman" w:eastAsia="Times New Roman" w:hAnsi="Times New Roman" w:cs="Times New Roman"/>
-            <w:color w:val="2D3B45"/>
-            <w:sz w:val="24"/>
-            <w:szCs w:val="24"/>
-          </w:rPr>
-          <w:t xml:space="preserve"> countries’</w:t>
-        </w:r>
-      </w:ins>
-      <w:r>
-        <w:rPr>
-          <w:rFonts w:ascii="Times New Roman" w:eastAsia="Times New Roman" w:hAnsi="Times New Roman" w:cs="Times New Roman"/>
-          <w:color w:val="2D3B45"/>
-          <w:sz w:val="24"/>
-          <w:szCs w:val="24"/>
-        </w:rPr>
-        <w:t xml:space="preserve"> </w:t>
-      </w:r>
-      <w:del w:id="105" w:author="Austin Hadamuscin" w:date="2022-03-14T19:33:00Z">
-        <w:r>
-          <w:rPr>
-            <w:rFonts w:ascii="Times New Roman" w:eastAsia="Times New Roman" w:hAnsi="Times New Roman" w:cs="Times New Roman"/>
-            <w:color w:val="2D3B45"/>
-            <w:sz w:val="24"/>
-            <w:szCs w:val="24"/>
-          </w:rPr>
-          <w:delText xml:space="preserve">citizens </w:delText>
-        </w:r>
-      </w:del>
-      <w:ins w:id="106" w:author="Austin Hadamuscin" w:date="2022-03-14T19:33:00Z">
-        <w:r>
-          <w:rPr>
-            <w:rFonts w:ascii="Times New Roman" w:eastAsia="Times New Roman" w:hAnsi="Times New Roman" w:cs="Times New Roman"/>
-            <w:color w:val="2D3B45"/>
-            <w:sz w:val="24"/>
-            <w:szCs w:val="24"/>
-          </w:rPr>
-          <w:t xml:space="preserve">average </w:t>
-        </w:r>
-      </w:ins>
-      <w:r>
-        <w:rPr>
-          <w:rFonts w:ascii="Times New Roman" w:eastAsia="Times New Roman" w:hAnsi="Times New Roman" w:cs="Times New Roman"/>
-          <w:color w:val="2D3B45"/>
-          <w:sz w:val="24"/>
-          <w:szCs w:val="24"/>
-        </w:rPr>
-        <w:t xml:space="preserve">lifespan. </w:t>
+        <w:t xml:space="preserve">3. To </w:t>
+      </w:r>
+      <w:r>
+        <w:rPr>
+          <w:rFonts w:ascii="Times New Roman" w:eastAsia="Times New Roman" w:hAnsi="Times New Roman" w:cs="Times New Roman"/>
+          <w:color w:val="2D3B45"/>
+          <w:sz w:val="24"/>
+          <w:szCs w:val="24"/>
+        </w:rPr>
+        <w:t xml:space="preserve">determine whether there </w:t>
+      </w:r>
+      <w:r>
+        <w:rPr>
+          <w:rFonts w:ascii="Times New Roman" w:eastAsia="Times New Roman" w:hAnsi="Times New Roman" w:cs="Times New Roman"/>
+          <w:color w:val="2D3B45"/>
+          <w:sz w:val="24"/>
+          <w:szCs w:val="24"/>
+        </w:rPr>
+        <w:t xml:space="preserve">are </w:t>
+      </w:r>
+      <w:r>
+        <w:rPr>
+          <w:rFonts w:ascii="Times New Roman" w:eastAsia="Times New Roman" w:hAnsi="Times New Roman" w:cs="Times New Roman"/>
+          <w:color w:val="2D3B45"/>
+          <w:sz w:val="24"/>
+          <w:szCs w:val="24"/>
+        </w:rPr>
+        <w:t xml:space="preserve">better </w:t>
+      </w:r>
+      <w:r>
+        <w:rPr>
+          <w:rFonts w:ascii="Times New Roman" w:eastAsia="Times New Roman" w:hAnsi="Times New Roman" w:cs="Times New Roman"/>
+          <w:color w:val="2D3B45"/>
+          <w:sz w:val="24"/>
+          <w:szCs w:val="24"/>
+        </w:rPr>
+        <w:t xml:space="preserve">ways to group </w:t>
+      </w:r>
+      <w:r>
+        <w:rPr>
+          <w:rFonts w:ascii="Times New Roman" w:eastAsia="Times New Roman" w:hAnsi="Times New Roman" w:cs="Times New Roman"/>
+          <w:color w:val="2D3B45"/>
+          <w:sz w:val="24"/>
+          <w:szCs w:val="24"/>
+        </w:rPr>
+        <w:t xml:space="preserve">countries other than the developed and </w:t>
+      </w:r>
+      <w:r>
+        <w:rPr>
+          <w:rFonts w:ascii="Times New Roman" w:eastAsia="Times New Roman" w:hAnsi="Times New Roman" w:cs="Times New Roman"/>
+          <w:color w:val="2D3B45"/>
+          <w:sz w:val="24"/>
+          <w:szCs w:val="24"/>
+        </w:rPr>
+        <w:t xml:space="preserve">undeveloped </w:t>
+      </w:r>
+      <w:r>
+        <w:rPr>
+          <w:rFonts w:ascii="Times New Roman" w:eastAsia="Times New Roman" w:hAnsi="Times New Roman" w:cs="Times New Roman"/>
+          <w:color w:val="2D3B45"/>
+          <w:sz w:val="24"/>
+          <w:szCs w:val="24"/>
+        </w:rPr>
+        <w:t>for the purpose of modeling life expectancy.</w:t>
       </w:r>
     </w:p>
     <w:p>
@@ -2368,84 +1490,74 @@
         <w:spacing w:before="180" w:after="180" w:line="480" w:lineRule="auto"/>
         <w:jc w:val="both"/>
         <w:rPr>
-          <w:del w:id="107" w:author="Austin Hadamuscin" w:date="2022-03-14T21:40:00Z"/>
-          <w:rFonts w:ascii="Times New Roman" w:eastAsia="Times New Roman" w:hAnsi="Times New Roman" w:cs="Times New Roman"/>
-          <w:color w:val="2D3B45"/>
-          <w:sz w:val="24"/>
-          <w:szCs w:val="24"/>
-        </w:rPr>
-      </w:pPr>
-      <w:r>
-        <w:rPr>
-          <w:rFonts w:ascii="Times New Roman" w:eastAsia="Times New Roman" w:hAnsi="Times New Roman" w:cs="Times New Roman"/>
-          <w:color w:val="2D3B45"/>
-          <w:sz w:val="24"/>
-          <w:szCs w:val="24"/>
-        </w:rPr>
-        <w:t xml:space="preserve">3. To </w:t>
-      </w:r>
-      <w:r>
-        <w:rPr>
-          <w:rFonts w:ascii="Times New Roman" w:eastAsia="Times New Roman" w:hAnsi="Times New Roman" w:cs="Times New Roman"/>
-          <w:color w:val="2D3B45"/>
-          <w:sz w:val="24"/>
-          <w:szCs w:val="24"/>
-        </w:rPr>
-        <w:t xml:space="preserve">determine whether there </w:t>
-      </w:r>
-      <w:r>
-        <w:rPr>
-          <w:rFonts w:ascii="Times New Roman" w:eastAsia="Times New Roman" w:hAnsi="Times New Roman" w:cs="Times New Roman"/>
-          <w:color w:val="2D3B45"/>
-          <w:sz w:val="24"/>
-          <w:szCs w:val="24"/>
-        </w:rPr>
-        <w:t xml:space="preserve">are </w:t>
-      </w:r>
-      <w:r>
-        <w:rPr>
-          <w:rFonts w:ascii="Times New Roman" w:eastAsia="Times New Roman" w:hAnsi="Times New Roman" w:cs="Times New Roman"/>
-          <w:color w:val="2D3B45"/>
-          <w:sz w:val="24"/>
-          <w:szCs w:val="24"/>
-        </w:rPr>
-        <w:t xml:space="preserve">better </w:t>
-      </w:r>
-      <w:r>
-        <w:rPr>
-          <w:rFonts w:ascii="Times New Roman" w:eastAsia="Times New Roman" w:hAnsi="Times New Roman" w:cs="Times New Roman"/>
-          <w:color w:val="2D3B45"/>
-          <w:sz w:val="24"/>
-          <w:szCs w:val="24"/>
-        </w:rPr>
-        <w:t xml:space="preserve">ways to group </w:t>
-      </w:r>
-      <w:r>
-        <w:rPr>
-          <w:rFonts w:ascii="Times New Roman" w:eastAsia="Times New Roman" w:hAnsi="Times New Roman" w:cs="Times New Roman"/>
-          <w:color w:val="2D3B45"/>
-          <w:sz w:val="24"/>
-          <w:szCs w:val="24"/>
-        </w:rPr>
-        <w:t xml:space="preserve">countries other than the developed and </w:t>
-      </w:r>
-      <w:r>
-        <w:rPr>
-          <w:rFonts w:ascii="Times New Roman" w:eastAsia="Times New Roman" w:hAnsi="Times New Roman" w:cs="Times New Roman"/>
-          <w:color w:val="2D3B45"/>
-          <w:sz w:val="24"/>
-          <w:szCs w:val="24"/>
-        </w:rPr>
-        <w:t xml:space="preserve">undeveloped </w:t>
-      </w:r>
-      <w:r>
-        <w:rPr>
-          <w:rFonts w:ascii="Times New Roman" w:eastAsia="Times New Roman" w:hAnsi="Times New Roman" w:cs="Times New Roman"/>
-          <w:color w:val="2D3B45"/>
-          <w:sz w:val="24"/>
-          <w:szCs w:val="24"/>
-        </w:rPr>
-        <w:t>for the purpose of modeling life expectancy.</w:t>
+          <w:rFonts w:ascii="Times New Roman" w:eastAsia="Times New Roman" w:hAnsi="Times New Roman" w:cs="Times New Roman"/>
+          <w:color w:val="2D3B45"/>
+          <w:sz w:val="24"/>
+          <w:szCs w:val="24"/>
+        </w:rPr>
+      </w:pPr>
+      <w:r>
+        <w:rPr>
+          <w:rFonts w:ascii="Times New Roman" w:eastAsia="Times New Roman" w:hAnsi="Times New Roman" w:cs="Times New Roman"/>
+          <w:color w:val="2D3B45"/>
+          <w:sz w:val="24"/>
+          <w:szCs w:val="24"/>
+        </w:rPr>
+        <w:t xml:space="preserve">1.3 </w:t>
+      </w:r>
+      <w:r>
+        <w:rPr>
+          <w:rFonts w:ascii="Times New Roman" w:eastAsia="Times New Roman" w:hAnsi="Times New Roman" w:cs="Times New Roman"/>
+          <w:color w:val="2D3B45"/>
+          <w:sz w:val="24"/>
+          <w:szCs w:val="24"/>
+        </w:rPr>
+        <w:t xml:space="preserve">Data </w:t>
+      </w:r>
+      <w:r>
+        <w:rPr>
+          <w:rFonts w:ascii="Times New Roman" w:eastAsia="Times New Roman" w:hAnsi="Times New Roman" w:cs="Times New Roman"/>
+          <w:color w:val="2D3B45"/>
+          <w:sz w:val="24"/>
+          <w:szCs w:val="24"/>
+        </w:rPr>
+        <w:t>M</w:t>
+      </w:r>
+      <w:r>
+        <w:rPr>
+          <w:rFonts w:ascii="Times New Roman" w:eastAsia="Times New Roman" w:hAnsi="Times New Roman" w:cs="Times New Roman"/>
+          <w:color w:val="2D3B45"/>
+          <w:sz w:val="24"/>
+          <w:szCs w:val="24"/>
+        </w:rPr>
+        <w:t xml:space="preserve">ining </w:t>
+      </w:r>
+      <w:r>
+        <w:rPr>
+          <w:rFonts w:ascii="Times New Roman" w:eastAsia="Times New Roman" w:hAnsi="Times New Roman" w:cs="Times New Roman"/>
+          <w:color w:val="2D3B45"/>
+          <w:sz w:val="24"/>
+          <w:szCs w:val="24"/>
+        </w:rPr>
+        <w:t>T</w:t>
+      </w:r>
+      <w:r>
+        <w:rPr>
+          <w:rFonts w:ascii="Times New Roman" w:eastAsia="Times New Roman" w:hAnsi="Times New Roman" w:cs="Times New Roman"/>
+          <w:color w:val="2D3B45"/>
+          <w:sz w:val="24"/>
+          <w:szCs w:val="24"/>
+        </w:rPr>
+        <w:t>echnique</w:t>
+      </w:r>
+      <w:r>
+        <w:rPr>
+          <w:rFonts w:ascii="Times New Roman" w:eastAsia="Times New Roman" w:hAnsi="Times New Roman" w:cs="Times New Roman"/>
+          <w:color w:val="2D3B45"/>
+          <w:sz w:val="24"/>
+          <w:szCs w:val="24"/>
+        </w:rPr>
+        <w:t>s</w:t>
       </w:r>
     </w:p>
     <w:p>
@@ -2454,13 +1566,211 @@
         <w:spacing w:before="180" w:after="180" w:line="480" w:lineRule="auto"/>
         <w:jc w:val="both"/>
         <w:rPr>
-          <w:del w:id="108" w:author="Austin Hadamuscin" w:date="2022-03-14T21:40:00Z"/>
-          <w:rFonts w:ascii="Times New Roman" w:eastAsia="Times New Roman" w:hAnsi="Times New Roman" w:cs="Times New Roman"/>
-          <w:color w:val="2D3B45"/>
-          <w:sz w:val="24"/>
-          <w:szCs w:val="24"/>
-        </w:rPr>
-      </w:pPr>
+          <w:rFonts w:ascii="Times New Roman" w:eastAsia="Times New Roman" w:hAnsi="Times New Roman" w:cs="Times New Roman"/>
+          <w:color w:val="2D3B45"/>
+          <w:sz w:val="24"/>
+          <w:szCs w:val="24"/>
+        </w:rPr>
+      </w:pPr>
+      <w:r>
+        <w:rPr>
+          <w:rFonts w:ascii="Times New Roman" w:eastAsia="Times New Roman" w:hAnsi="Times New Roman" w:cs="Times New Roman"/>
+          <w:color w:val="2D3B45"/>
+          <w:sz w:val="24"/>
+          <w:szCs w:val="24"/>
+        </w:rPr>
+        <w:lastRenderedPageBreak/>
+        <w:t xml:space="preserve">We will conduct </w:t>
+      </w:r>
+      <w:r>
+        <w:rPr>
+          <w:rFonts w:ascii="Times New Roman" w:eastAsia="Times New Roman" w:hAnsi="Times New Roman" w:cs="Times New Roman"/>
+          <w:color w:val="2D3B45"/>
+          <w:sz w:val="24"/>
+          <w:szCs w:val="24"/>
+        </w:rPr>
+        <w:t xml:space="preserve">clustering to account for cultural and geographical </w:t>
+      </w:r>
+      <w:r>
+        <w:rPr>
+          <w:rFonts w:ascii="Times New Roman" w:eastAsia="Times New Roman" w:hAnsi="Times New Roman" w:cs="Times New Roman"/>
+          <w:color w:val="2D3B45"/>
+          <w:sz w:val="24"/>
+          <w:szCs w:val="24"/>
+        </w:rPr>
+        <w:t>differences</w:t>
+      </w:r>
+      <w:r>
+        <w:rPr>
+          <w:rFonts w:ascii="Times New Roman" w:eastAsia="Times New Roman" w:hAnsi="Times New Roman" w:cs="Times New Roman"/>
+          <w:color w:val="2D3B45"/>
+          <w:sz w:val="24"/>
+          <w:szCs w:val="24"/>
+        </w:rPr>
+        <w:t xml:space="preserve"> and</w:t>
+      </w:r>
+      <w:r>
+        <w:rPr>
+          <w:rFonts w:ascii="Times New Roman" w:eastAsia="Times New Roman" w:hAnsi="Times New Roman" w:cs="Times New Roman"/>
+          <w:color w:val="2D3B45"/>
+          <w:sz w:val="24"/>
+          <w:szCs w:val="24"/>
+        </w:rPr>
+        <w:t xml:space="preserve"> us</w:t>
+      </w:r>
+      <w:r>
+        <w:rPr>
+          <w:rFonts w:ascii="Times New Roman" w:eastAsia="Times New Roman" w:hAnsi="Times New Roman" w:cs="Times New Roman"/>
+          <w:color w:val="2D3B45"/>
+          <w:sz w:val="24"/>
+          <w:szCs w:val="24"/>
+        </w:rPr>
+        <w:t>e</w:t>
+      </w:r>
+      <w:r>
+        <w:rPr>
+          <w:rFonts w:ascii="Times New Roman" w:eastAsia="Times New Roman" w:hAnsi="Times New Roman" w:cs="Times New Roman"/>
+          <w:color w:val="2D3B45"/>
+          <w:sz w:val="24"/>
+          <w:szCs w:val="24"/>
+        </w:rPr>
+        <w:t xml:space="preserve"> </w:t>
+      </w:r>
+      <w:r>
+        <w:rPr>
+          <w:rFonts w:ascii="Times New Roman" w:eastAsia="Times New Roman" w:hAnsi="Times New Roman" w:cs="Times New Roman"/>
+          <w:color w:val="2D3B45"/>
+          <w:sz w:val="24"/>
+          <w:szCs w:val="24"/>
+        </w:rPr>
+        <w:t>a cross-validation approach to lasso</w:t>
+      </w:r>
+      <w:r>
+        <w:rPr>
+          <w:rFonts w:ascii="Times New Roman" w:eastAsia="Times New Roman" w:hAnsi="Times New Roman" w:cs="Times New Roman"/>
+          <w:color w:val="2D3B45"/>
+          <w:sz w:val="24"/>
+          <w:szCs w:val="24"/>
+        </w:rPr>
+        <w:t xml:space="preserve"> or ridge</w:t>
+      </w:r>
+      <w:r>
+        <w:rPr>
+          <w:rFonts w:ascii="Times New Roman" w:eastAsia="Times New Roman" w:hAnsi="Times New Roman" w:cs="Times New Roman"/>
+          <w:color w:val="2D3B45"/>
+          <w:sz w:val="24"/>
+          <w:szCs w:val="24"/>
+        </w:rPr>
+        <w:t xml:space="preserve"> regression</w:t>
+      </w:r>
+      <w:r>
+        <w:rPr>
+          <w:rFonts w:ascii="Times New Roman" w:eastAsia="Times New Roman" w:hAnsi="Times New Roman" w:cs="Times New Roman"/>
+          <w:color w:val="2D3B45"/>
+          <w:sz w:val="24"/>
+          <w:szCs w:val="24"/>
+        </w:rPr>
+        <w:t xml:space="preserve"> to model </w:t>
+      </w:r>
+      <w:r>
+        <w:rPr>
+          <w:rFonts w:ascii="Times New Roman" w:eastAsia="Times New Roman" w:hAnsi="Times New Roman" w:cs="Times New Roman"/>
+          <w:color w:val="2D3B45"/>
+          <w:sz w:val="24"/>
+          <w:szCs w:val="24"/>
+        </w:rPr>
+        <w:t xml:space="preserve">life expectancy for </w:t>
+      </w:r>
+      <w:r>
+        <w:rPr>
+          <w:rFonts w:ascii="Times New Roman" w:eastAsia="Times New Roman" w:hAnsi="Times New Roman" w:cs="Times New Roman"/>
+          <w:color w:val="2D3B45"/>
+          <w:sz w:val="24"/>
+          <w:szCs w:val="24"/>
+        </w:rPr>
+        <w:t>each cluster</w:t>
+      </w:r>
+      <w:r>
+        <w:rPr>
+          <w:rFonts w:ascii="Times New Roman" w:eastAsia="Times New Roman" w:hAnsi="Times New Roman" w:cs="Times New Roman"/>
+          <w:color w:val="2D3B45"/>
+          <w:sz w:val="24"/>
+          <w:szCs w:val="24"/>
+        </w:rPr>
+        <w:t>.</w:t>
+      </w:r>
+      <w:r>
+        <w:rPr>
+          <w:rFonts w:ascii="Times New Roman" w:eastAsia="Times New Roman" w:hAnsi="Times New Roman" w:cs="Times New Roman"/>
+          <w:color w:val="2D3B45"/>
+          <w:sz w:val="24"/>
+          <w:szCs w:val="24"/>
+        </w:rPr>
+        <w:t xml:space="preserve"> If clustering </w:t>
+      </w:r>
+      <w:r>
+        <w:rPr>
+          <w:rFonts w:ascii="Times New Roman" w:eastAsia="Times New Roman" w:hAnsi="Times New Roman" w:cs="Times New Roman"/>
+          <w:color w:val="2D3B45"/>
+          <w:sz w:val="24"/>
+          <w:szCs w:val="24"/>
+        </w:rPr>
+        <w:t xml:space="preserve">does not improve our </w:t>
+      </w:r>
+      <w:r>
+        <w:rPr>
+          <w:rFonts w:ascii="Times New Roman" w:eastAsia="Times New Roman" w:hAnsi="Times New Roman" w:cs="Times New Roman"/>
+          <w:color w:val="2D3B45"/>
+          <w:sz w:val="24"/>
+          <w:szCs w:val="24"/>
+        </w:rPr>
+        <w:t xml:space="preserve">ability to model </w:t>
+      </w:r>
+      <w:r>
+        <w:rPr>
+          <w:rFonts w:ascii="Times New Roman" w:eastAsia="Times New Roman" w:hAnsi="Times New Roman" w:cs="Times New Roman"/>
+          <w:color w:val="2D3B45"/>
+          <w:sz w:val="24"/>
+          <w:szCs w:val="24"/>
+        </w:rPr>
+        <w:t xml:space="preserve">life expectancy, we will </w:t>
+      </w:r>
+      <w:r>
+        <w:rPr>
+          <w:rFonts w:ascii="Times New Roman" w:eastAsia="Times New Roman" w:hAnsi="Times New Roman" w:cs="Times New Roman"/>
+          <w:color w:val="2D3B45"/>
+          <w:sz w:val="24"/>
+          <w:szCs w:val="24"/>
+        </w:rPr>
+        <w:t xml:space="preserve">use our original data set </w:t>
+      </w:r>
+      <w:r>
+        <w:rPr>
+          <w:rFonts w:ascii="Times New Roman" w:eastAsia="Times New Roman" w:hAnsi="Times New Roman" w:cs="Times New Roman"/>
+          <w:color w:val="2D3B45"/>
+          <w:sz w:val="24"/>
+          <w:szCs w:val="24"/>
+        </w:rPr>
+        <w:t xml:space="preserve">to </w:t>
+      </w:r>
+      <w:r>
+        <w:rPr>
+          <w:rFonts w:ascii="Times New Roman" w:eastAsia="Times New Roman" w:hAnsi="Times New Roman" w:cs="Times New Roman"/>
+          <w:color w:val="2D3B45"/>
+          <w:sz w:val="24"/>
+          <w:szCs w:val="24"/>
+        </w:rPr>
+        <w:t xml:space="preserve">fit our </w:t>
+      </w:r>
+      <w:r>
+        <w:rPr>
+          <w:rFonts w:ascii="Times New Roman" w:eastAsia="Times New Roman" w:hAnsi="Times New Roman" w:cs="Times New Roman"/>
+          <w:color w:val="2D3B45"/>
+          <w:sz w:val="24"/>
+          <w:szCs w:val="24"/>
+        </w:rPr>
+        <w:t xml:space="preserve">model. </w:t>
+      </w:r>
     </w:p>
     <w:p>
       <w:pPr>
@@ -2474,6 +1784,24 @@
           <w:szCs w:val="24"/>
         </w:rPr>
       </w:pPr>
+      <w:r>
+        <w:rPr>
+          <w:rFonts w:ascii="Times New Roman" w:eastAsia="Times New Roman" w:hAnsi="Times New Roman" w:cs="Times New Roman"/>
+          <w:color w:val="2D3B45"/>
+          <w:sz w:val="24"/>
+          <w:szCs w:val="24"/>
+        </w:rPr>
+        <w:t>2.1</w:t>
+      </w:r>
+      <w:r>
+        <w:rPr>
+          <w:rFonts w:ascii="Times New Roman" w:eastAsia="Times New Roman" w:hAnsi="Times New Roman" w:cs="Times New Roman"/>
+          <w:color w:val="2D3B45"/>
+          <w:sz w:val="24"/>
+          <w:szCs w:val="24"/>
+        </w:rPr>
+        <w:t xml:space="preserve"> Data</w:t>
+      </w:r>
     </w:p>
     <w:p>
       <w:pPr>
@@ -2494,317 +1822,143 @@
           <w:sz w:val="24"/>
           <w:szCs w:val="24"/>
         </w:rPr>
-        <w:t xml:space="preserve">1.3 </w:t>
-      </w:r>
-      <w:r>
-        <w:rPr>
-          <w:rFonts w:ascii="Times New Roman" w:eastAsia="Times New Roman" w:hAnsi="Times New Roman" w:cs="Times New Roman"/>
-          <w:color w:val="2D3B45"/>
-          <w:sz w:val="24"/>
-          <w:szCs w:val="24"/>
-        </w:rPr>
-        <w:t xml:space="preserve">Data </w:t>
-      </w:r>
-      <w:r>
-        <w:rPr>
-          <w:rFonts w:ascii="Times New Roman" w:eastAsia="Times New Roman" w:hAnsi="Times New Roman" w:cs="Times New Roman"/>
-          <w:color w:val="2D3B45"/>
-          <w:sz w:val="24"/>
-          <w:szCs w:val="24"/>
-        </w:rPr>
-        <w:t>M</w:t>
-      </w:r>
-      <w:r>
-        <w:rPr>
-          <w:rFonts w:ascii="Times New Roman" w:eastAsia="Times New Roman" w:hAnsi="Times New Roman" w:cs="Times New Roman"/>
-          <w:color w:val="2D3B45"/>
-          <w:sz w:val="24"/>
-          <w:szCs w:val="24"/>
-        </w:rPr>
-        <w:t xml:space="preserve">ining </w:t>
-      </w:r>
-      <w:r>
-        <w:rPr>
-          <w:rFonts w:ascii="Times New Roman" w:eastAsia="Times New Roman" w:hAnsi="Times New Roman" w:cs="Times New Roman"/>
-          <w:color w:val="2D3B45"/>
-          <w:sz w:val="24"/>
-          <w:szCs w:val="24"/>
-        </w:rPr>
-        <w:t>T</w:t>
-      </w:r>
-      <w:r>
-        <w:rPr>
-          <w:rFonts w:ascii="Times New Roman" w:eastAsia="Times New Roman" w:hAnsi="Times New Roman" w:cs="Times New Roman"/>
-          <w:color w:val="2D3B45"/>
-          <w:sz w:val="24"/>
-          <w:szCs w:val="24"/>
-        </w:rPr>
-        <w:t>echnique</w:t>
-      </w:r>
-      <w:r>
-        <w:rPr>
-          <w:rFonts w:ascii="Times New Roman" w:eastAsia="Times New Roman" w:hAnsi="Times New Roman" w:cs="Times New Roman"/>
-          <w:color w:val="2D3B45"/>
-          <w:sz w:val="24"/>
-          <w:szCs w:val="24"/>
-        </w:rPr>
-        <w:t>s</w:t>
-      </w:r>
-    </w:p>
-    <w:p>
-      <w:pPr>
-        <w:shd w:val="clear" w:color="auto" w:fill="FFFFFF"/>
-        <w:spacing w:before="180" w:after="180" w:line="480" w:lineRule="auto"/>
-        <w:jc w:val="both"/>
-        <w:rPr>
-          <w:rFonts w:ascii="Times New Roman" w:eastAsia="Times New Roman" w:hAnsi="Times New Roman" w:cs="Times New Roman"/>
-          <w:color w:val="2D3B45"/>
-          <w:sz w:val="24"/>
-          <w:szCs w:val="24"/>
-        </w:rPr>
-      </w:pPr>
-      <w:r>
-        <w:rPr>
-          <w:rFonts w:ascii="Times New Roman" w:eastAsia="Times New Roman" w:hAnsi="Times New Roman" w:cs="Times New Roman"/>
-          <w:color w:val="2D3B45"/>
-          <w:sz w:val="24"/>
-          <w:szCs w:val="24"/>
-        </w:rPr>
-        <w:lastRenderedPageBreak/>
-        <w:t xml:space="preserve">We will conduct </w:t>
-      </w:r>
-      <w:r>
-        <w:rPr>
-          <w:rFonts w:ascii="Times New Roman" w:eastAsia="Times New Roman" w:hAnsi="Times New Roman" w:cs="Times New Roman"/>
-          <w:color w:val="2D3B45"/>
-          <w:sz w:val="24"/>
-          <w:szCs w:val="24"/>
-        </w:rPr>
-        <w:t xml:space="preserve">clustering to account for cultural and geographical </w:t>
-      </w:r>
-      <w:r>
-        <w:rPr>
-          <w:rFonts w:ascii="Times New Roman" w:eastAsia="Times New Roman" w:hAnsi="Times New Roman" w:cs="Times New Roman"/>
-          <w:color w:val="2D3B45"/>
-          <w:sz w:val="24"/>
-          <w:szCs w:val="24"/>
-        </w:rPr>
-        <w:t>differences</w:t>
-      </w:r>
-      <w:r>
-        <w:rPr>
-          <w:rFonts w:ascii="Times New Roman" w:eastAsia="Times New Roman" w:hAnsi="Times New Roman" w:cs="Times New Roman"/>
-          <w:color w:val="2D3B45"/>
-          <w:sz w:val="24"/>
-          <w:szCs w:val="24"/>
-        </w:rPr>
-        <w:t xml:space="preserve"> and</w:t>
-      </w:r>
-      <w:r>
-        <w:rPr>
-          <w:rFonts w:ascii="Times New Roman" w:eastAsia="Times New Roman" w:hAnsi="Times New Roman" w:cs="Times New Roman"/>
-          <w:color w:val="2D3B45"/>
-          <w:sz w:val="24"/>
-          <w:szCs w:val="24"/>
-        </w:rPr>
-        <w:t xml:space="preserve"> </w:t>
-      </w:r>
-      <w:del w:id="109" w:author="Austin Hadamuscin" w:date="2022-03-14T19:34:00Z">
-        <w:r>
-          <w:rPr>
-            <w:rFonts w:ascii="Times New Roman" w:eastAsia="Times New Roman" w:hAnsi="Times New Roman" w:cs="Times New Roman"/>
-            <w:color w:val="2D3B45"/>
-            <w:sz w:val="24"/>
-            <w:szCs w:val="24"/>
-          </w:rPr>
-          <w:delText xml:space="preserve">using </w:delText>
-        </w:r>
-      </w:del>
-      <w:r>
-        <w:rPr>
-          <w:rFonts w:ascii="Times New Roman" w:eastAsia="Times New Roman" w:hAnsi="Times New Roman" w:cs="Times New Roman"/>
-          <w:color w:val="2D3B45"/>
-          <w:sz w:val="24"/>
-          <w:szCs w:val="24"/>
-        </w:rPr>
-        <w:t>us</w:t>
-      </w:r>
-      <w:r>
-        <w:rPr>
-          <w:rFonts w:ascii="Times New Roman" w:eastAsia="Times New Roman" w:hAnsi="Times New Roman" w:cs="Times New Roman"/>
-          <w:color w:val="2D3B45"/>
-          <w:sz w:val="24"/>
-          <w:szCs w:val="24"/>
-        </w:rPr>
-        <w:t>e</w:t>
-      </w:r>
-      <w:r>
-        <w:rPr>
-          <w:rFonts w:ascii="Times New Roman" w:eastAsia="Times New Roman" w:hAnsi="Times New Roman" w:cs="Times New Roman"/>
-          <w:color w:val="2D3B45"/>
-          <w:sz w:val="24"/>
-          <w:szCs w:val="24"/>
-        </w:rPr>
-        <w:t xml:space="preserve"> </w:t>
-      </w:r>
-      <w:ins w:id="110" w:author="Austin Hadamuscin" w:date="2022-03-14T19:36:00Z">
-        <w:r>
-          <w:rPr>
-            <w:rFonts w:ascii="Times New Roman" w:eastAsia="Times New Roman" w:hAnsi="Times New Roman" w:cs="Times New Roman"/>
-            <w:color w:val="2D3B45"/>
-            <w:sz w:val="24"/>
-            <w:szCs w:val="24"/>
-          </w:rPr>
-          <w:t>a cross-validation approach to lasso</w:t>
-        </w:r>
-      </w:ins>
-      <w:r>
-        <w:rPr>
-          <w:rFonts w:ascii="Times New Roman" w:eastAsia="Times New Roman" w:hAnsi="Times New Roman" w:cs="Times New Roman"/>
-          <w:color w:val="2D3B45"/>
-          <w:sz w:val="24"/>
-          <w:szCs w:val="24"/>
-        </w:rPr>
-        <w:t xml:space="preserve"> or ridge</w:t>
-      </w:r>
-      <w:ins w:id="111" w:author="Austin Hadamuscin" w:date="2022-03-14T19:36:00Z">
-        <w:r>
-          <w:rPr>
-            <w:rFonts w:ascii="Times New Roman" w:eastAsia="Times New Roman" w:hAnsi="Times New Roman" w:cs="Times New Roman"/>
-            <w:color w:val="2D3B45"/>
-            <w:sz w:val="24"/>
-            <w:szCs w:val="24"/>
-          </w:rPr>
-          <w:t xml:space="preserve"> regression</w:t>
-        </w:r>
-      </w:ins>
-      <w:r>
-        <w:rPr>
-          <w:rFonts w:ascii="Times New Roman" w:eastAsia="Times New Roman" w:hAnsi="Times New Roman" w:cs="Times New Roman"/>
-          <w:color w:val="2D3B45"/>
-          <w:sz w:val="24"/>
-          <w:szCs w:val="24"/>
-        </w:rPr>
-        <w:t xml:space="preserve"> to model </w:t>
-      </w:r>
-      <w:r>
-        <w:rPr>
-          <w:rFonts w:ascii="Times New Roman" w:eastAsia="Times New Roman" w:hAnsi="Times New Roman" w:cs="Times New Roman"/>
-          <w:color w:val="2D3B45"/>
-          <w:sz w:val="24"/>
-          <w:szCs w:val="24"/>
-        </w:rPr>
-        <w:t xml:space="preserve">life expectancy for </w:t>
-      </w:r>
-      <w:r>
-        <w:rPr>
-          <w:rFonts w:ascii="Times New Roman" w:eastAsia="Times New Roman" w:hAnsi="Times New Roman" w:cs="Times New Roman"/>
-          <w:color w:val="2D3B45"/>
-          <w:sz w:val="24"/>
-          <w:szCs w:val="24"/>
-        </w:rPr>
-        <w:t>each cluster</w:t>
-      </w:r>
-      <w:del w:id="112" w:author="Austin Hadamuscin" w:date="2022-03-14T19:36:00Z">
-        <w:r>
-          <w:rPr>
-            <w:rFonts w:ascii="Times New Roman" w:eastAsia="Times New Roman" w:hAnsi="Times New Roman" w:cs="Times New Roman"/>
-            <w:color w:val="2D3B45"/>
-            <w:sz w:val="24"/>
-            <w:szCs w:val="24"/>
-          </w:rPr>
-          <w:delText>a variety of variable</w:delText>
-        </w:r>
-      </w:del>
-      <w:del w:id="113" w:author="Austin Hadamuscin" w:date="2022-03-14T19:35:00Z">
-        <w:r>
-          <w:rPr>
-            <w:rFonts w:ascii="Times New Roman" w:eastAsia="Times New Roman" w:hAnsi="Times New Roman" w:cs="Times New Roman"/>
-            <w:color w:val="2D3B45"/>
-            <w:sz w:val="24"/>
-            <w:szCs w:val="24"/>
-          </w:rPr>
-          <w:delText>s</w:delText>
-        </w:r>
-      </w:del>
-      <w:del w:id="114" w:author="Austin Hadamuscin" w:date="2022-03-14T19:36:00Z">
-        <w:r>
-          <w:rPr>
-            <w:rFonts w:ascii="Times New Roman" w:eastAsia="Times New Roman" w:hAnsi="Times New Roman" w:cs="Times New Roman"/>
-            <w:color w:val="2D3B45"/>
-            <w:sz w:val="24"/>
-            <w:szCs w:val="24"/>
-          </w:rPr>
-          <w:delText xml:space="preserve"> selection</w:delText>
-        </w:r>
-      </w:del>
-      <w:del w:id="115" w:author="Austin Hadamuscin" w:date="2022-03-14T19:35:00Z">
-        <w:r>
-          <w:rPr>
-            <w:rFonts w:ascii="Times New Roman" w:eastAsia="Times New Roman" w:hAnsi="Times New Roman" w:cs="Times New Roman"/>
-            <w:color w:val="2D3B45"/>
-            <w:sz w:val="24"/>
-            <w:szCs w:val="24"/>
-          </w:rPr>
-          <w:delText>s</w:delText>
-        </w:r>
-      </w:del>
-      <w:del w:id="116" w:author="Austin Hadamuscin" w:date="2022-03-14T19:36:00Z">
-        <w:r>
-          <w:rPr>
-            <w:rFonts w:ascii="Times New Roman" w:eastAsia="Times New Roman" w:hAnsi="Times New Roman" w:cs="Times New Roman"/>
-            <w:color w:val="2D3B45"/>
-            <w:sz w:val="24"/>
-            <w:szCs w:val="24"/>
-          </w:rPr>
-          <w:delText xml:space="preserve"> tools</w:delText>
-        </w:r>
-        <w:r>
-          <w:rPr>
-            <w:rFonts w:ascii="Times New Roman" w:eastAsia="Times New Roman" w:hAnsi="Times New Roman" w:cs="Times New Roman"/>
-            <w:color w:val="2D3B45"/>
-            <w:sz w:val="24"/>
-            <w:szCs w:val="24"/>
-          </w:rPr>
-          <w:delText xml:space="preserve"> </w:delText>
-        </w:r>
-        <w:r>
-          <w:rPr>
-            <w:rFonts w:ascii="Times New Roman" w:eastAsia="Times New Roman" w:hAnsi="Times New Roman" w:cs="Times New Roman"/>
-            <w:color w:val="2D3B45"/>
-            <w:sz w:val="24"/>
-            <w:szCs w:val="24"/>
-          </w:rPr>
-          <w:delText xml:space="preserve">such as stepwise and AIC to get </w:delText>
-        </w:r>
-        <w:r>
-          <w:rPr>
-            <w:rFonts w:ascii="Times New Roman" w:eastAsia="Times New Roman" w:hAnsi="Times New Roman" w:cs="Times New Roman"/>
-            <w:color w:val="2D3B45"/>
-            <w:sz w:val="24"/>
-            <w:szCs w:val="24"/>
-          </w:rPr>
-          <w:delText xml:space="preserve">rid of multicollinear variables </w:delText>
-        </w:r>
-        <w:r>
-          <w:rPr>
-            <w:rFonts w:ascii="Times New Roman" w:eastAsia="Times New Roman" w:hAnsi="Times New Roman" w:cs="Times New Roman"/>
-            <w:color w:val="2D3B45"/>
-            <w:sz w:val="24"/>
-            <w:szCs w:val="24"/>
-          </w:rPr>
-          <w:delText>to</w:delText>
-        </w:r>
-        <w:r>
-          <w:rPr>
-            <w:rFonts w:ascii="Times New Roman" w:eastAsia="Times New Roman" w:hAnsi="Times New Roman" w:cs="Times New Roman"/>
-            <w:color w:val="2D3B45"/>
-            <w:sz w:val="24"/>
-            <w:szCs w:val="24"/>
-          </w:rPr>
-          <w:delText xml:space="preserve"> improve the predicting power of the model</w:delText>
-        </w:r>
-      </w:del>
+        <w:t xml:space="preserve">Our data </w:t>
+      </w:r>
+      <w:r>
+        <w:rPr>
+          <w:rFonts w:ascii="Times New Roman" w:eastAsia="Times New Roman" w:hAnsi="Times New Roman" w:cs="Times New Roman"/>
+          <w:color w:val="2D3B45"/>
+          <w:sz w:val="24"/>
+          <w:szCs w:val="24"/>
+        </w:rPr>
+        <w:t xml:space="preserve">comes from the </w:t>
+      </w:r>
+      <w:r>
+        <w:rPr>
+          <w:rFonts w:ascii="Times New Roman" w:eastAsia="Times New Roman" w:hAnsi="Times New Roman" w:cs="Times New Roman"/>
+          <w:color w:val="2D3B45"/>
+          <w:sz w:val="24"/>
+          <w:szCs w:val="24"/>
+        </w:rPr>
+        <w:t>K</w:t>
+      </w:r>
+      <w:r>
+        <w:rPr>
+          <w:rFonts w:ascii="Times New Roman" w:eastAsia="Times New Roman" w:hAnsi="Times New Roman" w:cs="Times New Roman"/>
+          <w:color w:val="2D3B45"/>
+          <w:sz w:val="24"/>
+          <w:szCs w:val="24"/>
+        </w:rPr>
+        <w:t>aggle data set title</w:t>
+      </w:r>
+      <w:r>
+        <w:rPr>
+          <w:rFonts w:ascii="Times New Roman" w:eastAsia="Times New Roman" w:hAnsi="Times New Roman" w:cs="Times New Roman"/>
+          <w:color w:val="2D3B45"/>
+          <w:sz w:val="24"/>
+          <w:szCs w:val="24"/>
+        </w:rPr>
+        <w:t>d Life Expectancy (WHO</w:t>
+      </w:r>
+      <w:r>
+        <w:rPr>
+          <w:rFonts w:ascii="Times New Roman" w:eastAsia="Times New Roman" w:hAnsi="Times New Roman" w:cs="Times New Roman"/>
+          <w:color w:val="2D3B45"/>
+          <w:sz w:val="24"/>
+          <w:szCs w:val="24"/>
+        </w:rPr>
+        <w:t xml:space="preserve">) and </w:t>
+      </w:r>
+      <w:r>
+        <w:rPr>
+          <w:rFonts w:ascii="Times New Roman" w:eastAsia="Times New Roman" w:hAnsi="Times New Roman" w:cs="Times New Roman"/>
+          <w:color w:val="2D3B45"/>
+          <w:sz w:val="24"/>
+          <w:szCs w:val="24"/>
+        </w:rPr>
+        <w:t>contains</w:t>
+      </w:r>
+      <w:r>
+        <w:rPr>
+          <w:rFonts w:ascii="Times New Roman" w:eastAsia="Times New Roman" w:hAnsi="Times New Roman" w:cs="Times New Roman"/>
+          <w:color w:val="2D3B45"/>
+          <w:sz w:val="24"/>
+          <w:szCs w:val="24"/>
+        </w:rPr>
+        <w:t xml:space="preserve"> 2</w:t>
+      </w:r>
+      <w:r>
+        <w:rPr>
+          <w:rFonts w:ascii="Times New Roman" w:eastAsia="Times New Roman" w:hAnsi="Times New Roman" w:cs="Times New Roman"/>
+          <w:color w:val="2D3B45"/>
+          <w:sz w:val="24"/>
+          <w:szCs w:val="24"/>
+        </w:rPr>
+        <w:t>1</w:t>
+      </w:r>
+      <w:r>
+        <w:rPr>
+          <w:rFonts w:ascii="Times New Roman" w:eastAsia="Times New Roman" w:hAnsi="Times New Roman" w:cs="Times New Roman"/>
+          <w:color w:val="2D3B45"/>
+          <w:sz w:val="24"/>
+          <w:szCs w:val="24"/>
+        </w:rPr>
+        <w:t xml:space="preserve"> variables</w:t>
+      </w:r>
+      <w:r>
+        <w:rPr>
+          <w:rFonts w:ascii="Times New Roman" w:eastAsia="Times New Roman" w:hAnsi="Times New Roman" w:cs="Times New Roman"/>
+          <w:color w:val="2D3B45"/>
+          <w:sz w:val="24"/>
+          <w:szCs w:val="24"/>
+        </w:rPr>
+        <w:t xml:space="preserve">. </w:t>
+      </w:r>
+      <w:r>
+        <w:rPr>
+          <w:rFonts w:ascii="Times New Roman" w:eastAsia="Times New Roman" w:hAnsi="Times New Roman" w:cs="Times New Roman"/>
+          <w:color w:val="2D3B45"/>
+          <w:sz w:val="24"/>
+          <w:szCs w:val="24"/>
+        </w:rPr>
+        <w:t xml:space="preserve">We will be using </w:t>
+      </w:r>
+      <w:r>
+        <w:rPr>
+          <w:rFonts w:ascii="Times New Roman" w:eastAsia="Times New Roman" w:hAnsi="Times New Roman" w:cs="Times New Roman"/>
+          <w:color w:val="2D3B45"/>
+          <w:sz w:val="24"/>
+          <w:szCs w:val="24"/>
+        </w:rPr>
+        <w:t>the average life expectancy by country</w:t>
+      </w:r>
+      <w:r>
+        <w:rPr>
+          <w:rFonts w:ascii="Times New Roman" w:eastAsia="Times New Roman" w:hAnsi="Times New Roman" w:cs="Times New Roman"/>
+          <w:color w:val="2D3B45"/>
+          <w:sz w:val="24"/>
+          <w:szCs w:val="24"/>
+        </w:rPr>
+        <w:t xml:space="preserve"> as our </w:t>
+      </w:r>
+      <w:r>
+        <w:rPr>
+          <w:rFonts w:ascii="Times New Roman" w:eastAsia="Times New Roman" w:hAnsi="Times New Roman" w:cs="Times New Roman"/>
+          <w:color w:val="2D3B45"/>
+          <w:sz w:val="24"/>
+          <w:szCs w:val="24"/>
+        </w:rPr>
+        <w:t>response variable and the remaining va</w:t>
+      </w:r>
+      <w:r>
+        <w:rPr>
+          <w:rFonts w:ascii="Times New Roman" w:eastAsia="Times New Roman" w:hAnsi="Times New Roman" w:cs="Times New Roman"/>
+          <w:color w:val="2D3B45"/>
+          <w:sz w:val="24"/>
+          <w:szCs w:val="24"/>
+        </w:rPr>
+        <w:t>riables will be our potential regressors</w:t>
+      </w:r>
       <w:r>
         <w:rPr>
           <w:rFonts w:ascii="Times New Roman" w:eastAsia="Times New Roman" w:hAnsi="Times New Roman" w:cs="Times New Roman"/>
@@ -2821,581 +1975,26 @@
           <w:sz w:val="24"/>
           <w:szCs w:val="24"/>
         </w:rPr>
-        <w:t xml:space="preserve"> If clustering </w:t>
-      </w:r>
-      <w:r>
-        <w:rPr>
-          <w:rFonts w:ascii="Times New Roman" w:eastAsia="Times New Roman" w:hAnsi="Times New Roman" w:cs="Times New Roman"/>
-          <w:color w:val="2D3B45"/>
-          <w:sz w:val="24"/>
-          <w:szCs w:val="24"/>
-        </w:rPr>
-        <w:t xml:space="preserve">does not improve our </w:t>
-      </w:r>
-      <w:r>
-        <w:rPr>
-          <w:rFonts w:ascii="Times New Roman" w:eastAsia="Times New Roman" w:hAnsi="Times New Roman" w:cs="Times New Roman"/>
-          <w:color w:val="2D3B45"/>
-          <w:sz w:val="24"/>
-          <w:szCs w:val="24"/>
-        </w:rPr>
-        <w:t xml:space="preserve">ability to model </w:t>
-      </w:r>
-      <w:r>
-        <w:rPr>
-          <w:rFonts w:ascii="Times New Roman" w:eastAsia="Times New Roman" w:hAnsi="Times New Roman" w:cs="Times New Roman"/>
-          <w:color w:val="2D3B45"/>
-          <w:sz w:val="24"/>
-          <w:szCs w:val="24"/>
-        </w:rPr>
-        <w:t xml:space="preserve">life expectancy, we will </w:t>
-      </w:r>
-      <w:r>
-        <w:rPr>
-          <w:rFonts w:ascii="Times New Roman" w:eastAsia="Times New Roman" w:hAnsi="Times New Roman" w:cs="Times New Roman"/>
-          <w:color w:val="2D3B45"/>
-          <w:sz w:val="24"/>
-          <w:szCs w:val="24"/>
-        </w:rPr>
-        <w:t xml:space="preserve">use our original data set </w:t>
-      </w:r>
-      <w:r>
-        <w:rPr>
-          <w:rFonts w:ascii="Times New Roman" w:eastAsia="Times New Roman" w:hAnsi="Times New Roman" w:cs="Times New Roman"/>
-          <w:color w:val="2D3B45"/>
-          <w:sz w:val="24"/>
-          <w:szCs w:val="24"/>
-        </w:rPr>
-        <w:t xml:space="preserve">to </w:t>
-      </w:r>
-      <w:r>
-        <w:rPr>
-          <w:rFonts w:ascii="Times New Roman" w:eastAsia="Times New Roman" w:hAnsi="Times New Roman" w:cs="Times New Roman"/>
-          <w:color w:val="2D3B45"/>
-          <w:sz w:val="24"/>
-          <w:szCs w:val="24"/>
-        </w:rPr>
-        <w:t xml:space="preserve">fit our </w:t>
-      </w:r>
-      <w:r>
-        <w:rPr>
-          <w:rFonts w:ascii="Times New Roman" w:eastAsia="Times New Roman" w:hAnsi="Times New Roman" w:cs="Times New Roman"/>
-          <w:color w:val="2D3B45"/>
-          <w:sz w:val="24"/>
-          <w:szCs w:val="24"/>
-        </w:rPr>
-        <w:t xml:space="preserve">model. </w:t>
-      </w:r>
-    </w:p>
-    <w:p>
-      <w:pPr>
-        <w:shd w:val="clear" w:color="auto" w:fill="FFFFFF"/>
-        <w:spacing w:before="180" w:after="180" w:line="480" w:lineRule="auto"/>
-        <w:jc w:val="both"/>
-        <w:rPr>
-          <w:rFonts w:ascii="Times New Roman" w:eastAsia="Times New Roman" w:hAnsi="Times New Roman" w:cs="Times New Roman"/>
-          <w:color w:val="2D3B45"/>
-          <w:sz w:val="24"/>
-          <w:szCs w:val="24"/>
-        </w:rPr>
-      </w:pPr>
-      <w:r>
-        <w:rPr>
-          <w:rFonts w:ascii="Times New Roman" w:eastAsia="Times New Roman" w:hAnsi="Times New Roman" w:cs="Times New Roman"/>
-          <w:color w:val="2D3B45"/>
-          <w:sz w:val="24"/>
-          <w:szCs w:val="24"/>
-        </w:rPr>
-        <w:t>2.1</w:t>
-      </w:r>
-      <w:r>
-        <w:rPr>
-          <w:rFonts w:ascii="Times New Roman" w:eastAsia="Times New Roman" w:hAnsi="Times New Roman" w:cs="Times New Roman"/>
-          <w:color w:val="2D3B45"/>
-          <w:sz w:val="24"/>
-          <w:szCs w:val="24"/>
-        </w:rPr>
-        <w:t xml:space="preserve"> Data</w:t>
-      </w:r>
-    </w:p>
-    <w:p>
-      <w:pPr>
-        <w:shd w:val="clear" w:color="auto" w:fill="FFFFFF"/>
-        <w:spacing w:before="180" w:after="180" w:line="480" w:lineRule="auto"/>
-        <w:jc w:val="both"/>
-        <w:rPr>
-          <w:rFonts w:ascii="Times New Roman" w:eastAsia="Times New Roman" w:hAnsi="Times New Roman" w:cs="Times New Roman"/>
-          <w:color w:val="2D3B45"/>
-          <w:sz w:val="24"/>
-          <w:szCs w:val="24"/>
-        </w:rPr>
-      </w:pPr>
-      <w:ins w:id="117" w:author="Austin Hadamuscin" w:date="2022-03-14T19:41:00Z">
-        <w:r>
-          <w:rPr>
-            <w:rFonts w:ascii="Times New Roman" w:eastAsia="Times New Roman" w:hAnsi="Times New Roman" w:cs="Times New Roman"/>
-            <w:color w:val="2D3B45"/>
-            <w:sz w:val="24"/>
-            <w:szCs w:val="24"/>
-          </w:rPr>
-          <w:t xml:space="preserve">Our data </w:t>
-        </w:r>
-      </w:ins>
-      <w:ins w:id="118" w:author="Austin Hadamuscin" w:date="2022-03-14T20:17:00Z">
-        <w:r>
-          <w:rPr>
-            <w:rFonts w:ascii="Times New Roman" w:eastAsia="Times New Roman" w:hAnsi="Times New Roman" w:cs="Times New Roman"/>
-            <w:color w:val="2D3B45"/>
-            <w:sz w:val="24"/>
-            <w:szCs w:val="24"/>
-          </w:rPr>
-          <w:t xml:space="preserve">comes from the </w:t>
-        </w:r>
-      </w:ins>
-      <w:ins w:id="119" w:author="Austin Hadamuscin" w:date="2022-03-14T20:20:00Z">
-        <w:r>
-          <w:rPr>
-            <w:rFonts w:ascii="Times New Roman" w:eastAsia="Times New Roman" w:hAnsi="Times New Roman" w:cs="Times New Roman"/>
-            <w:color w:val="2D3B45"/>
-            <w:sz w:val="24"/>
-            <w:szCs w:val="24"/>
-          </w:rPr>
-          <w:t>K</w:t>
-        </w:r>
-      </w:ins>
-      <w:ins w:id="120" w:author="Austin Hadamuscin" w:date="2022-03-14T20:17:00Z">
-        <w:r>
-          <w:rPr>
-            <w:rFonts w:ascii="Times New Roman" w:eastAsia="Times New Roman" w:hAnsi="Times New Roman" w:cs="Times New Roman"/>
-            <w:color w:val="2D3B45"/>
-            <w:sz w:val="24"/>
-            <w:szCs w:val="24"/>
-          </w:rPr>
-          <w:t>aggle data set title</w:t>
-        </w:r>
-        <w:r>
-          <w:rPr>
-            <w:rFonts w:ascii="Times New Roman" w:eastAsia="Times New Roman" w:hAnsi="Times New Roman" w:cs="Times New Roman"/>
-            <w:color w:val="2D3B45"/>
-            <w:sz w:val="24"/>
-            <w:szCs w:val="24"/>
-          </w:rPr>
-          <w:t>d Life Expectancy (WHO</w:t>
-        </w:r>
-      </w:ins>
-      <w:ins w:id="121" w:author="Austin Hadamuscin" w:date="2022-03-14T20:18:00Z">
-        <w:r>
-          <w:rPr>
-            <w:rFonts w:ascii="Times New Roman" w:eastAsia="Times New Roman" w:hAnsi="Times New Roman" w:cs="Times New Roman"/>
-            <w:color w:val="2D3B45"/>
-            <w:sz w:val="24"/>
-            <w:szCs w:val="24"/>
-          </w:rPr>
-          <w:t xml:space="preserve">) and </w:t>
-        </w:r>
-      </w:ins>
-      <w:r>
-        <w:rPr>
-          <w:rFonts w:ascii="Times New Roman" w:eastAsia="Times New Roman" w:hAnsi="Times New Roman" w:cs="Times New Roman"/>
-          <w:color w:val="2D3B45"/>
-          <w:sz w:val="24"/>
-          <w:szCs w:val="24"/>
-        </w:rPr>
-        <w:t>contains</w:t>
-      </w:r>
-      <w:ins w:id="122" w:author="Austin Hadamuscin" w:date="2022-03-14T20:18:00Z">
-        <w:r>
-          <w:rPr>
-            <w:rFonts w:ascii="Times New Roman" w:eastAsia="Times New Roman" w:hAnsi="Times New Roman" w:cs="Times New Roman"/>
-            <w:color w:val="2D3B45"/>
-            <w:sz w:val="24"/>
-            <w:szCs w:val="24"/>
-          </w:rPr>
-          <w:t xml:space="preserve"> 2</w:t>
-        </w:r>
-      </w:ins>
-      <w:r>
-        <w:rPr>
-          <w:rFonts w:ascii="Times New Roman" w:eastAsia="Times New Roman" w:hAnsi="Times New Roman" w:cs="Times New Roman"/>
-          <w:color w:val="2D3B45"/>
-          <w:sz w:val="24"/>
-          <w:szCs w:val="24"/>
-        </w:rPr>
-        <w:t>1</w:t>
-      </w:r>
-      <w:ins w:id="123" w:author="Austin Hadamuscin" w:date="2022-03-14T20:18:00Z">
-        <w:r>
-          <w:rPr>
-            <w:rFonts w:ascii="Times New Roman" w:eastAsia="Times New Roman" w:hAnsi="Times New Roman" w:cs="Times New Roman"/>
-            <w:color w:val="2D3B45"/>
-            <w:sz w:val="24"/>
-            <w:szCs w:val="24"/>
-          </w:rPr>
-          <w:t xml:space="preserve"> variables</w:t>
-        </w:r>
-      </w:ins>
-      <w:del w:id="124" w:author="Austin Hadamuscin" w:date="2022-03-14T19:41:00Z">
-        <w:r>
-          <w:rPr>
-            <w:rFonts w:ascii="Times New Roman" w:eastAsia="Times New Roman" w:hAnsi="Times New Roman" w:cs="Times New Roman"/>
-            <w:color w:val="2D3B45"/>
-            <w:sz w:val="24"/>
-            <w:szCs w:val="24"/>
-          </w:rPr>
-          <w:delText xml:space="preserve">The data </w:delText>
-        </w:r>
-        <w:r>
-          <w:rPr>
-            <w:rFonts w:ascii="Times New Roman" w:eastAsia="Times New Roman" w:hAnsi="Times New Roman" w:cs="Times New Roman"/>
-            <w:color w:val="2D3B45"/>
-            <w:sz w:val="24"/>
-            <w:szCs w:val="24"/>
-          </w:rPr>
-          <w:delText>that we are</w:delText>
-        </w:r>
-        <w:r>
-          <w:rPr>
-            <w:rFonts w:ascii="Times New Roman" w:eastAsia="Times New Roman" w:hAnsi="Times New Roman" w:cs="Times New Roman"/>
-            <w:color w:val="2D3B45"/>
-            <w:sz w:val="24"/>
-            <w:szCs w:val="24"/>
-          </w:rPr>
-          <w:delText xml:space="preserve"> perform</w:delText>
-        </w:r>
-        <w:r>
-          <w:rPr>
-            <w:rFonts w:ascii="Times New Roman" w:eastAsia="Times New Roman" w:hAnsi="Times New Roman" w:cs="Times New Roman"/>
-            <w:color w:val="2D3B45"/>
-            <w:sz w:val="24"/>
-            <w:szCs w:val="24"/>
-          </w:rPr>
-          <w:delText>ing</w:delText>
-        </w:r>
-        <w:r>
-          <w:rPr>
-            <w:rFonts w:ascii="Times New Roman" w:eastAsia="Times New Roman" w:hAnsi="Times New Roman" w:cs="Times New Roman"/>
-            <w:color w:val="2D3B45"/>
-            <w:sz w:val="24"/>
-            <w:szCs w:val="24"/>
-          </w:rPr>
-          <w:delText xml:space="preserve"> th</w:delText>
-        </w:r>
-        <w:r>
-          <w:rPr>
-            <w:rFonts w:ascii="Times New Roman" w:eastAsia="Times New Roman" w:hAnsi="Times New Roman" w:cs="Times New Roman"/>
-            <w:color w:val="2D3B45"/>
-            <w:sz w:val="24"/>
-            <w:szCs w:val="24"/>
-          </w:rPr>
-          <w:delText>e</w:delText>
-        </w:r>
-        <w:r>
-          <w:rPr>
-            <w:rFonts w:ascii="Times New Roman" w:eastAsia="Times New Roman" w:hAnsi="Times New Roman" w:cs="Times New Roman"/>
-            <w:color w:val="2D3B45"/>
-            <w:sz w:val="24"/>
-            <w:szCs w:val="24"/>
-          </w:rPr>
-          <w:delText xml:space="preserve"> regression</w:delText>
-        </w:r>
-        <w:r>
-          <w:rPr>
-            <w:rFonts w:ascii="Times New Roman" w:eastAsia="Times New Roman" w:hAnsi="Times New Roman" w:cs="Times New Roman"/>
-            <w:color w:val="2D3B45"/>
-            <w:sz w:val="24"/>
-            <w:szCs w:val="24"/>
-          </w:rPr>
-          <w:delText xml:space="preserve"> on</w:delText>
-        </w:r>
-        <w:r>
-          <w:rPr>
-            <w:rFonts w:ascii="Times New Roman" w:eastAsia="Times New Roman" w:hAnsi="Times New Roman" w:cs="Times New Roman"/>
-            <w:color w:val="2D3B45"/>
-            <w:sz w:val="24"/>
-            <w:szCs w:val="24"/>
-          </w:rPr>
-          <w:delText xml:space="preserve"> came from the website Kaggle and more specifically came from the article intitled</w:delText>
-        </w:r>
-        <w:r>
-          <w:rPr>
-            <w:rFonts w:ascii="Times New Roman" w:eastAsia="Times New Roman" w:hAnsi="Times New Roman" w:cs="Times New Roman"/>
-            <w:color w:val="2D3B45"/>
-            <w:sz w:val="24"/>
-            <w:szCs w:val="24"/>
-          </w:rPr>
-          <w:delText xml:space="preserve"> </w:delText>
-        </w:r>
-        <w:r>
-          <w:rPr>
-            <w:rFonts w:ascii="Times New Roman" w:eastAsia="Times New Roman" w:hAnsi="Times New Roman" w:cs="Times New Roman"/>
-            <w:color w:val="2D3B45"/>
-            <w:sz w:val="24"/>
-            <w:szCs w:val="24"/>
-          </w:rPr>
-          <w:delText>Life Expectancy (WHO)</w:delText>
-        </w:r>
-        <w:r>
-          <w:rPr>
-            <w:rFonts w:ascii="Times New Roman" w:eastAsia="Times New Roman" w:hAnsi="Times New Roman" w:cs="Times New Roman"/>
-            <w:color w:val="2D3B45"/>
-            <w:sz w:val="24"/>
-            <w:szCs w:val="24"/>
-          </w:rPr>
-          <w:delText xml:space="preserve">. </w:delText>
-        </w:r>
-      </w:del>
-      <w:del w:id="125" w:author="Austin Hadamuscin" w:date="2022-03-14T20:18:00Z">
-        <w:r>
-          <w:rPr>
-            <w:rFonts w:ascii="Times New Roman" w:eastAsia="Times New Roman" w:hAnsi="Times New Roman" w:cs="Times New Roman"/>
-            <w:color w:val="2D3B45"/>
-            <w:sz w:val="24"/>
-            <w:szCs w:val="24"/>
-          </w:rPr>
-          <w:delText xml:space="preserve">It started out with </w:delText>
-        </w:r>
-        <w:r>
-          <w:rPr>
-            <w:rFonts w:ascii="Times New Roman" w:eastAsia="Times New Roman" w:hAnsi="Times New Roman" w:cs="Times New Roman"/>
-            <w:color w:val="2D3B45"/>
-            <w:sz w:val="24"/>
-            <w:szCs w:val="24"/>
-          </w:rPr>
-          <w:delText>21</w:delText>
-        </w:r>
-        <w:r>
-          <w:rPr>
-            <w:rFonts w:ascii="Times New Roman" w:eastAsia="Times New Roman" w:hAnsi="Times New Roman" w:cs="Times New Roman"/>
-            <w:color w:val="2D3B45"/>
-            <w:sz w:val="24"/>
-            <w:szCs w:val="24"/>
-          </w:rPr>
-          <w:delText xml:space="preserve"> regressor</w:delText>
-        </w:r>
-        <w:r>
-          <w:rPr>
-            <w:rFonts w:ascii="Times New Roman" w:eastAsia="Times New Roman" w:hAnsi="Times New Roman" w:cs="Times New Roman"/>
-            <w:color w:val="2D3B45"/>
-            <w:sz w:val="24"/>
-            <w:szCs w:val="24"/>
-          </w:rPr>
-          <w:delText xml:space="preserve"> variables </w:delText>
-        </w:r>
-        <w:r>
-          <w:rPr>
-            <w:rFonts w:ascii="Times New Roman" w:eastAsia="Times New Roman" w:hAnsi="Times New Roman" w:cs="Times New Roman"/>
-            <w:color w:val="2D3B45"/>
-            <w:sz w:val="24"/>
-            <w:szCs w:val="24"/>
-          </w:rPr>
-          <w:delText>and a response variable</w:delText>
-        </w:r>
-      </w:del>
-      <w:r>
-        <w:rPr>
-          <w:rFonts w:ascii="Times New Roman" w:eastAsia="Times New Roman" w:hAnsi="Times New Roman" w:cs="Times New Roman"/>
-          <w:color w:val="2D3B45"/>
-          <w:sz w:val="24"/>
-          <w:szCs w:val="24"/>
-        </w:rPr>
-        <w:t xml:space="preserve">. </w:t>
-      </w:r>
-      <w:del w:id="126" w:author="Austin Hadamuscin" w:date="2022-03-14T20:20:00Z">
-        <w:r>
-          <w:rPr>
-            <w:rFonts w:ascii="Times New Roman" w:eastAsia="Times New Roman" w:hAnsi="Times New Roman" w:cs="Times New Roman"/>
-            <w:color w:val="2D3B45"/>
-            <w:sz w:val="24"/>
-            <w:szCs w:val="24"/>
-          </w:rPr>
-          <w:delText xml:space="preserve">The response variable was </w:delText>
-        </w:r>
-      </w:del>
-      <w:ins w:id="127" w:author="Austin Hadamuscin" w:date="2022-03-14T20:20:00Z">
-        <w:r>
-          <w:rPr>
-            <w:rFonts w:ascii="Times New Roman" w:eastAsia="Times New Roman" w:hAnsi="Times New Roman" w:cs="Times New Roman"/>
-            <w:color w:val="2D3B45"/>
-            <w:sz w:val="24"/>
-            <w:szCs w:val="24"/>
-          </w:rPr>
-          <w:t xml:space="preserve">We will be using </w:t>
-        </w:r>
-      </w:ins>
-      <w:r>
-        <w:rPr>
-          <w:rFonts w:ascii="Times New Roman" w:eastAsia="Times New Roman" w:hAnsi="Times New Roman" w:cs="Times New Roman"/>
-          <w:color w:val="2D3B45"/>
-          <w:sz w:val="24"/>
-          <w:szCs w:val="24"/>
-        </w:rPr>
-        <w:t>the average life expectancy by country</w:t>
-      </w:r>
-      <w:ins w:id="128" w:author="Austin Hadamuscin" w:date="2022-03-14T20:20:00Z">
-        <w:r>
-          <w:rPr>
-            <w:rFonts w:ascii="Times New Roman" w:eastAsia="Times New Roman" w:hAnsi="Times New Roman" w:cs="Times New Roman"/>
-            <w:color w:val="2D3B45"/>
-            <w:sz w:val="24"/>
-            <w:szCs w:val="24"/>
-          </w:rPr>
-          <w:t xml:space="preserve"> as our </w:t>
-        </w:r>
-        <w:r>
-          <w:rPr>
-            <w:rFonts w:ascii="Times New Roman" w:eastAsia="Times New Roman" w:hAnsi="Times New Roman" w:cs="Times New Roman"/>
-            <w:color w:val="2D3B45"/>
-            <w:sz w:val="24"/>
-            <w:szCs w:val="24"/>
-          </w:rPr>
-          <w:t>response variable</w:t>
-        </w:r>
-      </w:ins>
-      <w:ins w:id="129" w:author="Austin Hadamuscin" w:date="2022-03-14T20:21:00Z">
-        <w:r>
-          <w:rPr>
-            <w:rFonts w:ascii="Times New Roman" w:eastAsia="Times New Roman" w:hAnsi="Times New Roman" w:cs="Times New Roman"/>
-            <w:color w:val="2D3B45"/>
-            <w:sz w:val="24"/>
-            <w:szCs w:val="24"/>
-          </w:rPr>
-          <w:t xml:space="preserve"> and the remaining va</w:t>
-        </w:r>
-        <w:r>
-          <w:rPr>
-            <w:rFonts w:ascii="Times New Roman" w:eastAsia="Times New Roman" w:hAnsi="Times New Roman" w:cs="Times New Roman"/>
-            <w:color w:val="2D3B45"/>
-            <w:sz w:val="24"/>
-            <w:szCs w:val="24"/>
-          </w:rPr>
-          <w:t>riables will be our potential regressors</w:t>
-        </w:r>
-      </w:ins>
-      <w:ins w:id="130" w:author="Austin Hadamuscin" w:date="2022-03-14T20:20:00Z">
-        <w:r>
-          <w:rPr>
-            <w:rFonts w:ascii="Times New Roman" w:eastAsia="Times New Roman" w:hAnsi="Times New Roman" w:cs="Times New Roman"/>
-            <w:color w:val="2D3B45"/>
-            <w:sz w:val="24"/>
-            <w:szCs w:val="24"/>
-          </w:rPr>
-          <w:t>.</w:t>
-        </w:r>
-      </w:ins>
-      <w:r>
-        <w:rPr>
-          <w:rFonts w:ascii="Times New Roman" w:eastAsia="Times New Roman" w:hAnsi="Times New Roman" w:cs="Times New Roman"/>
-          <w:color w:val="2D3B45"/>
-          <w:sz w:val="24"/>
-          <w:szCs w:val="24"/>
-        </w:rPr>
-        <w:t xml:space="preserve"> </w:t>
-      </w:r>
-      <w:ins w:id="131" w:author="Austin Hadamuscin" w:date="2022-03-14T20:24:00Z">
-        <w:r>
-          <w:rPr>
-            <w:rFonts w:ascii="Times New Roman" w:eastAsia="Times New Roman" w:hAnsi="Times New Roman" w:cs="Times New Roman"/>
-            <w:color w:val="2D3B45"/>
-            <w:sz w:val="24"/>
-            <w:szCs w:val="24"/>
-          </w:rPr>
-          <w:t xml:space="preserve">Our regressors include both qualitative and quantitative data. </w:t>
-        </w:r>
-        <w:r>
-          <w:rPr>
-            <w:rFonts w:ascii="Times New Roman" w:eastAsia="Times New Roman" w:hAnsi="Times New Roman" w:cs="Times New Roman"/>
-            <w:color w:val="2D3B45"/>
-            <w:sz w:val="24"/>
-            <w:szCs w:val="24"/>
-          </w:rPr>
-          <w:t>The quantitative regressors are</w:t>
-        </w:r>
-      </w:ins>
-      <w:ins w:id="132" w:author="Austin Hadamuscin" w:date="2022-03-14T20:25:00Z">
-        <w:r>
-          <w:rPr>
-            <w:rFonts w:ascii="Times New Roman" w:eastAsia="Times New Roman" w:hAnsi="Times New Roman" w:cs="Times New Roman"/>
-            <w:color w:val="2D3B45"/>
-            <w:sz w:val="24"/>
-            <w:szCs w:val="24"/>
-          </w:rPr>
-          <w:t>:</w:t>
-        </w:r>
-      </w:ins>
-      <w:del w:id="133" w:author="Austin Hadamuscin" w:date="2022-03-14T20:24:00Z">
-        <w:r>
-          <w:rPr>
-            <w:rFonts w:ascii="Times New Roman" w:eastAsia="Times New Roman" w:hAnsi="Times New Roman" w:cs="Times New Roman"/>
-            <w:color w:val="2D3B45"/>
-            <w:sz w:val="24"/>
-            <w:szCs w:val="24"/>
-          </w:rPr>
-          <w:delText xml:space="preserve">while the regressor variable was </w:delText>
-        </w:r>
-        <w:r>
-          <w:rPr>
-            <w:rFonts w:ascii="Times New Roman" w:eastAsia="Times New Roman" w:hAnsi="Times New Roman" w:cs="Times New Roman"/>
-            <w:color w:val="2D3B45"/>
-            <w:sz w:val="24"/>
-            <w:szCs w:val="24"/>
-          </w:rPr>
-          <w:delText>broken down into two different categories. The first category being qualitative</w:delText>
-        </w:r>
-        <w:r>
-          <w:rPr>
-            <w:rFonts w:ascii="Times New Roman" w:eastAsia="Times New Roman" w:hAnsi="Times New Roman" w:cs="Times New Roman"/>
-            <w:color w:val="2D3B45"/>
-            <w:sz w:val="24"/>
-            <w:szCs w:val="24"/>
-          </w:rPr>
-          <w:delText xml:space="preserve">. </w:delText>
-        </w:r>
-        <w:r>
-          <w:rPr>
-            <w:rFonts w:ascii="Times New Roman" w:eastAsia="Times New Roman" w:hAnsi="Times New Roman" w:cs="Times New Roman"/>
-            <w:color w:val="2D3B45"/>
-            <w:sz w:val="24"/>
-            <w:szCs w:val="24"/>
-          </w:rPr>
-          <w:delText>T</w:delText>
-        </w:r>
-        <w:r>
-          <w:rPr>
-            <w:rFonts w:ascii="Times New Roman" w:eastAsia="Times New Roman" w:hAnsi="Times New Roman" w:cs="Times New Roman"/>
-            <w:color w:val="2D3B45"/>
-            <w:sz w:val="24"/>
-            <w:szCs w:val="24"/>
-          </w:rPr>
-          <w:delText xml:space="preserve">he second group is quantities meaning the observation can be measured. Of the </w:delText>
-        </w:r>
-        <w:r>
-          <w:rPr>
-            <w:rFonts w:ascii="Times New Roman" w:eastAsia="Times New Roman" w:hAnsi="Times New Roman" w:cs="Times New Roman"/>
-            <w:color w:val="2D3B45"/>
-            <w:sz w:val="24"/>
-            <w:szCs w:val="24"/>
-          </w:rPr>
-          <w:delText>qualitative variables</w:delText>
-        </w:r>
-        <w:r>
-          <w:rPr>
-            <w:rFonts w:ascii="Times New Roman" w:eastAsia="Times New Roman" w:hAnsi="Times New Roman" w:cs="Times New Roman"/>
-            <w:color w:val="2D3B45"/>
-            <w:sz w:val="24"/>
-            <w:szCs w:val="24"/>
-          </w:rPr>
-          <w:delText xml:space="preserve"> with-in the data</w:delText>
-        </w:r>
-        <w:r>
-          <w:rPr>
-            <w:rFonts w:ascii="Times New Roman" w:eastAsia="Times New Roman" w:hAnsi="Times New Roman" w:cs="Times New Roman"/>
-            <w:color w:val="2D3B45"/>
-            <w:sz w:val="24"/>
-            <w:szCs w:val="24"/>
-          </w:rPr>
-          <w:delText xml:space="preserve"> they are as followed.</w:delText>
-        </w:r>
-      </w:del>
+        <w:t xml:space="preserve"> </w:t>
+      </w:r>
+      <w:r>
+        <w:rPr>
+          <w:rFonts w:ascii="Times New Roman" w:eastAsia="Times New Roman" w:hAnsi="Times New Roman" w:cs="Times New Roman"/>
+          <w:color w:val="2D3B45"/>
+          <w:sz w:val="24"/>
+          <w:szCs w:val="24"/>
+        </w:rPr>
+        <w:t xml:space="preserve">Our regressors include both qualitative and quantitative data. </w:t>
+      </w:r>
+      <w:r>
+        <w:rPr>
+          <w:rFonts w:ascii="Times New Roman" w:eastAsia="Times New Roman" w:hAnsi="Times New Roman" w:cs="Times New Roman"/>
+          <w:color w:val="2D3B45"/>
+          <w:sz w:val="24"/>
+          <w:szCs w:val="24"/>
+        </w:rPr>
+        <w:t>The quantitative regressors are:</w:t>
+      </w:r>
     </w:p>
     <w:p>
       <w:pPr>
@@ -3588,55 +2187,15 @@
           <w:szCs w:val="24"/>
         </w:rPr>
       </w:pPr>
-      <w:del w:id="134" w:author="Austin Hadamuscin" w:date="2022-03-14T20:25:00Z">
-        <w:r>
-          <w:rPr>
-            <w:rFonts w:ascii="Times New Roman" w:eastAsia="Times New Roman" w:hAnsi="Times New Roman" w:cs="Times New Roman"/>
-            <w:color w:val="2D3B45"/>
-            <w:sz w:val="24"/>
-            <w:szCs w:val="24"/>
-          </w:rPr>
-          <w:delText xml:space="preserve">The next group of </w:delText>
-        </w:r>
-        <w:r>
-          <w:rPr>
-            <w:rFonts w:ascii="Times New Roman" w:eastAsia="Times New Roman" w:hAnsi="Times New Roman" w:cs="Times New Roman"/>
-            <w:color w:val="2D3B45"/>
-            <w:sz w:val="24"/>
-            <w:szCs w:val="24"/>
-          </w:rPr>
-          <w:delText>1</w:delText>
-        </w:r>
-        <w:r>
-          <w:rPr>
-            <w:rFonts w:ascii="Times New Roman" w:eastAsia="Times New Roman" w:hAnsi="Times New Roman" w:cs="Times New Roman"/>
-            <w:color w:val="2D3B45"/>
-            <w:sz w:val="24"/>
-            <w:szCs w:val="24"/>
-          </w:rPr>
-          <w:delText>8</w:delText>
-        </w:r>
-        <w:r>
-          <w:rPr>
-            <w:rFonts w:ascii="Times New Roman" w:eastAsia="Times New Roman" w:hAnsi="Times New Roman" w:cs="Times New Roman"/>
-            <w:color w:val="2D3B45"/>
-            <w:sz w:val="24"/>
-            <w:szCs w:val="24"/>
-          </w:rPr>
-          <w:delText xml:space="preserve"> variables are the quantitative variables</w:delText>
-        </w:r>
-      </w:del>
-      <w:ins w:id="135" w:author="Austin Hadamuscin" w:date="2022-03-14T20:25:00Z">
-        <w:r>
-          <w:rPr>
-            <w:rFonts w:ascii="Times New Roman" w:eastAsia="Times New Roman" w:hAnsi="Times New Roman" w:cs="Times New Roman"/>
-            <w:color w:val="2D3B45"/>
-            <w:sz w:val="24"/>
-            <w:szCs w:val="24"/>
-          </w:rPr>
-          <w:t>The quantitative regressors are:</w:t>
-        </w:r>
-      </w:ins>
+      <w:r>
+        <w:rPr>
+          <w:rFonts w:ascii="Times New Roman" w:eastAsia="Times New Roman" w:hAnsi="Times New Roman" w:cs="Times New Roman"/>
+          <w:color w:val="2D3B45"/>
+          <w:sz w:val="24"/>
+          <w:szCs w:val="24"/>
+        </w:rPr>
+        <w:t>The quantitative regressors are:</w:t>
+      </w:r>
     </w:p>
     <w:p>
       <w:pPr>
@@ -4160,7 +2719,27 @@
           <w:sz w:val="24"/>
           <w:szCs w:val="24"/>
         </w:rPr>
-        <w:t xml:space="preserve"> (HepB) immunization coverage among 1-year-olds (%)</w:t>
+        <w:t xml:space="preserve"> (</w:t>
+      </w:r>
+      <w:proofErr w:type="spellStart"/>
+      <w:r>
+        <w:rPr>
+          <w:rFonts w:ascii="Times New Roman" w:eastAsia="Times New Roman" w:hAnsi="Times New Roman" w:cs="Times New Roman"/>
+          <w:color w:val="2D3B45"/>
+          <w:sz w:val="24"/>
+          <w:szCs w:val="24"/>
+        </w:rPr>
+        <w:t>HepB</w:t>
+      </w:r>
+      <w:proofErr w:type="spellEnd"/>
+      <w:r>
+        <w:rPr>
+          <w:rFonts w:ascii="Times New Roman" w:eastAsia="Times New Roman" w:hAnsi="Times New Roman" w:cs="Times New Roman"/>
+          <w:color w:val="2D3B45"/>
+          <w:sz w:val="24"/>
+          <w:szCs w:val="24"/>
+        </w:rPr>
+        <w:t>) immunization coverage among 1-year-olds (%)</w:t>
       </w:r>
     </w:p>
     <w:p>
@@ -6212,14 +4791,6 @@
     <w:abstractNumId w:val="5"/>
   </w:num>
 </w:numbering>
-</file>
-
-<file path=word/people.xml><?xml version="1.0" encoding="utf-8"?>
-<w15:people xmlns:wpc="http://schemas.microsoft.com/office/word/2010/wordprocessingCanvas" xmlns:cx="http://schemas.microsoft.com/office/drawing/2014/chartex" xmlns:cx1="http://schemas.microsoft.com/office/drawing/2015/9/8/chartex" xmlns:cx2="http://schemas.microsoft.com/office/drawing/2015/10/21/chartex" xmlns:cx3="http://schemas.microsoft.com/office/drawing/2016/5/9/chartex" xmlns:cx4="http://schemas.microsoft.com/office/drawing/2016/5/10/chartex" xmlns:cx5="http://schemas.microsoft.com/office/drawing/2016/5/11/chartex" xmlns:cx6="http://schemas.microsoft.com/office/drawing/2016/5/12/chartex" xmlns:cx7="http://schemas.microsoft.com/office/drawing/2016/5/13/chartex" xmlns:cx8="http://schemas.microsoft.com/office/drawing/2016/5/14/chartex" xmlns:mc="http://schemas.openxmlformats.org/markup-compatibility/2006" xmlns:aink="http://schemas.microsoft.com/office/drawing/2016/ink" xmlns:am3d="http://schemas.microsoft.com/office/drawing/2017/model3d" xmlns:o="urn:schemas-microsoft-com:office:office" xmlns:r="http://schemas.openxmlformats.org/officeDocument/2006/relationships" xmlns:m="http://schemas.openxmlformats.org/officeDocument/2006/math" xmlns:v="urn:schemas-microsoft-com:vml" xmlns:wp14="http://schemas.microsoft.com/office/word/2010/wordprocessingDrawing" xmlns:wp="http://schemas.openxmlformats.org/drawingml/2006/wordprocessingDrawing" xmlns:w10="urn:schemas-microsoft-com:office:word" xmlns:w="http://schemas.openxmlformats.org/wordprocessingml/2006/main" xmlns:w14="http://schemas.microsoft.com/office/word/2010/wordml" xmlns:w15="http://schemas.microsoft.com/office/word/2012/wordml" xmlns:w16cex="http://schemas.microsoft.com/office/word/2018/wordml/cex" xmlns:w16cid="http://schemas.microsoft.com/office/word/2016/wordml/cid" xmlns:w16="http://schemas.microsoft.com/office/word/2018/wordml" xmlns:w16se="http://schemas.microsoft.com/office/word/2015/wordml/symex" xmlns:wpg="http://schemas.microsoft.com/office/word/2010/wordprocessingGroup" xmlns:wpi="http://schemas.microsoft.com/office/word/2010/wordprocessingInk" xmlns:wne="http://schemas.microsoft.com/office/word/2006/wordml" xmlns:wps="http://schemas.microsoft.com/office/word/2010/wordprocessingShape" mc:Ignorable="w14 w15 w16se w16cid w16 w16cex wp14">
-  <w15:person w15:author="Austin Hadamuscin">
-    <w15:presenceInfo w15:providerId="Windows Live" w15:userId="c53c64c5c9fcf46b"/>
-  </w15:person>
-</w15:people>
 </file>
 
 <file path=word/styles.xml><?xml version="1.0" encoding="utf-8"?>

</xml_diff>